<commit_message>
Upgrade Scenari e Casi d'uso Studente
- Inserimento dei Mockup per: 
         1. Form di conferma di disiscrizione ad un corso a pagamento
         2. Visualizzazione di una notifica 
NB: In entrambi i casi sono stati aggiunti sia i file .bmpr e le immagini .png nelle rispettive cartelle.
- Inserimento degli scenari:
        1. Scenario per la disiscrizione ad un corso gratuito
        2. Scenario per la disiscrizione ad un corso a pagamento
        3. Scenario per la ricezione di una notifica (Azioni successive dipendono dall'utente in maniera soggettiva, quindi si è formulato un singolo scenario prendendo una 
            possibile azione conclusiva tra quelle possibili).
- Inserimento dei casi d'uso mancanti (DA TERMINARE 05/11/2018)
</commit_message>
<xml_diff>
--- a/Internal Work Product/Casi d'uso/User_Case_MS.docx
+++ b/Internal Work Product/Casi d'uso/User_Case_MS.docx
@@ -28,6 +28,14 @@
           <w:szCs w:val="36"/>
         </w:rPr>
       </w:pPr>
+      <w:r>
+        <w:rPr>
+          <w:b/>
+          <w:sz w:val="36"/>
+          <w:szCs w:val="36"/>
+        </w:rPr>
+        <w:t xml:space="preserve">1. </w:t>
+      </w:r>
       <w:proofErr w:type="spellStart"/>
       <w:r>
         <w:rPr>
@@ -55,6 +63,14 @@
           <w:szCs w:val="36"/>
         </w:rPr>
       </w:pPr>
+      <w:r>
+        <w:rPr>
+          <w:b/>
+          <w:sz w:val="36"/>
+          <w:szCs w:val="36"/>
+        </w:rPr>
+        <w:t xml:space="preserve">2. </w:t>
+      </w:r>
       <w:proofErr w:type="spellStart"/>
       <w:r>
         <w:rPr>
@@ -82,6 +98,14 @@
           <w:szCs w:val="36"/>
         </w:rPr>
       </w:pPr>
+      <w:r>
+        <w:rPr>
+          <w:b/>
+          <w:sz w:val="36"/>
+          <w:szCs w:val="36"/>
+        </w:rPr>
+        <w:t xml:space="preserve">3. </w:t>
+      </w:r>
       <w:proofErr w:type="spellStart"/>
       <w:r>
         <w:rPr>
@@ -109,6 +133,14 @@
           <w:szCs w:val="36"/>
         </w:rPr>
       </w:pPr>
+      <w:r>
+        <w:rPr>
+          <w:b/>
+          <w:sz w:val="36"/>
+          <w:szCs w:val="36"/>
+        </w:rPr>
+        <w:t xml:space="preserve">4. </w:t>
+      </w:r>
       <w:proofErr w:type="spellStart"/>
       <w:r>
         <w:rPr>
@@ -136,6 +168,14 @@
           <w:szCs w:val="36"/>
         </w:rPr>
       </w:pPr>
+      <w:r>
+        <w:rPr>
+          <w:b/>
+          <w:sz w:val="36"/>
+          <w:szCs w:val="36"/>
+        </w:rPr>
+        <w:t xml:space="preserve">5. </w:t>
+      </w:r>
       <w:proofErr w:type="spellStart"/>
       <w:r>
         <w:rPr>
@@ -163,6 +203,14 @@
           <w:szCs w:val="36"/>
         </w:rPr>
       </w:pPr>
+      <w:r>
+        <w:rPr>
+          <w:b/>
+          <w:sz w:val="36"/>
+          <w:szCs w:val="36"/>
+        </w:rPr>
+        <w:t xml:space="preserve">6. </w:t>
+      </w:r>
       <w:proofErr w:type="spellStart"/>
       <w:r>
         <w:rPr>
@@ -181,6 +229,176 @@
         </w:rPr>
         <w:t xml:space="preserve"> OK</w:t>
       </w:r>
+    </w:p>
+    <w:p>
+      <w:pPr>
+        <w:rPr>
+          <w:b/>
+          <w:sz w:val="36"/>
+          <w:szCs w:val="36"/>
+        </w:rPr>
+      </w:pPr>
+      <w:r>
+        <w:rPr>
+          <w:b/>
+          <w:sz w:val="36"/>
+          <w:szCs w:val="36"/>
+        </w:rPr>
+        <w:t xml:space="preserve">7. </w:t>
+      </w:r>
+      <w:proofErr w:type="spellStart"/>
+      <w:r>
+        <w:rPr>
+          <w:b/>
+          <w:sz w:val="36"/>
+          <w:szCs w:val="36"/>
+        </w:rPr>
+        <w:t>DisiscrizioneAdUnCorso</w:t>
+      </w:r>
+      <w:proofErr w:type="spellEnd"/>
+      <w:r>
+        <w:rPr>
+          <w:b/>
+          <w:sz w:val="36"/>
+          <w:szCs w:val="36"/>
+        </w:rPr>
+        <w:t xml:space="preserve"> </w:t>
+      </w:r>
+    </w:p>
+    <w:p>
+      <w:pPr>
+        <w:rPr>
+          <w:b/>
+          <w:sz w:val="36"/>
+          <w:szCs w:val="36"/>
+        </w:rPr>
+      </w:pPr>
+      <w:r>
+        <w:rPr>
+          <w:b/>
+          <w:sz w:val="36"/>
+          <w:szCs w:val="36"/>
+        </w:rPr>
+        <w:t xml:space="preserve">8. </w:t>
+      </w:r>
+      <w:proofErr w:type="spellStart"/>
+      <w:r>
+        <w:rPr>
+          <w:b/>
+          <w:sz w:val="36"/>
+          <w:szCs w:val="36"/>
+        </w:rPr>
+        <w:t>ConfermaDisiscrizioneCorso</w:t>
+      </w:r>
+      <w:proofErr w:type="spellEnd"/>
+    </w:p>
+    <w:p>
+      <w:pPr>
+        <w:rPr>
+          <w:b/>
+          <w:sz w:val="36"/>
+          <w:szCs w:val="36"/>
+        </w:rPr>
+      </w:pPr>
+      <w:r>
+        <w:rPr>
+          <w:b/>
+          <w:sz w:val="36"/>
+          <w:szCs w:val="36"/>
+        </w:rPr>
+        <w:t xml:space="preserve">9. </w:t>
+      </w:r>
+      <w:proofErr w:type="spellStart"/>
+      <w:r>
+        <w:rPr>
+          <w:b/>
+          <w:sz w:val="36"/>
+          <w:szCs w:val="36"/>
+        </w:rPr>
+        <w:t>SeguireLezione</w:t>
+      </w:r>
+      <w:proofErr w:type="spellEnd"/>
+    </w:p>
+    <w:p>
+      <w:pPr>
+        <w:rPr>
+          <w:b/>
+          <w:sz w:val="36"/>
+          <w:szCs w:val="36"/>
+        </w:rPr>
+      </w:pPr>
+      <w:r>
+        <w:rPr>
+          <w:b/>
+          <w:sz w:val="36"/>
+          <w:szCs w:val="36"/>
+        </w:rPr>
+        <w:t xml:space="preserve">10. </w:t>
+      </w:r>
+      <w:proofErr w:type="spellStart"/>
+      <w:r>
+        <w:rPr>
+          <w:b/>
+          <w:sz w:val="36"/>
+          <w:szCs w:val="36"/>
+        </w:rPr>
+        <w:t>ConsultazioneFAQ</w:t>
+      </w:r>
+      <w:proofErr w:type="spellEnd"/>
+    </w:p>
+    <w:p>
+      <w:pPr>
+        <w:rPr>
+          <w:b/>
+          <w:sz w:val="36"/>
+          <w:szCs w:val="36"/>
+        </w:rPr>
+      </w:pPr>
+      <w:r>
+        <w:rPr>
+          <w:b/>
+          <w:sz w:val="36"/>
+          <w:szCs w:val="36"/>
+        </w:rPr>
+        <w:t xml:space="preserve">11. </w:t>
+      </w:r>
+      <w:proofErr w:type="spellStart"/>
+      <w:r>
+        <w:rPr>
+          <w:b/>
+          <w:sz w:val="36"/>
+          <w:szCs w:val="36"/>
+        </w:rPr>
+        <w:t>InvioMessaggioADocente</w:t>
+      </w:r>
+      <w:proofErr w:type="spellEnd"/>
+    </w:p>
+    <w:p>
+      <w:pPr>
+        <w:rPr>
+          <w:b/>
+          <w:sz w:val="36"/>
+          <w:szCs w:val="36"/>
+        </w:rPr>
+      </w:pPr>
+      <w:r>
+        <w:rPr>
+          <w:b/>
+          <w:sz w:val="36"/>
+          <w:szCs w:val="36"/>
+        </w:rPr>
+        <w:t xml:space="preserve">12. </w:t>
+      </w:r>
+      <w:proofErr w:type="spellStart"/>
+      <w:r>
+        <w:rPr>
+          <w:b/>
+          <w:sz w:val="36"/>
+          <w:szCs w:val="36"/>
+        </w:rPr>
+        <w:t>RicezioneNotificaStudente</w:t>
+      </w:r>
+      <w:proofErr w:type="spellEnd"/>
     </w:p>
     <w:tbl>
       <w:tblPr>
@@ -312,541 +530,542 @@
                 <w:szCs w:val="24"/>
               </w:rPr>
             </w:pPr>
+            <w:r>
+              <w:rPr>
+                <w:b/>
+                <w:sz w:val="24"/>
+                <w:szCs w:val="24"/>
+              </w:rPr>
+              <w:t>Flusso di eventi:</w:t>
+            </w:r>
+          </w:p>
+        </w:tc>
+        <w:tc>
+          <w:tcPr>
+            <w:tcW w:w="7648" w:type="dxa"/>
+          </w:tcPr>
+          <w:p>
+            <w:pPr>
+              <w:rPr>
+                <w:sz w:val="24"/>
+                <w:szCs w:val="24"/>
+              </w:rPr>
+            </w:pPr>
+            <w:r>
+              <w:rPr>
+                <w:sz w:val="24"/>
+                <w:szCs w:val="24"/>
+              </w:rPr>
+              <w:t>1</w:t>
+            </w:r>
+            <w:r>
+              <w:rPr>
+                <w:sz w:val="24"/>
+                <w:szCs w:val="24"/>
+              </w:rPr>
+              <w:t xml:space="preserve">. Lo </w:t>
+            </w:r>
+            <w:r>
+              <w:rPr>
+                <w:i/>
+                <w:sz w:val="24"/>
+                <w:szCs w:val="24"/>
+              </w:rPr>
+              <w:t>Studen</w:t>
+            </w:r>
+            <w:r>
+              <w:rPr>
+                <w:i/>
+                <w:sz w:val="24"/>
+                <w:szCs w:val="24"/>
+              </w:rPr>
+              <w:t>te</w:t>
+            </w:r>
+            <w:r>
+              <w:rPr>
+                <w:sz w:val="24"/>
+                <w:szCs w:val="24"/>
+              </w:rPr>
+              <w:t xml:space="preserve"> scrive sulla barra di ricerca delle keywords riguardo l’argomento o il docente del corso che sta ricercando. </w:t>
+            </w:r>
+          </w:p>
+          <w:p>
+            <w:pPr>
+              <w:rPr>
+                <w:sz w:val="24"/>
+                <w:szCs w:val="24"/>
+              </w:rPr>
+            </w:pPr>
+            <w:r>
+              <w:rPr>
+                <w:sz w:val="24"/>
+                <w:szCs w:val="24"/>
+              </w:rPr>
+              <w:t xml:space="preserve">      </w:t>
+            </w:r>
+            <w:r>
+              <w:rPr>
+                <w:sz w:val="24"/>
+                <w:szCs w:val="24"/>
+              </w:rPr>
+              <w:t>1</w:t>
+            </w:r>
+            <w:r>
+              <w:rPr>
+                <w:sz w:val="24"/>
+                <w:szCs w:val="24"/>
+              </w:rPr>
+              <w:t xml:space="preserve">.1 Il </w:t>
+            </w:r>
+            <w:r>
+              <w:rPr>
+                <w:sz w:val="24"/>
+                <w:szCs w:val="24"/>
+              </w:rPr>
+              <w:t xml:space="preserve">sistema risponde con la visualizzazione di una lista di corsi sotto la </w:t>
+            </w:r>
+          </w:p>
+          <w:p>
+            <w:pPr>
+              <w:rPr>
+                <w:sz w:val="24"/>
+                <w:szCs w:val="24"/>
+              </w:rPr>
+            </w:pPr>
+            <w:r>
+              <w:rPr>
+                <w:sz w:val="24"/>
+                <w:szCs w:val="24"/>
+              </w:rPr>
+              <w:t xml:space="preserve">            </w:t>
+            </w:r>
+            <w:r>
+              <w:rPr>
+                <w:sz w:val="24"/>
+                <w:szCs w:val="24"/>
+              </w:rPr>
+              <w:t xml:space="preserve">barra di ricerca utilizzata nel punto 3 in cui poter visualizzare </w:t>
+            </w:r>
+            <w:r>
+              <w:rPr>
+                <w:sz w:val="24"/>
+                <w:szCs w:val="24"/>
+              </w:rPr>
+              <w:t xml:space="preserve">                  </w:t>
+            </w:r>
+          </w:p>
+          <w:p>
+            <w:pPr>
+              <w:rPr>
+                <w:sz w:val="24"/>
+                <w:szCs w:val="24"/>
+              </w:rPr>
+            </w:pPr>
+            <w:r>
+              <w:rPr>
+                <w:sz w:val="24"/>
+                <w:szCs w:val="24"/>
+              </w:rPr>
+              <w:t xml:space="preserve">            </w:t>
+            </w:r>
+            <w:r>
+              <w:rPr>
+                <w:sz w:val="24"/>
+                <w:szCs w:val="24"/>
+              </w:rPr>
+              <w:t xml:space="preserve">un’immagine di anteprima, nome del corso e il nome del docente </w:t>
+            </w:r>
+            <w:r>
+              <w:rPr>
+                <w:sz w:val="24"/>
+                <w:szCs w:val="24"/>
+              </w:rPr>
+              <w:t xml:space="preserve">  </w:t>
+            </w:r>
+          </w:p>
+          <w:p>
+            <w:pPr>
+              <w:rPr>
+                <w:sz w:val="24"/>
+                <w:szCs w:val="24"/>
+              </w:rPr>
+            </w:pPr>
+            <w:r>
+              <w:rPr>
+                <w:sz w:val="24"/>
+                <w:szCs w:val="24"/>
+              </w:rPr>
+              <w:t xml:space="preserve">            </w:t>
+            </w:r>
+            <w:r>
+              <w:rPr>
+                <w:sz w:val="24"/>
+                <w:szCs w:val="24"/>
+              </w:rPr>
+              <w:t>principale che sostiene il corso.</w:t>
+            </w:r>
+          </w:p>
+          <w:p>
+            <w:pPr>
+              <w:rPr>
+                <w:sz w:val="24"/>
+                <w:szCs w:val="24"/>
+              </w:rPr>
+            </w:pPr>
+            <w:r>
+              <w:rPr>
+                <w:sz w:val="24"/>
+                <w:szCs w:val="24"/>
+              </w:rPr>
+              <w:t>2</w:t>
+            </w:r>
+            <w:r>
+              <w:rPr>
+                <w:sz w:val="24"/>
+                <w:szCs w:val="24"/>
+              </w:rPr>
+              <w:t xml:space="preserve">. Lo </w:t>
+            </w:r>
+            <w:r>
+              <w:rPr>
+                <w:i/>
+                <w:sz w:val="24"/>
+                <w:szCs w:val="24"/>
+              </w:rPr>
+              <w:t xml:space="preserve">Studente </w:t>
+            </w:r>
+            <w:r>
+              <w:rPr>
+                <w:sz w:val="24"/>
+                <w:szCs w:val="24"/>
+              </w:rPr>
+              <w:t xml:space="preserve">scorre la lista dei risultati e ne seleziona uno tra quelli disponibili. </w:t>
+            </w:r>
+          </w:p>
+          <w:p>
+            <w:pPr>
+              <w:rPr>
+                <w:sz w:val="24"/>
+                <w:szCs w:val="24"/>
+              </w:rPr>
+            </w:pPr>
+            <w:r>
+              <w:rPr>
+                <w:sz w:val="24"/>
+                <w:szCs w:val="24"/>
+              </w:rPr>
+              <w:t xml:space="preserve">     </w:t>
+            </w:r>
+            <w:r>
+              <w:rPr>
+                <w:sz w:val="24"/>
+                <w:szCs w:val="24"/>
+              </w:rPr>
+              <w:t xml:space="preserve"> </w:t>
+            </w:r>
+            <w:r>
+              <w:rPr>
+                <w:sz w:val="24"/>
+                <w:szCs w:val="24"/>
+              </w:rPr>
+              <w:t>2</w:t>
+            </w:r>
+            <w:r>
+              <w:rPr>
+                <w:sz w:val="24"/>
+                <w:szCs w:val="24"/>
+              </w:rPr>
+              <w:t xml:space="preserve">.1 Il sistema risponde con la visualizzazione della pagina principale del </w:t>
+            </w:r>
+            <w:r>
+              <w:rPr>
+                <w:sz w:val="24"/>
+                <w:szCs w:val="24"/>
+              </w:rPr>
+              <w:t xml:space="preserve">     </w:t>
+            </w:r>
+          </w:p>
+          <w:p>
+            <w:pPr>
+              <w:rPr>
+                <w:sz w:val="24"/>
+                <w:szCs w:val="24"/>
+              </w:rPr>
+            </w:pPr>
+            <w:r>
+              <w:rPr>
+                <w:sz w:val="24"/>
+                <w:szCs w:val="24"/>
+              </w:rPr>
+              <w:t xml:space="preserve">             </w:t>
+            </w:r>
+            <w:r>
+              <w:rPr>
+                <w:sz w:val="24"/>
+                <w:szCs w:val="24"/>
+              </w:rPr>
+              <w:t>corso.</w:t>
+            </w:r>
+          </w:p>
+          <w:p>
+            <w:pPr>
+              <w:rPr>
+                <w:sz w:val="24"/>
+                <w:szCs w:val="24"/>
+              </w:rPr>
+            </w:pPr>
+            <w:r>
+              <w:rPr>
+                <w:sz w:val="24"/>
+                <w:szCs w:val="24"/>
+              </w:rPr>
+              <w:t>3</w:t>
+            </w:r>
+            <w:r>
+              <w:rPr>
+                <w:sz w:val="24"/>
+                <w:szCs w:val="24"/>
+              </w:rPr>
+              <w:t xml:space="preserve">. Lo </w:t>
+            </w:r>
+            <w:r>
+              <w:rPr>
+                <w:i/>
+                <w:sz w:val="24"/>
+                <w:szCs w:val="24"/>
+              </w:rPr>
+              <w:t xml:space="preserve">studente </w:t>
+            </w:r>
+            <w:r>
+              <w:rPr>
+                <w:sz w:val="24"/>
+                <w:szCs w:val="24"/>
+              </w:rPr>
+              <w:t>clicca sul bottone “Iscriviti”.</w:t>
+            </w:r>
+          </w:p>
+          <w:p>
+            <w:pPr>
+              <w:rPr>
+                <w:sz w:val="24"/>
+                <w:szCs w:val="24"/>
+              </w:rPr>
+            </w:pPr>
+            <w:r>
+              <w:rPr>
+                <w:sz w:val="24"/>
+                <w:szCs w:val="24"/>
+              </w:rPr>
+              <w:t xml:space="preserve">    </w:t>
+            </w:r>
+            <w:r>
+              <w:rPr>
+                <w:sz w:val="24"/>
+                <w:szCs w:val="24"/>
+              </w:rPr>
+              <w:t xml:space="preserve"> </w:t>
+            </w:r>
+            <w:r>
+              <w:rPr>
+                <w:sz w:val="24"/>
+                <w:szCs w:val="24"/>
+              </w:rPr>
+              <w:t>3</w:t>
+            </w:r>
+            <w:r>
+              <w:rPr>
+                <w:sz w:val="24"/>
+                <w:szCs w:val="24"/>
+              </w:rPr>
+              <w:t xml:space="preserve">.1 Il sistema risponde </w:t>
+            </w:r>
+            <w:r>
+              <w:rPr>
+                <w:sz w:val="24"/>
+                <w:szCs w:val="24"/>
+              </w:rPr>
+              <w:t xml:space="preserve">con la visualizzazione dell’elenco delle lezioni del </w:t>
+            </w:r>
+          </w:p>
+          <w:p>
+            <w:pPr>
+              <w:rPr>
+                <w:sz w:val="24"/>
+                <w:szCs w:val="24"/>
+              </w:rPr>
+            </w:pPr>
+            <w:r>
+              <w:rPr>
+                <w:sz w:val="24"/>
+                <w:szCs w:val="24"/>
+              </w:rPr>
+              <w:t xml:space="preserve">            </w:t>
+            </w:r>
+            <w:r>
+              <w:rPr>
+                <w:sz w:val="24"/>
+                <w:szCs w:val="24"/>
+              </w:rPr>
+              <w:t xml:space="preserve">corso e un messaggio con scritto “Welcome” all’interno della pagina </w:t>
+            </w:r>
+          </w:p>
+          <w:p>
+            <w:pPr>
+              <w:rPr>
+                <w:sz w:val="24"/>
+                <w:szCs w:val="24"/>
+              </w:rPr>
+            </w:pPr>
+            <w:r>
+              <w:rPr>
+                <w:sz w:val="24"/>
+                <w:szCs w:val="24"/>
+              </w:rPr>
+              <w:t xml:space="preserve">            </w:t>
+            </w:r>
+            <w:r>
+              <w:rPr>
+                <w:sz w:val="24"/>
+                <w:szCs w:val="24"/>
+              </w:rPr>
+              <w:t>di presentazione del corso.</w:t>
+            </w:r>
+          </w:p>
+        </w:tc>
+      </w:tr>
+      <w:tr>
+        <w:tc>
+          <w:tcPr>
+            <w:tcW w:w="1980" w:type="dxa"/>
+          </w:tcPr>
+          <w:p>
+            <w:pPr>
+              <w:rPr>
+                <w:b/>
+                <w:sz w:val="24"/>
+                <w:szCs w:val="24"/>
+              </w:rPr>
+            </w:pPr>
+            <w:r>
+              <w:rPr>
+                <w:b/>
+                <w:sz w:val="24"/>
+                <w:szCs w:val="24"/>
+              </w:rPr>
+              <w:t>Condizione di ingresso</w:t>
+            </w:r>
+            <w:r>
+              <w:rPr>
+                <w:b/>
+                <w:sz w:val="24"/>
+                <w:szCs w:val="24"/>
+              </w:rPr>
+              <w:t>:</w:t>
+            </w:r>
+          </w:p>
+        </w:tc>
+        <w:tc>
+          <w:tcPr>
+            <w:tcW w:w="7648" w:type="dxa"/>
+          </w:tcPr>
+          <w:p>
+            <w:r>
+              <w:rPr>
+                <w:sz w:val="24"/>
+                <w:szCs w:val="24"/>
+              </w:rPr>
+              <w:t xml:space="preserve">Lo </w:t>
+            </w:r>
+            <w:r>
+              <w:rPr>
+                <w:i/>
+                <w:sz w:val="24"/>
+                <w:szCs w:val="24"/>
+              </w:rPr>
+              <w:t xml:space="preserve">Studente </w:t>
+            </w:r>
+            <w:r>
+              <w:t>deve essere registrato alla piattaforma</w:t>
+            </w:r>
+            <w:r>
+              <w:t xml:space="preserve"> e deve essere loggato nel sistema</w:t>
+            </w:r>
+          </w:p>
+        </w:tc>
+      </w:tr>
+      <w:tr>
+        <w:tc>
+          <w:tcPr>
+            <w:tcW w:w="1980" w:type="dxa"/>
+          </w:tcPr>
+          <w:p>
+            <w:pPr>
+              <w:rPr>
+                <w:b/>
+                <w:sz w:val="24"/>
+                <w:szCs w:val="24"/>
+              </w:rPr>
+            </w:pPr>
+            <w:r>
+              <w:rPr>
+                <w:b/>
+                <w:sz w:val="24"/>
+                <w:szCs w:val="24"/>
+              </w:rPr>
+              <w:lastRenderedPageBreak/>
+              <w:t>Condizione di uscita</w:t>
+            </w:r>
+            <w:r>
+              <w:rPr>
+                <w:b/>
+                <w:sz w:val="24"/>
+                <w:szCs w:val="24"/>
+              </w:rPr>
+              <w:t>:</w:t>
+            </w:r>
+          </w:p>
+        </w:tc>
+        <w:tc>
+          <w:tcPr>
+            <w:tcW w:w="7648" w:type="dxa"/>
+          </w:tcPr>
+          <w:p>
+            <w:pPr>
+              <w:rPr>
+                <w:sz w:val="24"/>
+                <w:szCs w:val="24"/>
+              </w:rPr>
+            </w:pPr>
+            <w:r>
+              <w:rPr>
+                <w:sz w:val="24"/>
+                <w:szCs w:val="24"/>
+              </w:rPr>
+              <w:t xml:space="preserve">Lo </w:t>
+            </w:r>
+            <w:r>
+              <w:rPr>
+                <w:i/>
+                <w:sz w:val="24"/>
+                <w:szCs w:val="24"/>
+              </w:rPr>
+              <w:t xml:space="preserve">Studente </w:t>
+            </w:r>
+            <w:r>
+              <w:rPr>
+                <w:sz w:val="24"/>
+                <w:szCs w:val="24"/>
+              </w:rPr>
+              <w:t>visualizza la lista dei corsi e un messag</w:t>
+            </w:r>
             <w:bookmarkStart w:id="0" w:name="_GoBack"/>
             <w:bookmarkEnd w:id="0"/>
             <w:r>
               <w:rPr>
-                <w:b/>
-                <w:sz w:val="24"/>
-                <w:szCs w:val="24"/>
-              </w:rPr>
-              <w:t>Flusso di eventi:</w:t>
-            </w:r>
-          </w:p>
-        </w:tc>
-        <w:tc>
-          <w:tcPr>
-            <w:tcW w:w="7648" w:type="dxa"/>
-          </w:tcPr>
-          <w:p>
-            <w:pPr>
-              <w:rPr>
-                <w:sz w:val="24"/>
-                <w:szCs w:val="24"/>
-              </w:rPr>
-            </w:pPr>
-            <w:r>
-              <w:rPr>
-                <w:sz w:val="24"/>
-                <w:szCs w:val="24"/>
-              </w:rPr>
-              <w:t>1</w:t>
-            </w:r>
-            <w:r>
-              <w:rPr>
-                <w:sz w:val="24"/>
-                <w:szCs w:val="24"/>
-              </w:rPr>
-              <w:t xml:space="preserve">. </w:t>
-            </w:r>
-            <w:r>
-              <w:rPr>
-                <w:sz w:val="24"/>
-                <w:szCs w:val="24"/>
-              </w:rPr>
-              <w:t xml:space="preserve">Lo </w:t>
-            </w:r>
-            <w:r>
-              <w:rPr>
-                <w:i/>
-                <w:sz w:val="24"/>
-                <w:szCs w:val="24"/>
-              </w:rPr>
-              <w:t>Studen</w:t>
-            </w:r>
-            <w:r>
-              <w:rPr>
-                <w:i/>
-                <w:sz w:val="24"/>
-                <w:szCs w:val="24"/>
-              </w:rPr>
-              <w:t>te</w:t>
-            </w:r>
-            <w:r>
-              <w:rPr>
-                <w:sz w:val="24"/>
-                <w:szCs w:val="24"/>
-              </w:rPr>
-              <w:t xml:space="preserve"> scrive sulla barra di ricerca delle keywords riguardo l’argomento o il docente del corso che sta ricercando. </w:t>
-            </w:r>
-          </w:p>
-          <w:p>
-            <w:pPr>
-              <w:rPr>
-                <w:sz w:val="24"/>
-                <w:szCs w:val="24"/>
-              </w:rPr>
-            </w:pPr>
-            <w:r>
-              <w:rPr>
-                <w:sz w:val="24"/>
-                <w:szCs w:val="24"/>
-              </w:rPr>
-              <w:t xml:space="preserve">      </w:t>
-            </w:r>
-            <w:r>
-              <w:rPr>
-                <w:sz w:val="24"/>
-                <w:szCs w:val="24"/>
-              </w:rPr>
-              <w:t>1</w:t>
-            </w:r>
-            <w:r>
-              <w:rPr>
-                <w:sz w:val="24"/>
-                <w:szCs w:val="24"/>
-              </w:rPr>
-              <w:t xml:space="preserve">.1 Il </w:t>
-            </w:r>
-            <w:r>
-              <w:rPr>
-                <w:sz w:val="24"/>
-                <w:szCs w:val="24"/>
-              </w:rPr>
-              <w:t xml:space="preserve">sistema risponde con la visualizzazione di una lista di corsi sotto la </w:t>
-            </w:r>
-          </w:p>
-          <w:p>
-            <w:pPr>
-              <w:rPr>
-                <w:sz w:val="24"/>
-                <w:szCs w:val="24"/>
-              </w:rPr>
-            </w:pPr>
-            <w:r>
-              <w:rPr>
-                <w:sz w:val="24"/>
-                <w:szCs w:val="24"/>
-              </w:rPr>
-              <w:t xml:space="preserve">            </w:t>
-            </w:r>
-            <w:r>
-              <w:rPr>
-                <w:sz w:val="24"/>
-                <w:szCs w:val="24"/>
-              </w:rPr>
-              <w:t xml:space="preserve">barra di ricerca utilizzata nel punto 3 in cui poter visualizzare </w:t>
-            </w:r>
-            <w:r>
-              <w:rPr>
-                <w:sz w:val="24"/>
-                <w:szCs w:val="24"/>
-              </w:rPr>
-              <w:t xml:space="preserve">                  </w:t>
-            </w:r>
-          </w:p>
-          <w:p>
-            <w:pPr>
-              <w:rPr>
-                <w:sz w:val="24"/>
-                <w:szCs w:val="24"/>
-              </w:rPr>
-            </w:pPr>
-            <w:r>
-              <w:rPr>
-                <w:sz w:val="24"/>
-                <w:szCs w:val="24"/>
-              </w:rPr>
-              <w:t xml:space="preserve">            </w:t>
-            </w:r>
-            <w:r>
-              <w:rPr>
-                <w:sz w:val="24"/>
-                <w:szCs w:val="24"/>
-              </w:rPr>
-              <w:t xml:space="preserve">un’immagine di anteprima, nome del corso e il nome del docente </w:t>
-            </w:r>
-            <w:r>
-              <w:rPr>
-                <w:sz w:val="24"/>
-                <w:szCs w:val="24"/>
-              </w:rPr>
-              <w:t xml:space="preserve">  </w:t>
-            </w:r>
-          </w:p>
-          <w:p>
-            <w:pPr>
-              <w:rPr>
-                <w:sz w:val="24"/>
-                <w:szCs w:val="24"/>
-              </w:rPr>
-            </w:pPr>
-            <w:r>
-              <w:rPr>
-                <w:sz w:val="24"/>
-                <w:szCs w:val="24"/>
-              </w:rPr>
-              <w:t xml:space="preserve">            </w:t>
-            </w:r>
-            <w:r>
-              <w:rPr>
-                <w:sz w:val="24"/>
-                <w:szCs w:val="24"/>
-              </w:rPr>
-              <w:t>principale che sostiene il corso.</w:t>
-            </w:r>
-          </w:p>
-          <w:p>
-            <w:pPr>
-              <w:rPr>
-                <w:sz w:val="24"/>
-                <w:szCs w:val="24"/>
-              </w:rPr>
-            </w:pPr>
-            <w:r>
-              <w:rPr>
-                <w:sz w:val="24"/>
-                <w:szCs w:val="24"/>
-              </w:rPr>
-              <w:t>2</w:t>
-            </w:r>
-            <w:r>
-              <w:rPr>
-                <w:sz w:val="24"/>
-                <w:szCs w:val="24"/>
-              </w:rPr>
-              <w:t xml:space="preserve">. Lo </w:t>
-            </w:r>
-            <w:r>
-              <w:rPr>
-                <w:i/>
-                <w:sz w:val="24"/>
-                <w:szCs w:val="24"/>
-              </w:rPr>
-              <w:t xml:space="preserve">Studente </w:t>
-            </w:r>
-            <w:r>
-              <w:rPr>
-                <w:sz w:val="24"/>
-                <w:szCs w:val="24"/>
-              </w:rPr>
-              <w:t xml:space="preserve">scorre la lista dei risultati e ne seleziona uno tra quelli disponibili. </w:t>
-            </w:r>
-          </w:p>
-          <w:p>
-            <w:pPr>
-              <w:rPr>
-                <w:sz w:val="24"/>
-                <w:szCs w:val="24"/>
-              </w:rPr>
-            </w:pPr>
-            <w:r>
-              <w:rPr>
-                <w:sz w:val="24"/>
-                <w:szCs w:val="24"/>
-              </w:rPr>
-              <w:t xml:space="preserve">     </w:t>
-            </w:r>
-            <w:r>
-              <w:rPr>
-                <w:sz w:val="24"/>
-                <w:szCs w:val="24"/>
-              </w:rPr>
-              <w:t xml:space="preserve"> </w:t>
-            </w:r>
-            <w:r>
-              <w:rPr>
-                <w:sz w:val="24"/>
-                <w:szCs w:val="24"/>
-              </w:rPr>
-              <w:t>2</w:t>
-            </w:r>
-            <w:r>
-              <w:rPr>
-                <w:sz w:val="24"/>
-                <w:szCs w:val="24"/>
-              </w:rPr>
-              <w:t xml:space="preserve">.1 Il sistema risponde con la visualizzazione della pagina principale del </w:t>
-            </w:r>
-            <w:r>
-              <w:rPr>
-                <w:sz w:val="24"/>
-                <w:szCs w:val="24"/>
-              </w:rPr>
-              <w:t xml:space="preserve">     </w:t>
-            </w:r>
-          </w:p>
-          <w:p>
-            <w:pPr>
-              <w:rPr>
-                <w:sz w:val="24"/>
-                <w:szCs w:val="24"/>
-              </w:rPr>
-            </w:pPr>
-            <w:r>
-              <w:rPr>
-                <w:sz w:val="24"/>
-                <w:szCs w:val="24"/>
-              </w:rPr>
-              <w:t xml:space="preserve">             </w:t>
-            </w:r>
-            <w:r>
-              <w:rPr>
-                <w:sz w:val="24"/>
-                <w:szCs w:val="24"/>
-              </w:rPr>
-              <w:t>corso.</w:t>
-            </w:r>
-          </w:p>
-          <w:p>
-            <w:pPr>
-              <w:rPr>
-                <w:sz w:val="24"/>
-                <w:szCs w:val="24"/>
-              </w:rPr>
-            </w:pPr>
-            <w:r>
-              <w:rPr>
-                <w:sz w:val="24"/>
-                <w:szCs w:val="24"/>
-              </w:rPr>
-              <w:t>3</w:t>
-            </w:r>
-            <w:r>
-              <w:rPr>
-                <w:sz w:val="24"/>
-                <w:szCs w:val="24"/>
-              </w:rPr>
-              <w:t xml:space="preserve">. Lo </w:t>
-            </w:r>
-            <w:r>
-              <w:rPr>
-                <w:i/>
-                <w:sz w:val="24"/>
-                <w:szCs w:val="24"/>
-              </w:rPr>
-              <w:t xml:space="preserve">studente </w:t>
-            </w:r>
-            <w:r>
-              <w:rPr>
-                <w:sz w:val="24"/>
-                <w:szCs w:val="24"/>
-              </w:rPr>
-              <w:t>clicca sul bottone “Iscriviti”.</w:t>
-            </w:r>
-          </w:p>
-          <w:p>
-            <w:pPr>
-              <w:rPr>
-                <w:sz w:val="24"/>
-                <w:szCs w:val="24"/>
-              </w:rPr>
-            </w:pPr>
-            <w:r>
-              <w:rPr>
-                <w:sz w:val="24"/>
-                <w:szCs w:val="24"/>
-              </w:rPr>
-              <w:t xml:space="preserve">    </w:t>
-            </w:r>
-            <w:r>
-              <w:rPr>
-                <w:sz w:val="24"/>
-                <w:szCs w:val="24"/>
-              </w:rPr>
-              <w:t xml:space="preserve"> </w:t>
-            </w:r>
-            <w:r>
-              <w:rPr>
-                <w:sz w:val="24"/>
-                <w:szCs w:val="24"/>
-              </w:rPr>
-              <w:t>3</w:t>
-            </w:r>
-            <w:r>
-              <w:rPr>
-                <w:sz w:val="24"/>
-                <w:szCs w:val="24"/>
-              </w:rPr>
-              <w:t xml:space="preserve">.1 Il sistema risponde </w:t>
-            </w:r>
-            <w:r>
-              <w:rPr>
-                <w:sz w:val="24"/>
-                <w:szCs w:val="24"/>
-              </w:rPr>
-              <w:t xml:space="preserve">con la visualizzazione dell’elenco delle lezioni del </w:t>
-            </w:r>
-          </w:p>
-          <w:p>
-            <w:pPr>
-              <w:rPr>
-                <w:sz w:val="24"/>
-                <w:szCs w:val="24"/>
-              </w:rPr>
-            </w:pPr>
-            <w:r>
-              <w:rPr>
-                <w:sz w:val="24"/>
-                <w:szCs w:val="24"/>
-              </w:rPr>
-              <w:t xml:space="preserve">            </w:t>
-            </w:r>
-            <w:r>
-              <w:rPr>
-                <w:sz w:val="24"/>
-                <w:szCs w:val="24"/>
-              </w:rPr>
-              <w:t xml:space="preserve">corso e un messaggio con scritto “Welcome” all’interno della pagina </w:t>
-            </w:r>
-          </w:p>
-          <w:p>
-            <w:pPr>
-              <w:rPr>
-                <w:sz w:val="24"/>
-                <w:szCs w:val="24"/>
-              </w:rPr>
-            </w:pPr>
-            <w:r>
-              <w:rPr>
-                <w:sz w:val="24"/>
-                <w:szCs w:val="24"/>
-              </w:rPr>
-              <w:t xml:space="preserve">            </w:t>
-            </w:r>
-            <w:r>
-              <w:rPr>
-                <w:sz w:val="24"/>
-                <w:szCs w:val="24"/>
-              </w:rPr>
-              <w:t>di presentazione del corso.</w:t>
-            </w:r>
-          </w:p>
-        </w:tc>
-      </w:tr>
-      <w:tr>
-        <w:tc>
-          <w:tcPr>
-            <w:tcW w:w="1980" w:type="dxa"/>
-          </w:tcPr>
-          <w:p>
-            <w:pPr>
-              <w:rPr>
-                <w:b/>
-                <w:sz w:val="24"/>
-                <w:szCs w:val="24"/>
-              </w:rPr>
-            </w:pPr>
-            <w:r>
-              <w:rPr>
-                <w:b/>
-                <w:sz w:val="24"/>
-                <w:szCs w:val="24"/>
-              </w:rPr>
-              <w:t>Condizione di ingresso</w:t>
-            </w:r>
-            <w:r>
-              <w:rPr>
-                <w:b/>
-                <w:sz w:val="24"/>
-                <w:szCs w:val="24"/>
-              </w:rPr>
-              <w:t>:</w:t>
-            </w:r>
-          </w:p>
-        </w:tc>
-        <w:tc>
-          <w:tcPr>
-            <w:tcW w:w="7648" w:type="dxa"/>
-          </w:tcPr>
-          <w:p>
-            <w:r>
-              <w:rPr>
-                <w:sz w:val="24"/>
-                <w:szCs w:val="24"/>
-              </w:rPr>
-              <w:t xml:space="preserve">Lo </w:t>
-            </w:r>
-            <w:r>
-              <w:rPr>
-                <w:i/>
-                <w:sz w:val="24"/>
-                <w:szCs w:val="24"/>
-              </w:rPr>
-              <w:t xml:space="preserve">Studente </w:t>
-            </w:r>
-            <w:r>
-              <w:t>deve essere registrato alla piattaforma</w:t>
-            </w:r>
-            <w:r>
-              <w:t xml:space="preserve"> e deve essere loggato nel sistema</w:t>
-            </w:r>
-          </w:p>
-        </w:tc>
-      </w:tr>
-      <w:tr>
-        <w:tc>
-          <w:tcPr>
-            <w:tcW w:w="1980" w:type="dxa"/>
-          </w:tcPr>
-          <w:p>
-            <w:pPr>
-              <w:rPr>
-                <w:b/>
-                <w:sz w:val="24"/>
-                <w:szCs w:val="24"/>
-              </w:rPr>
-            </w:pPr>
-            <w:r>
-              <w:rPr>
-                <w:b/>
-                <w:sz w:val="24"/>
-                <w:szCs w:val="24"/>
-              </w:rPr>
-              <w:t>Condizione di uscita</w:t>
-            </w:r>
-            <w:r>
-              <w:rPr>
-                <w:b/>
-                <w:sz w:val="24"/>
-                <w:szCs w:val="24"/>
-              </w:rPr>
-              <w:t>:</w:t>
-            </w:r>
-          </w:p>
-        </w:tc>
-        <w:tc>
-          <w:tcPr>
-            <w:tcW w:w="7648" w:type="dxa"/>
-          </w:tcPr>
-          <w:p>
-            <w:pPr>
-              <w:rPr>
-                <w:sz w:val="24"/>
-                <w:szCs w:val="24"/>
-              </w:rPr>
-            </w:pPr>
-            <w:r>
-              <w:rPr>
-                <w:sz w:val="24"/>
-                <w:szCs w:val="24"/>
-              </w:rPr>
-              <w:t xml:space="preserve">Lo </w:t>
-            </w:r>
-            <w:r>
-              <w:rPr>
-                <w:i/>
-                <w:sz w:val="24"/>
-                <w:szCs w:val="24"/>
-              </w:rPr>
-              <w:t xml:space="preserve">Studente </w:t>
-            </w:r>
-            <w:r>
-              <w:rPr>
-                <w:sz w:val="24"/>
-                <w:szCs w:val="24"/>
-              </w:rPr>
-              <w:t>visualizza la lista dei corsi e un messaggio “Welcome” dentro la pagina di presentazione del corso.</w:t>
+                <w:sz w:val="24"/>
+                <w:szCs w:val="24"/>
+              </w:rPr>
+              <w:t>gio “Welcome” dentro la pagina di presentazione del corso.</w:t>
             </w:r>
           </w:p>
         </w:tc>
@@ -1011,51 +1230,6 @@
         </w:tc>
       </w:tr>
     </w:tbl>
-    <w:p>
-      <w:pPr>
-        <w:rPr>
-          <w:b/>
-          <w:sz w:val="24"/>
-          <w:szCs w:val="24"/>
-        </w:rPr>
-      </w:pPr>
-    </w:p>
-    <w:p>
-      <w:pPr>
-        <w:rPr>
-          <w:b/>
-          <w:sz w:val="24"/>
-          <w:szCs w:val="24"/>
-        </w:rPr>
-      </w:pPr>
-    </w:p>
-    <w:p>
-      <w:pPr>
-        <w:rPr>
-          <w:b/>
-          <w:sz w:val="24"/>
-          <w:szCs w:val="24"/>
-        </w:rPr>
-      </w:pPr>
-    </w:p>
-    <w:p>
-      <w:pPr>
-        <w:rPr>
-          <w:b/>
-          <w:sz w:val="24"/>
-          <w:szCs w:val="24"/>
-        </w:rPr>
-      </w:pPr>
-    </w:p>
-    <w:p>
-      <w:pPr>
-        <w:rPr>
-          <w:b/>
-          <w:sz w:val="24"/>
-          <w:szCs w:val="24"/>
-        </w:rPr>
-      </w:pPr>
-    </w:p>
     <w:p>
       <w:pPr>
         <w:rPr>
@@ -2240,6 +2414,7 @@
                 <w:sz w:val="24"/>
                 <w:szCs w:val="24"/>
               </w:rPr>
+              <w:lastRenderedPageBreak/>
               <w:t>Nel punto 3, se i</w:t>
             </w:r>
             <w:r>
@@ -2439,7 +2614,6 @@
                 <w:sz w:val="24"/>
                 <w:szCs w:val="24"/>
               </w:rPr>
-              <w:lastRenderedPageBreak/>
               <w:t>Nome;</w:t>
             </w:r>
           </w:p>
@@ -3317,80 +3491,12 @@
                 <w:sz w:val="24"/>
                 <w:szCs w:val="24"/>
               </w:rPr>
-              <w:t>visualizza la pagina di presentazione di un corso in seguito alla visualizzazione di una pagina di errore con il messaggio “</w:t>
-            </w:r>
-            <w:r>
-              <w:rPr>
-                <w:sz w:val="24"/>
-                <w:szCs w:val="24"/>
-              </w:rPr>
-              <w:t>Il Metodo di pagamento da lei scelto non è al momento disponibile, si prega di riprovare utilizzando un sistema di pagamento differente</w:t>
-            </w:r>
-            <w:r>
-              <w:rPr>
-                <w:sz w:val="24"/>
-                <w:szCs w:val="24"/>
-              </w:rPr>
-              <w:t>”</w:t>
+              <w:t>visualizza la pagina di presentazione di un corso in seguito alla visualizzazione di una pagina di errore con il messaggio “Il Metodo di pagamento da lei scelto non è al momento disponibile, si prega di riprovare utilizzando un sistema di pagamento differente”</w:t>
             </w:r>
           </w:p>
         </w:tc>
       </w:tr>
     </w:tbl>
-    <w:p>
-      <w:pPr>
-        <w:rPr>
-          <w:b/>
-          <w:sz w:val="24"/>
-          <w:szCs w:val="24"/>
-        </w:rPr>
-      </w:pPr>
-    </w:p>
-    <w:p>
-      <w:pPr>
-        <w:rPr>
-          <w:b/>
-          <w:sz w:val="24"/>
-          <w:szCs w:val="24"/>
-        </w:rPr>
-      </w:pPr>
-    </w:p>
-    <w:p>
-      <w:pPr>
-        <w:rPr>
-          <w:b/>
-          <w:sz w:val="24"/>
-          <w:szCs w:val="24"/>
-        </w:rPr>
-      </w:pPr>
-    </w:p>
-    <w:p>
-      <w:pPr>
-        <w:rPr>
-          <w:b/>
-          <w:sz w:val="24"/>
-          <w:szCs w:val="24"/>
-        </w:rPr>
-      </w:pPr>
-    </w:p>
-    <w:p>
-      <w:pPr>
-        <w:rPr>
-          <w:b/>
-          <w:sz w:val="24"/>
-          <w:szCs w:val="24"/>
-        </w:rPr>
-      </w:pPr>
-    </w:p>
-    <w:p>
-      <w:pPr>
-        <w:rPr>
-          <w:b/>
-          <w:sz w:val="24"/>
-          <w:szCs w:val="24"/>
-        </w:rPr>
-      </w:pPr>
-    </w:p>
     <w:p>
       <w:pPr>
         <w:rPr>
@@ -3429,7 +3535,6 @@
                 <w:sz w:val="24"/>
                 <w:szCs w:val="24"/>
               </w:rPr>
-              <w:lastRenderedPageBreak/>
               <w:t>Nome:</w:t>
             </w:r>
           </w:p>
@@ -3476,6 +3581,7 @@
                 <w:sz w:val="24"/>
                 <w:szCs w:val="24"/>
               </w:rPr>
+              <w:lastRenderedPageBreak/>
               <w:t>Attori:</w:t>
             </w:r>
           </w:p>
@@ -3667,14 +3773,7 @@
                 <w:sz w:val="24"/>
                 <w:szCs w:val="24"/>
               </w:rPr>
-              <w:t>I</w:t>
-            </w:r>
-            <w:r>
-              <w:rPr>
-                <w:sz w:val="24"/>
-                <w:szCs w:val="24"/>
-              </w:rPr>
-              <w:t xml:space="preserve">l </w:t>
+              <w:t xml:space="preserve">Il </w:t>
             </w:r>
             <w:proofErr w:type="spellStart"/>
             <w:r>
@@ -3699,14 +3798,7 @@
                 <w:sz w:val="24"/>
                 <w:szCs w:val="24"/>
               </w:rPr>
-              <w:t xml:space="preserve">rigetta il pagamento </w:t>
-            </w:r>
-            <w:r>
-              <w:rPr>
-                <w:sz w:val="24"/>
-                <w:szCs w:val="24"/>
-              </w:rPr>
-              <w:t xml:space="preserve">perché non riesce a riconoscere una carta di credito con il numero di carta fornito dallo </w:t>
+              <w:t xml:space="preserve">rigetta il pagamento perché non riesce a riconoscere una carta di credito con il numero di carta fornito dallo </w:t>
             </w:r>
             <w:r>
               <w:rPr>
@@ -3793,6 +3885,15 @@
         </w:tc>
       </w:tr>
     </w:tbl>
+    <w:p>
+      <w:pPr>
+        <w:rPr>
+          <w:b/>
+          <w:sz w:val="24"/>
+          <w:szCs w:val="24"/>
+        </w:rPr>
+      </w:pPr>
+    </w:p>
     <w:p>
       <w:pPr>
         <w:rPr>
@@ -4678,6 +4779,7 @@
   <w:style w:type="character" w:default="1" w:styleId="Carpredefinitoparagrafo">
     <w:name w:val="Default Paragraph Font"/>
     <w:uiPriority w:val="1"/>
+    <w:semiHidden/>
     <w:unhideWhenUsed/>
   </w:style>
   <w:style w:type="table" w:default="1" w:styleId="Tabellanormale">

</xml_diff>

<commit_message>
Inserimento Casi d'uso (Mancanti 2), modifica ai TIps di MS e Integrazione Scenari mancanti
</commit_message>
<xml_diff>
--- a/Internal Work Product/Casi d'uso/User_Case_MS.docx
+++ b/Internal Work Product/Casi d'uso/User_Case_MS.docx
@@ -76,23 +76,7 @@
           <w:sz w:val="36"/>
           <w:szCs w:val="36"/>
         </w:rPr>
-        <w:t>3. Pagamento</w:t>
-      </w:r>
-      <w:r>
-        <w:rPr>
-          <w:b/>
-          <w:sz w:val="36"/>
-          <w:szCs w:val="36"/>
-        </w:rPr>
-        <w:t>Iscrizione</w:t>
-      </w:r>
-      <w:r>
-        <w:rPr>
-          <w:b/>
-          <w:sz w:val="36"/>
-          <w:szCs w:val="36"/>
-        </w:rPr>
-        <w:t>Corso OK</w:t>
+        <w:t>3. PagamentoIscrizioneCorso OK</w:t>
       </w:r>
     </w:p>
     <w:p>
@@ -155,12 +139,7 @@
     <w:p>
       <w:pPr>
         <w:pStyle w:val="Normal"/>
-        <w:rPr>
-          <w:b/>
-          <w:b/>
-          <w:sz w:val="36"/>
-          <w:szCs w:val="36"/>
-        </w:rPr>
+        <w:rPr/>
       </w:pPr>
       <w:r>
         <w:rPr>
@@ -168,18 +147,13 @@
           <w:sz w:val="36"/>
           <w:szCs w:val="36"/>
         </w:rPr>
-        <w:t xml:space="preserve">7. DisiscrizioneAdUnCorso </w:t>
+        <w:t>7. DisiscrizioneAdUnCorso OK</w:t>
       </w:r>
     </w:p>
     <w:p>
       <w:pPr>
         <w:pStyle w:val="Normal"/>
-        <w:rPr>
-          <w:b/>
-          <w:b/>
-          <w:sz w:val="36"/>
-          <w:szCs w:val="36"/>
-        </w:rPr>
+        <w:rPr/>
       </w:pPr>
       <w:r>
         <w:rPr>
@@ -187,18 +161,13 @@
           <w:sz w:val="36"/>
           <w:szCs w:val="36"/>
         </w:rPr>
-        <w:t>8. ConfermaDisiscrizioneCorso</w:t>
+        <w:t>8. ConfermaDisiscrizioneCorso OK</w:t>
       </w:r>
     </w:p>
     <w:p>
       <w:pPr>
         <w:pStyle w:val="Normal"/>
-        <w:rPr>
-          <w:b/>
-          <w:b/>
-          <w:sz w:val="36"/>
-          <w:szCs w:val="36"/>
-        </w:rPr>
+        <w:rPr/>
       </w:pPr>
       <w:r>
         <w:rPr>
@@ -206,18 +175,21 @@
           <w:sz w:val="36"/>
           <w:szCs w:val="36"/>
         </w:rPr>
-        <w:t>9. SeguireLezione</w:t>
+        <w:t xml:space="preserve">9. AnnullaOperazione </w:t>
+      </w:r>
+      <w:r>
+        <w:rPr>
+          <w:b/>
+          <w:sz w:val="36"/>
+          <w:szCs w:val="36"/>
+        </w:rPr>
+        <w:t>OK</w:t>
       </w:r>
     </w:p>
     <w:p>
       <w:pPr>
         <w:pStyle w:val="Normal"/>
-        <w:rPr>
-          <w:b/>
-          <w:b/>
-          <w:sz w:val="36"/>
-          <w:szCs w:val="36"/>
-        </w:rPr>
+        <w:rPr/>
       </w:pPr>
       <w:r>
         <w:rPr>
@@ -225,18 +197,29 @@
           <w:sz w:val="36"/>
           <w:szCs w:val="36"/>
         </w:rPr>
-        <w:t>10. ConsultazioneFAQ</w:t>
+        <w:t>10</w:t>
+      </w:r>
+      <w:r>
+        <w:rPr>
+          <w:b/>
+          <w:sz w:val="36"/>
+          <w:szCs w:val="36"/>
+        </w:rPr>
+        <w:t xml:space="preserve">. SeguireLezione </w:t>
+      </w:r>
+      <w:r>
+        <w:rPr>
+          <w:b/>
+          <w:sz w:val="36"/>
+          <w:szCs w:val="36"/>
+        </w:rPr>
+        <w:t>OK</w:t>
       </w:r>
     </w:p>
     <w:p>
       <w:pPr>
         <w:pStyle w:val="Normal"/>
-        <w:rPr>
-          <w:b/>
-          <w:b/>
-          <w:sz w:val="36"/>
-          <w:szCs w:val="36"/>
-        </w:rPr>
+        <w:rPr/>
       </w:pPr>
       <w:r>
         <w:rPr>
@@ -244,18 +227,37 @@
           <w:sz w:val="36"/>
           <w:szCs w:val="36"/>
         </w:rPr>
-        <w:t>11. InvioMessaggioADocente</w:t>
+        <w:t>1</w:t>
+      </w:r>
+      <w:r>
+        <w:rPr>
+          <w:b/>
+          <w:sz w:val="36"/>
+          <w:szCs w:val="36"/>
+        </w:rPr>
+        <w:t>1</w:t>
+      </w:r>
+      <w:r>
+        <w:rPr>
+          <w:b/>
+          <w:sz w:val="36"/>
+          <w:szCs w:val="36"/>
+        </w:rPr>
+        <w:t xml:space="preserve">. ConsultazioneFAQ </w:t>
+      </w:r>
+      <w:r>
+        <w:rPr>
+          <w:b/>
+          <w:sz w:val="36"/>
+          <w:szCs w:val="36"/>
+        </w:rPr>
+        <w:t>OK</w:t>
       </w:r>
     </w:p>
     <w:p>
       <w:pPr>
         <w:pStyle w:val="Normal"/>
-        <w:rPr>
-          <w:b/>
-          <w:b/>
-          <w:sz w:val="36"/>
-          <w:szCs w:val="36"/>
-        </w:rPr>
+        <w:rPr/>
       </w:pPr>
       <w:r>
         <w:rPr>
@@ -263,7 +265,75 @@
           <w:sz w:val="36"/>
           <w:szCs w:val="36"/>
         </w:rPr>
-        <w:t>12. RicezioneNotificaStudente</w:t>
+        <w:t>1</w:t>
+      </w:r>
+      <w:r>
+        <w:rPr>
+          <w:b/>
+          <w:sz w:val="36"/>
+          <w:szCs w:val="36"/>
+        </w:rPr>
+        <w:t>2</w:t>
+      </w:r>
+      <w:r>
+        <w:rPr>
+          <w:b/>
+          <w:sz w:val="36"/>
+          <w:szCs w:val="36"/>
+        </w:rPr>
+        <w:t>. Invio</w:t>
+      </w:r>
+      <w:r>
+        <w:rPr>
+          <w:b/>
+          <w:sz w:val="36"/>
+          <w:szCs w:val="36"/>
+        </w:rPr>
+        <w:t>MessaggioEmail</w:t>
+      </w:r>
+    </w:p>
+    <w:p>
+      <w:pPr>
+        <w:pStyle w:val="Normal"/>
+        <w:rPr/>
+      </w:pPr>
+      <w:r>
+        <w:rPr>
+          <w:b/>
+          <w:sz w:val="36"/>
+          <w:szCs w:val="36"/>
+        </w:rPr>
+        <w:t>1</w:t>
+      </w:r>
+      <w:r>
+        <w:rPr>
+          <w:b/>
+          <w:sz w:val="36"/>
+          <w:szCs w:val="36"/>
+        </w:rPr>
+        <w:t>3</w:t>
+      </w:r>
+      <w:r>
+        <w:rPr>
+          <w:b/>
+          <w:sz w:val="36"/>
+          <w:szCs w:val="36"/>
+        </w:rPr>
+        <w:t>. RicezioneNotificaStudente</w:t>
+      </w:r>
+    </w:p>
+    <w:p>
+      <w:pPr>
+        <w:pStyle w:val="Normal"/>
+        <w:rPr/>
+      </w:pPr>
+      <w:r>
+        <w:rPr>
+          <w:b/>
+          <w:sz w:val="36"/>
+          <w:szCs w:val="36"/>
+        </w:rPr>
+        <w:t>14. AvvisoCorsoCongelato</w:t>
       </w:r>
     </w:p>
     <w:tbl>
@@ -1391,21 +1461,7 @@
                 <w:sz w:val="24"/>
                 <w:szCs w:val="24"/>
               </w:rPr>
-              <w:t>Pagamento</w:t>
-            </w:r>
-            <w:r>
-              <w:rPr>
-                <w:sz w:val="24"/>
-                <w:szCs w:val="24"/>
-              </w:rPr>
-              <w:t>Iscrizione</w:t>
-            </w:r>
-            <w:r>
-              <w:rPr>
-                <w:sz w:val="24"/>
-                <w:szCs w:val="24"/>
-              </w:rPr>
-              <w:t>Corso</w:t>
+              <w:t>PagamentoIscrizioneCorso</w:t>
             </w:r>
           </w:p>
         </w:tc>
@@ -2240,14 +2296,7 @@
                 <w:sz w:val="24"/>
                 <w:szCs w:val="24"/>
               </w:rPr>
-              <w:t xml:space="preserve">Iniziata da </w:t>
-            </w:r>
-            <w:r>
-              <w:rPr>
-                <w:sz w:val="24"/>
-                <w:szCs w:val="24"/>
-              </w:rPr>
-              <w:t>Utente</w:t>
+              <w:t>Iniziata da Utente</w:t>
             </w:r>
           </w:p>
         </w:tc>
@@ -2382,21 +2431,7 @@
                 <w:sz w:val="24"/>
                 <w:szCs w:val="24"/>
               </w:rPr>
-              <w:t xml:space="preserve">ha inserito i dati e premuto “Conferma pagamento di X euro”, con X euro il prezzo da </w:t>
-            </w:r>
-            <w:r>
-              <w:rPr>
-                <w:sz w:val="24"/>
-                <w:szCs w:val="24"/>
-              </w:rPr>
-              <w:t>pagare</w:t>
-            </w:r>
-            <w:r>
-              <w:rPr>
-                <w:sz w:val="24"/>
-                <w:szCs w:val="24"/>
-              </w:rPr>
-              <w:t>, risulta uno o più valori inseriti in un formato non corretto.</w:t>
+              <w:t>ha inserito i dati e premuto “Conferma pagamento di X euro”, con X euro il prezzo da pagare, risulta uno o più valori inseriti in un formato non corretto.</w:t>
             </w:r>
           </w:p>
         </w:tc>
@@ -2448,15 +2483,7 @@
                 <w:sz w:val="24"/>
                 <w:szCs w:val="24"/>
               </w:rPr>
-              <w:t>L’Utente</w:t>
-            </w:r>
-            <w:r>
-              <w:rPr>
-                <w:i/>
-                <w:sz w:val="24"/>
-                <w:szCs w:val="24"/>
-              </w:rPr>
-              <w:t xml:space="preserve"> v</w:t>
+              <w:t>L’Utente v</w:t>
             </w:r>
             <w:r>
               <w:rPr>
@@ -3053,14 +3080,7 @@
                 <w:sz w:val="24"/>
                 <w:szCs w:val="24"/>
               </w:rPr>
-              <w:t>L</w:t>
-            </w:r>
-            <w:r>
-              <w:rPr>
-                <w:sz w:val="24"/>
-                <w:szCs w:val="24"/>
-              </w:rPr>
-              <w:t xml:space="preserve">’ </w:t>
+              <w:t xml:space="preserve">L’ </w:t>
             </w:r>
             <w:r>
               <w:rPr>
@@ -3298,49 +3318,21 @@
                 <w:sz w:val="24"/>
                 <w:szCs w:val="24"/>
               </w:rPr>
-              <w:t>come un caso di mancata invalidità nell’uso della carta e fa visualizzare un messaggio di errore al’</w:t>
-            </w:r>
-            <w:r>
-              <w:rPr>
-                <w:sz w:val="24"/>
-                <w:szCs w:val="24"/>
-              </w:rPr>
-              <w:t>Utente</w:t>
-            </w:r>
-            <w:r>
-              <w:rPr>
-                <w:sz w:val="24"/>
-                <w:szCs w:val="24"/>
-              </w:rPr>
-              <w:t>.</w:t>
-            </w:r>
-          </w:p>
-          <w:p>
-            <w:pPr>
-              <w:pStyle w:val="Normal"/>
-              <w:spacing w:lineRule="auto" w:line="240" w:before="0" w:after="0"/>
-              <w:rPr/>
-            </w:pPr>
-            <w:r>
-              <w:rPr>
-                <w:sz w:val="24"/>
-                <w:szCs w:val="24"/>
-              </w:rPr>
-              <w:t xml:space="preserve">2. </w:t>
-            </w:r>
-            <w:r>
-              <w:rPr>
-                <w:sz w:val="24"/>
-                <w:szCs w:val="24"/>
-              </w:rPr>
-              <w:t>L’utente</w:t>
-            </w:r>
-            <w:r>
-              <w:rPr>
-                <w:sz w:val="24"/>
-                <w:szCs w:val="24"/>
-              </w:rPr>
-              <w:t xml:space="preserve"> visualizza una pagina con il messaggio di errore: “La carta da lei inserita non è valida, riprovare con un'altra carta di credito”</w:t>
+              <w:t>come un caso di mancata invalidità nell’uso della carta e fa visualizzare un messaggio di errore al’Utente.</w:t>
+            </w:r>
+          </w:p>
+          <w:p>
+            <w:pPr>
+              <w:pStyle w:val="Normal"/>
+              <w:spacing w:lineRule="auto" w:line="240" w:before="0" w:after="0"/>
+              <w:rPr/>
+            </w:pPr>
+            <w:r>
+              <w:rPr>
+                <w:sz w:val="24"/>
+                <w:szCs w:val="24"/>
+              </w:rPr>
+              <w:t>2. L’utente visualizza una pagina con il messaggio di errore: “La carta da lei inserita non è valida, riprovare con un'altra carta di credito”</w:t>
             </w:r>
           </w:p>
           <w:p>
@@ -3427,14 +3419,7 @@
                 <w:sz w:val="24"/>
                 <w:szCs w:val="24"/>
               </w:rPr>
-              <w:t>rigetta il pagamento perché non riesce a riconoscere una carta di credito con il numero di carta fornito da</w:t>
-            </w:r>
-            <w:r>
-              <w:rPr>
-                <w:sz w:val="24"/>
-                <w:szCs w:val="24"/>
-              </w:rPr>
-              <w:t>ll’</w:t>
+              <w:t>rigetta il pagamento perché non riesce a riconoscere una carta di credito con il numero di carta fornito dall’</w:t>
             </w:r>
             <w:r>
               <w:rPr>
@@ -3549,6 +3534,538 @@
         </w:rPr>
       </w:r>
     </w:p>
+    <w:tbl>
+      <w:tblPr>
+        <w:tblW w:w="9638" w:type="dxa"/>
+        <w:jc w:val="left"/>
+        <w:tblInd w:w="0" w:type="dxa"/>
+        <w:tblBorders>
+          <w:top w:val="single" w:sz="2" w:space="0" w:color="000000"/>
+          <w:left w:val="single" w:sz="2" w:space="0" w:color="000000"/>
+          <w:bottom w:val="single" w:sz="2" w:space="0" w:color="000000"/>
+          <w:insideH w:val="single" w:sz="2" w:space="0" w:color="000000"/>
+        </w:tblBorders>
+        <w:tblCellMar>
+          <w:top w:w="55" w:type="dxa"/>
+          <w:left w:w="53" w:type="dxa"/>
+          <w:bottom w:w="55" w:type="dxa"/>
+          <w:right w:w="55" w:type="dxa"/>
+        </w:tblCellMar>
+      </w:tblPr>
+      <w:tblGrid>
+        <w:gridCol w:w="1974"/>
+        <w:gridCol w:w="7663"/>
+      </w:tblGrid>
+      <w:tr>
+        <w:trPr/>
+        <w:tc>
+          <w:tcPr>
+            <w:tcW w:w="1974" w:type="dxa"/>
+            <w:tcBorders>
+              <w:top w:val="single" w:sz="2" w:space="0" w:color="000000"/>
+              <w:left w:val="single" w:sz="2" w:space="0" w:color="000000"/>
+              <w:bottom w:val="single" w:sz="2" w:space="0" w:color="000000"/>
+              <w:insideH w:val="single" w:sz="2" w:space="0" w:color="000000"/>
+            </w:tcBorders>
+            <w:shd w:fill="auto" w:val="clear"/>
+          </w:tcPr>
+          <w:p>
+            <w:pPr>
+              <w:pStyle w:val="Normal"/>
+              <w:spacing w:lineRule="auto" w:line="240" w:before="0" w:after="0"/>
+              <w:rPr/>
+            </w:pPr>
+            <w:r>
+              <w:rPr>
+                <w:b/>
+                <w:sz w:val="24"/>
+                <w:szCs w:val="24"/>
+              </w:rPr>
+              <w:t>Nome:</w:t>
+            </w:r>
+          </w:p>
+        </w:tc>
+        <w:tc>
+          <w:tcPr>
+            <w:tcW w:w="7663" w:type="dxa"/>
+            <w:tcBorders>
+              <w:top w:val="single" w:sz="2" w:space="0" w:color="000000"/>
+              <w:left w:val="single" w:sz="2" w:space="0" w:color="000000"/>
+              <w:bottom w:val="single" w:sz="2" w:space="0" w:color="000000"/>
+              <w:right w:val="single" w:sz="2" w:space="0" w:color="000000"/>
+              <w:insideH w:val="single" w:sz="2" w:space="0" w:color="000000"/>
+              <w:insideV w:val="single" w:sz="2" w:space="0" w:color="000000"/>
+            </w:tcBorders>
+            <w:shd w:fill="auto" w:val="clear"/>
+          </w:tcPr>
+          <w:p>
+            <w:pPr>
+              <w:pStyle w:val="Normal"/>
+              <w:spacing w:lineRule="auto" w:line="240" w:before="0" w:after="0"/>
+              <w:rPr>
+                <w:b w:val="false"/>
+                <w:b w:val="false"/>
+                <w:bCs w:val="false"/>
+              </w:rPr>
+            </w:pPr>
+            <w:r>
+              <w:rPr>
+                <w:b w:val="false"/>
+                <w:bCs w:val="false"/>
+                <w:sz w:val="24"/>
+                <w:szCs w:val="24"/>
+              </w:rPr>
+              <w:t>DisiscrizioneAdUnCorso</w:t>
+            </w:r>
+          </w:p>
+        </w:tc>
+      </w:tr>
+      <w:tr>
+        <w:trPr/>
+        <w:tc>
+          <w:tcPr>
+            <w:tcW w:w="1974" w:type="dxa"/>
+            <w:tcBorders>
+              <w:top w:val="single" w:sz="2" w:space="0" w:color="000000"/>
+              <w:left w:val="single" w:sz="2" w:space="0" w:color="000000"/>
+              <w:bottom w:val="single" w:sz="2" w:space="0" w:color="000000"/>
+              <w:insideH w:val="single" w:sz="2" w:space="0" w:color="000000"/>
+            </w:tcBorders>
+            <w:shd w:fill="auto" w:val="clear"/>
+          </w:tcPr>
+          <w:p>
+            <w:pPr>
+              <w:pStyle w:val="Normal"/>
+              <w:spacing w:lineRule="auto" w:line="240" w:before="0" w:after="0"/>
+              <w:rPr/>
+            </w:pPr>
+            <w:r>
+              <w:rPr>
+                <w:b/>
+                <w:sz w:val="24"/>
+                <w:szCs w:val="24"/>
+              </w:rPr>
+              <w:t>Attori:</w:t>
+            </w:r>
+          </w:p>
+        </w:tc>
+        <w:tc>
+          <w:tcPr>
+            <w:tcW w:w="7663" w:type="dxa"/>
+            <w:tcBorders>
+              <w:top w:val="single" w:sz="2" w:space="0" w:color="000000"/>
+              <w:left w:val="single" w:sz="2" w:space="0" w:color="000000"/>
+              <w:bottom w:val="single" w:sz="2" w:space="0" w:color="000000"/>
+              <w:right w:val="single" w:sz="2" w:space="0" w:color="000000"/>
+              <w:insideH w:val="single" w:sz="2" w:space="0" w:color="000000"/>
+              <w:insideV w:val="single" w:sz="2" w:space="0" w:color="000000"/>
+            </w:tcBorders>
+            <w:shd w:fill="auto" w:val="clear"/>
+          </w:tcPr>
+          <w:p>
+            <w:pPr>
+              <w:pStyle w:val="Normal"/>
+              <w:spacing w:lineRule="auto" w:line="240" w:before="0" w:after="0"/>
+              <w:rPr>
+                <w:b w:val="false"/>
+                <w:b w:val="false"/>
+                <w:bCs w:val="false"/>
+              </w:rPr>
+            </w:pPr>
+            <w:r>
+              <w:rPr>
+                <w:b w:val="false"/>
+                <w:bCs w:val="false"/>
+                <w:sz w:val="24"/>
+                <w:szCs w:val="24"/>
+              </w:rPr>
+              <w:t>Studente</w:t>
+            </w:r>
+          </w:p>
+        </w:tc>
+      </w:tr>
+      <w:tr>
+        <w:trPr/>
+        <w:tc>
+          <w:tcPr>
+            <w:tcW w:w="1974" w:type="dxa"/>
+            <w:tcBorders>
+              <w:top w:val="single" w:sz="2" w:space="0" w:color="000000"/>
+              <w:left w:val="single" w:sz="2" w:space="0" w:color="000000"/>
+              <w:bottom w:val="single" w:sz="2" w:space="0" w:color="000000"/>
+              <w:insideH w:val="single" w:sz="2" w:space="0" w:color="000000"/>
+            </w:tcBorders>
+            <w:shd w:fill="auto" w:val="clear"/>
+          </w:tcPr>
+          <w:p>
+            <w:pPr>
+              <w:pStyle w:val="Normal"/>
+              <w:spacing w:lineRule="auto" w:line="240" w:before="0" w:after="0"/>
+              <w:rPr/>
+            </w:pPr>
+            <w:r>
+              <w:rPr>
+                <w:b/>
+                <w:sz w:val="24"/>
+                <w:szCs w:val="24"/>
+              </w:rPr>
+              <w:t>Flusso di eventi:</w:t>
+            </w:r>
+          </w:p>
+        </w:tc>
+        <w:tc>
+          <w:tcPr>
+            <w:tcW w:w="7663" w:type="dxa"/>
+            <w:tcBorders>
+              <w:top w:val="single" w:sz="2" w:space="0" w:color="000000"/>
+              <w:left w:val="single" w:sz="2" w:space="0" w:color="000000"/>
+              <w:bottom w:val="single" w:sz="2" w:space="0" w:color="000000"/>
+              <w:right w:val="single" w:sz="2" w:space="0" w:color="000000"/>
+              <w:insideH w:val="single" w:sz="2" w:space="0" w:color="000000"/>
+              <w:insideV w:val="single" w:sz="2" w:space="0" w:color="000000"/>
+            </w:tcBorders>
+            <w:shd w:fill="auto" w:val="clear"/>
+          </w:tcPr>
+          <w:p>
+            <w:pPr>
+              <w:pStyle w:val="Normal"/>
+              <w:spacing w:lineRule="auto" w:line="240" w:before="0" w:after="0"/>
+              <w:rPr>
+                <w:b w:val="false"/>
+                <w:b w:val="false"/>
+                <w:bCs w:val="false"/>
+              </w:rPr>
+            </w:pPr>
+            <w:r>
+              <w:rPr>
+                <w:b w:val="false"/>
+                <w:bCs w:val="false"/>
+                <w:sz w:val="24"/>
+                <w:szCs w:val="24"/>
+              </w:rPr>
+              <w:t>1. Lo studente accede alla pagina del corso in cui è iscritto e  vuole disiscriversi e clicca su “Disiscriviti”</w:t>
+            </w:r>
+          </w:p>
+          <w:p>
+            <w:pPr>
+              <w:pStyle w:val="Normal"/>
+              <w:spacing w:lineRule="auto" w:line="240" w:before="0" w:after="0"/>
+              <w:rPr>
+                <w:b w:val="false"/>
+                <w:b w:val="false"/>
+                <w:bCs w:val="false"/>
+              </w:rPr>
+            </w:pPr>
+            <w:r>
+              <w:rPr>
+                <w:b w:val="false"/>
+                <w:bCs w:val="false"/>
+                <w:sz w:val="24"/>
+                <w:szCs w:val="24"/>
+              </w:rPr>
+              <w:t xml:space="preserve">      </w:t>
+            </w:r>
+            <w:r>
+              <w:rPr>
+                <w:b w:val="false"/>
+                <w:bCs w:val="false"/>
+                <w:sz w:val="24"/>
+                <w:szCs w:val="24"/>
+              </w:rPr>
+              <w:t>1.1 Il sistema riceve la richiesta di disiscrizione e fa</w:t>
+            </w:r>
+          </w:p>
+          <w:p>
+            <w:pPr>
+              <w:pStyle w:val="Normal"/>
+              <w:spacing w:lineRule="auto" w:line="240" w:before="0" w:after="0"/>
+              <w:rPr>
+                <w:b w:val="false"/>
+                <w:b w:val="false"/>
+                <w:bCs w:val="false"/>
+              </w:rPr>
+            </w:pPr>
+            <w:r>
+              <w:rPr>
+                <w:b w:val="false"/>
+                <w:bCs w:val="false"/>
+                <w:sz w:val="24"/>
+                <w:szCs w:val="24"/>
+              </w:rPr>
+              <w:t xml:space="preserve">      </w:t>
+            </w:r>
+            <w:r>
+              <w:rPr>
+                <w:b w:val="false"/>
+                <w:bCs w:val="false"/>
+                <w:sz w:val="24"/>
+                <w:szCs w:val="24"/>
+              </w:rPr>
+              <w:t xml:space="preserve">visualizzare la pagina di presentazione del corso </w:t>
+            </w:r>
+          </w:p>
+          <w:p>
+            <w:pPr>
+              <w:pStyle w:val="Normal"/>
+              <w:spacing w:lineRule="auto" w:line="240" w:before="0" w:after="0"/>
+              <w:rPr>
+                <w:b w:val="false"/>
+                <w:b w:val="false"/>
+                <w:bCs w:val="false"/>
+              </w:rPr>
+            </w:pPr>
+            <w:r>
+              <w:rPr>
+                <w:b w:val="false"/>
+                <w:bCs w:val="false"/>
+                <w:sz w:val="24"/>
+                <w:szCs w:val="24"/>
+              </w:rPr>
+              <w:t xml:space="preserve">      </w:t>
+            </w:r>
+            <w:r>
+              <w:rPr>
+                <w:b w:val="false"/>
+                <w:bCs w:val="false"/>
+                <w:sz w:val="24"/>
+                <w:szCs w:val="24"/>
+              </w:rPr>
+              <w:t xml:space="preserve">con il messaggio “Disiscrizione al corso avvenuta   </w:t>
+            </w:r>
+          </w:p>
+          <w:p>
+            <w:pPr>
+              <w:pStyle w:val="Normal"/>
+              <w:spacing w:lineRule="auto" w:line="240" w:before="0" w:after="0"/>
+              <w:rPr>
+                <w:b w:val="false"/>
+                <w:b w:val="false"/>
+                <w:bCs w:val="false"/>
+              </w:rPr>
+            </w:pPr>
+            <w:r>
+              <w:rPr>
+                <w:b w:val="false"/>
+                <w:bCs w:val="false"/>
+                <w:sz w:val="24"/>
+                <w:szCs w:val="24"/>
+              </w:rPr>
+              <w:t xml:space="preserve">     </w:t>
+            </w:r>
+            <w:r>
+              <w:rPr>
+                <w:b w:val="false"/>
+                <w:bCs w:val="false"/>
+                <w:sz w:val="24"/>
+                <w:szCs w:val="24"/>
+              </w:rPr>
+              <w:t xml:space="preserve">con successo”. </w:t>
+            </w:r>
+          </w:p>
+        </w:tc>
+      </w:tr>
+      <w:tr>
+        <w:trPr/>
+        <w:tc>
+          <w:tcPr>
+            <w:tcW w:w="1974" w:type="dxa"/>
+            <w:tcBorders>
+              <w:top w:val="single" w:sz="2" w:space="0" w:color="000000"/>
+              <w:left w:val="single" w:sz="2" w:space="0" w:color="000000"/>
+              <w:bottom w:val="single" w:sz="2" w:space="0" w:color="000000"/>
+              <w:insideH w:val="single" w:sz="2" w:space="0" w:color="000000"/>
+            </w:tcBorders>
+            <w:shd w:fill="auto" w:val="clear"/>
+          </w:tcPr>
+          <w:p>
+            <w:pPr>
+              <w:pStyle w:val="Normal"/>
+              <w:spacing w:lineRule="auto" w:line="240" w:before="0" w:after="0"/>
+              <w:rPr/>
+            </w:pPr>
+            <w:r>
+              <w:rPr>
+                <w:b/>
+                <w:sz w:val="24"/>
+                <w:szCs w:val="24"/>
+              </w:rPr>
+              <w:t>Condizione di ingresso:</w:t>
+            </w:r>
+          </w:p>
+        </w:tc>
+        <w:tc>
+          <w:tcPr>
+            <w:tcW w:w="7663" w:type="dxa"/>
+            <w:tcBorders>
+              <w:top w:val="single" w:sz="2" w:space="0" w:color="000000"/>
+              <w:left w:val="single" w:sz="2" w:space="0" w:color="000000"/>
+              <w:bottom w:val="single" w:sz="2" w:space="0" w:color="000000"/>
+              <w:right w:val="single" w:sz="2" w:space="0" w:color="000000"/>
+              <w:insideH w:val="single" w:sz="2" w:space="0" w:color="000000"/>
+              <w:insideV w:val="single" w:sz="2" w:space="0" w:color="000000"/>
+            </w:tcBorders>
+            <w:shd w:fill="auto" w:val="clear"/>
+          </w:tcPr>
+          <w:p>
+            <w:pPr>
+              <w:pStyle w:val="Normal"/>
+              <w:spacing w:lineRule="auto" w:line="240" w:before="0" w:after="0"/>
+              <w:rPr>
+                <w:b w:val="false"/>
+                <w:b w:val="false"/>
+                <w:bCs w:val="false"/>
+              </w:rPr>
+            </w:pPr>
+            <w:r>
+              <w:rPr>
+                <w:b w:val="false"/>
+                <w:bCs w:val="false"/>
+                <w:sz w:val="24"/>
+                <w:szCs w:val="24"/>
+              </w:rPr>
+              <w:t>Lo Studente decide di disiscreversi ad un corso.</w:t>
+            </w:r>
+          </w:p>
+        </w:tc>
+      </w:tr>
+      <w:tr>
+        <w:trPr/>
+        <w:tc>
+          <w:tcPr>
+            <w:tcW w:w="1974" w:type="dxa"/>
+            <w:tcBorders>
+              <w:top w:val="single" w:sz="2" w:space="0" w:color="000000"/>
+              <w:left w:val="single" w:sz="2" w:space="0" w:color="000000"/>
+              <w:bottom w:val="single" w:sz="2" w:space="0" w:color="000000"/>
+              <w:insideH w:val="single" w:sz="2" w:space="0" w:color="000000"/>
+            </w:tcBorders>
+            <w:shd w:fill="auto" w:val="clear"/>
+          </w:tcPr>
+          <w:p>
+            <w:pPr>
+              <w:pStyle w:val="Normal"/>
+              <w:spacing w:lineRule="auto" w:line="240" w:before="0" w:after="0"/>
+              <w:rPr/>
+            </w:pPr>
+            <w:r>
+              <w:rPr>
+                <w:b/>
+                <w:sz w:val="24"/>
+                <w:szCs w:val="24"/>
+              </w:rPr>
+              <w:t>Condizione di uscita:</w:t>
+            </w:r>
+          </w:p>
+        </w:tc>
+        <w:tc>
+          <w:tcPr>
+            <w:tcW w:w="7663" w:type="dxa"/>
+            <w:tcBorders>
+              <w:top w:val="single" w:sz="2" w:space="0" w:color="000000"/>
+              <w:left w:val="single" w:sz="2" w:space="0" w:color="000000"/>
+              <w:bottom w:val="single" w:sz="2" w:space="0" w:color="000000"/>
+              <w:right w:val="single" w:sz="2" w:space="0" w:color="000000"/>
+              <w:insideH w:val="single" w:sz="2" w:space="0" w:color="000000"/>
+              <w:insideV w:val="single" w:sz="2" w:space="0" w:color="000000"/>
+            </w:tcBorders>
+            <w:shd w:fill="auto" w:val="clear"/>
+          </w:tcPr>
+          <w:p>
+            <w:pPr>
+              <w:pStyle w:val="Normal"/>
+              <w:spacing w:lineRule="auto" w:line="240" w:before="0" w:after="0"/>
+              <w:rPr>
+                <w:b w:val="false"/>
+                <w:b w:val="false"/>
+                <w:bCs w:val="false"/>
+              </w:rPr>
+            </w:pPr>
+            <w:r>
+              <w:rPr>
+                <w:b w:val="false"/>
+                <w:bCs w:val="false"/>
+                <w:sz w:val="24"/>
+                <w:szCs w:val="24"/>
+              </w:rPr>
+              <w:t xml:space="preserve"> </w:t>
+            </w:r>
+            <w:r>
+              <w:rPr>
+                <w:b w:val="false"/>
+                <w:bCs w:val="false"/>
+                <w:sz w:val="24"/>
+                <w:szCs w:val="24"/>
+              </w:rPr>
+              <w:t>Lo studente visualizza il messaggio “Disiscrizione al corso avvenuta con successo” all’interno della pagina di presentazione del corso.</w:t>
+            </w:r>
+          </w:p>
+        </w:tc>
+      </w:tr>
+      <w:tr>
+        <w:trPr/>
+        <w:tc>
+          <w:tcPr>
+            <w:tcW w:w="1974" w:type="dxa"/>
+            <w:tcBorders>
+              <w:top w:val="single" w:sz="2" w:space="0" w:color="000000"/>
+              <w:left w:val="single" w:sz="2" w:space="0" w:color="000000"/>
+              <w:bottom w:val="single" w:sz="2" w:space="0" w:color="000000"/>
+              <w:insideH w:val="single" w:sz="2" w:space="0" w:color="000000"/>
+            </w:tcBorders>
+            <w:shd w:fill="auto" w:val="clear"/>
+          </w:tcPr>
+          <w:p>
+            <w:pPr>
+              <w:pStyle w:val="Normal"/>
+              <w:spacing w:lineRule="auto" w:line="240" w:before="0" w:after="0"/>
+              <w:rPr/>
+            </w:pPr>
+            <w:r>
+              <w:rPr>
+                <w:b/>
+                <w:sz w:val="24"/>
+                <w:szCs w:val="24"/>
+              </w:rPr>
+              <w:t>Eccezioni:</w:t>
+            </w:r>
+          </w:p>
+        </w:tc>
+        <w:tc>
+          <w:tcPr>
+            <w:tcW w:w="7663" w:type="dxa"/>
+            <w:tcBorders>
+              <w:top w:val="single" w:sz="2" w:space="0" w:color="000000"/>
+              <w:left w:val="single" w:sz="2" w:space="0" w:color="000000"/>
+              <w:bottom w:val="single" w:sz="2" w:space="0" w:color="000000"/>
+              <w:right w:val="single" w:sz="2" w:space="0" w:color="000000"/>
+              <w:insideH w:val="single" w:sz="2" w:space="0" w:color="000000"/>
+              <w:insideV w:val="single" w:sz="2" w:space="0" w:color="000000"/>
+            </w:tcBorders>
+            <w:shd w:fill="auto" w:val="clear"/>
+          </w:tcPr>
+          <w:p>
+            <w:pPr>
+              <w:pStyle w:val="Normal"/>
+              <w:spacing w:lineRule="auto" w:line="240" w:before="0" w:after="0"/>
+              <w:rPr>
+                <w:b w:val="false"/>
+                <w:b w:val="false"/>
+                <w:bCs w:val="false"/>
+              </w:rPr>
+            </w:pPr>
+            <w:r>
+              <w:rPr>
+                <w:b w:val="false"/>
+                <w:bCs w:val="false"/>
+                <w:sz w:val="24"/>
+                <w:szCs w:val="24"/>
+              </w:rPr>
+              <w:t>Al punto 1.1, se dopo aver cliccato “Disiscriviti”, il corso che non si vuole più seguire è a pagamento,  allora si va all’interno del caso d’uso “ConfermaDisiscrizioneCorso”</w:t>
+            </w:r>
+          </w:p>
+        </w:tc>
+      </w:tr>
+    </w:tbl>
     <w:p>
       <w:pPr>
         <w:pStyle w:val="Normal"/>
@@ -3557,6 +4074,2596 @@
       </w:pPr>
       <w:r>
         <w:rPr/>
+      </w:r>
+    </w:p>
+    <w:tbl>
+      <w:tblPr>
+        <w:tblW w:w="9638" w:type="dxa"/>
+        <w:jc w:val="left"/>
+        <w:tblInd w:w="0" w:type="dxa"/>
+        <w:tblBorders>
+          <w:top w:val="single" w:sz="2" w:space="0" w:color="000000"/>
+          <w:left w:val="single" w:sz="2" w:space="0" w:color="000000"/>
+          <w:bottom w:val="single" w:sz="2" w:space="0" w:color="000000"/>
+          <w:insideH w:val="single" w:sz="2" w:space="0" w:color="000000"/>
+        </w:tblBorders>
+        <w:tblCellMar>
+          <w:top w:w="55" w:type="dxa"/>
+          <w:left w:w="53" w:type="dxa"/>
+          <w:bottom w:w="55" w:type="dxa"/>
+          <w:right w:w="55" w:type="dxa"/>
+        </w:tblCellMar>
+      </w:tblPr>
+      <w:tblGrid>
+        <w:gridCol w:w="1974"/>
+        <w:gridCol w:w="7663"/>
+      </w:tblGrid>
+      <w:tr>
+        <w:trPr/>
+        <w:tc>
+          <w:tcPr>
+            <w:tcW w:w="1974" w:type="dxa"/>
+            <w:tcBorders>
+              <w:top w:val="single" w:sz="2" w:space="0" w:color="000000"/>
+              <w:left w:val="single" w:sz="2" w:space="0" w:color="000000"/>
+              <w:bottom w:val="single" w:sz="2" w:space="0" w:color="000000"/>
+              <w:insideH w:val="single" w:sz="2" w:space="0" w:color="000000"/>
+            </w:tcBorders>
+            <w:shd w:fill="auto" w:val="clear"/>
+          </w:tcPr>
+          <w:p>
+            <w:pPr>
+              <w:pStyle w:val="Normal"/>
+              <w:spacing w:lineRule="auto" w:line="240" w:before="0" w:after="0"/>
+              <w:rPr/>
+            </w:pPr>
+            <w:r>
+              <w:rPr>
+                <w:b/>
+                <w:sz w:val="24"/>
+                <w:szCs w:val="24"/>
+              </w:rPr>
+              <w:t>Nome:</w:t>
+            </w:r>
+          </w:p>
+        </w:tc>
+        <w:tc>
+          <w:tcPr>
+            <w:tcW w:w="7663" w:type="dxa"/>
+            <w:tcBorders>
+              <w:top w:val="single" w:sz="2" w:space="0" w:color="000000"/>
+              <w:left w:val="single" w:sz="2" w:space="0" w:color="000000"/>
+              <w:bottom w:val="single" w:sz="2" w:space="0" w:color="000000"/>
+              <w:right w:val="single" w:sz="2" w:space="0" w:color="000000"/>
+              <w:insideH w:val="single" w:sz="2" w:space="0" w:color="000000"/>
+              <w:insideV w:val="single" w:sz="2" w:space="0" w:color="000000"/>
+            </w:tcBorders>
+            <w:shd w:fill="auto" w:val="clear"/>
+          </w:tcPr>
+          <w:p>
+            <w:pPr>
+              <w:pStyle w:val="Normal"/>
+              <w:spacing w:lineRule="auto" w:line="240" w:before="0" w:after="0"/>
+              <w:rPr/>
+            </w:pPr>
+            <w:r>
+              <w:rPr>
+                <w:b/>
+                <w:sz w:val="24"/>
+                <w:szCs w:val="24"/>
+              </w:rPr>
+              <w:t>ConfermaDisiscrizioneCorso</w:t>
+            </w:r>
+          </w:p>
+        </w:tc>
+      </w:tr>
+      <w:tr>
+        <w:trPr/>
+        <w:tc>
+          <w:tcPr>
+            <w:tcW w:w="1974" w:type="dxa"/>
+            <w:tcBorders>
+              <w:top w:val="single" w:sz="2" w:space="0" w:color="000000"/>
+              <w:left w:val="single" w:sz="2" w:space="0" w:color="000000"/>
+              <w:bottom w:val="single" w:sz="2" w:space="0" w:color="000000"/>
+              <w:insideH w:val="single" w:sz="2" w:space="0" w:color="000000"/>
+            </w:tcBorders>
+            <w:shd w:fill="auto" w:val="clear"/>
+          </w:tcPr>
+          <w:p>
+            <w:pPr>
+              <w:pStyle w:val="Normal"/>
+              <w:spacing w:lineRule="auto" w:line="240" w:before="0" w:after="0"/>
+              <w:rPr/>
+            </w:pPr>
+            <w:r>
+              <w:rPr>
+                <w:b/>
+                <w:sz w:val="24"/>
+                <w:szCs w:val="24"/>
+              </w:rPr>
+              <w:t>Attori:</w:t>
+            </w:r>
+          </w:p>
+        </w:tc>
+        <w:tc>
+          <w:tcPr>
+            <w:tcW w:w="7663" w:type="dxa"/>
+            <w:tcBorders>
+              <w:top w:val="single" w:sz="2" w:space="0" w:color="000000"/>
+              <w:left w:val="single" w:sz="2" w:space="0" w:color="000000"/>
+              <w:bottom w:val="single" w:sz="2" w:space="0" w:color="000000"/>
+              <w:right w:val="single" w:sz="2" w:space="0" w:color="000000"/>
+              <w:insideH w:val="single" w:sz="2" w:space="0" w:color="000000"/>
+              <w:insideV w:val="single" w:sz="2" w:space="0" w:color="000000"/>
+            </w:tcBorders>
+            <w:shd w:fill="auto" w:val="clear"/>
+          </w:tcPr>
+          <w:p>
+            <w:pPr>
+              <w:pStyle w:val="Normal"/>
+              <w:spacing w:lineRule="auto" w:line="240" w:before="0" w:after="0"/>
+              <w:rPr/>
+            </w:pPr>
+            <w:r>
+              <w:rPr>
+                <w:b/>
+                <w:sz w:val="24"/>
+                <w:szCs w:val="24"/>
+              </w:rPr>
+              <w:t>Studente</w:t>
+            </w:r>
+          </w:p>
+        </w:tc>
+      </w:tr>
+      <w:tr>
+        <w:trPr/>
+        <w:tc>
+          <w:tcPr>
+            <w:tcW w:w="1974" w:type="dxa"/>
+            <w:tcBorders>
+              <w:top w:val="single" w:sz="2" w:space="0" w:color="000000"/>
+              <w:left w:val="single" w:sz="2" w:space="0" w:color="000000"/>
+              <w:bottom w:val="single" w:sz="2" w:space="0" w:color="000000"/>
+              <w:insideH w:val="single" w:sz="2" w:space="0" w:color="000000"/>
+            </w:tcBorders>
+            <w:shd w:fill="auto" w:val="clear"/>
+          </w:tcPr>
+          <w:p>
+            <w:pPr>
+              <w:pStyle w:val="Normal"/>
+              <w:spacing w:lineRule="auto" w:line="240" w:before="0" w:after="0"/>
+              <w:rPr/>
+            </w:pPr>
+            <w:r>
+              <w:rPr>
+                <w:b/>
+                <w:sz w:val="24"/>
+                <w:szCs w:val="24"/>
+              </w:rPr>
+              <w:t>Flusso di eventi:</w:t>
+            </w:r>
+          </w:p>
+        </w:tc>
+        <w:tc>
+          <w:tcPr>
+            <w:tcW w:w="7663" w:type="dxa"/>
+            <w:tcBorders>
+              <w:top w:val="single" w:sz="2" w:space="0" w:color="000000"/>
+              <w:left w:val="single" w:sz="2" w:space="0" w:color="000000"/>
+              <w:bottom w:val="single" w:sz="2" w:space="0" w:color="000000"/>
+              <w:right w:val="single" w:sz="2" w:space="0" w:color="000000"/>
+              <w:insideH w:val="single" w:sz="2" w:space="0" w:color="000000"/>
+              <w:insideV w:val="single" w:sz="2" w:space="0" w:color="000000"/>
+            </w:tcBorders>
+            <w:shd w:fill="auto" w:val="clear"/>
+          </w:tcPr>
+          <w:p>
+            <w:pPr>
+              <w:pStyle w:val="Normal"/>
+              <w:spacing w:lineRule="auto" w:line="240" w:before="0" w:after="0"/>
+              <w:rPr/>
+            </w:pPr>
+            <w:r>
+              <w:rPr>
+                <w:b/>
+                <w:sz w:val="24"/>
+                <w:szCs w:val="24"/>
+              </w:rPr>
+              <w:t>1. Il sistema fa visualizzare una pagina in cui è presente il messaggio “</w:t>
+            </w:r>
+            <w:r>
+              <w:rPr>
+                <w:b/>
+                <w:sz w:val="24"/>
+                <w:szCs w:val="24"/>
+              </w:rPr>
+              <w:t>Si rende noto che il corso è a pagamento, una disiscrizione non porta un rimborso del pagamento effettuato per acquistarlo, sei sicuro di volerti disiscrivere?</w:t>
+            </w:r>
+            <w:r>
+              <w:rPr>
+                <w:b/>
+                <w:sz w:val="24"/>
+                <w:szCs w:val="24"/>
+              </w:rPr>
+              <w:t xml:space="preserve">” </w:t>
+            </w:r>
+            <w:r>
+              <w:rPr>
+                <w:b/>
+                <w:sz w:val="24"/>
+                <w:szCs w:val="24"/>
+              </w:rPr>
+              <w:t>e due bottoni “Conferma” e “Annulla”.</w:t>
+            </w:r>
+          </w:p>
+          <w:p>
+            <w:pPr>
+              <w:pStyle w:val="Normal"/>
+              <w:spacing w:lineRule="auto" w:line="240" w:before="0" w:after="0"/>
+              <w:rPr/>
+            </w:pPr>
+            <w:r>
+              <w:rPr>
+                <w:b/>
+                <w:sz w:val="24"/>
+                <w:szCs w:val="24"/>
+              </w:rPr>
+              <w:t xml:space="preserve">2. Lo </w:t>
+            </w:r>
+            <w:r>
+              <w:rPr>
+                <w:b/>
+                <w:i/>
+                <w:iCs/>
+                <w:sz w:val="24"/>
+                <w:szCs w:val="24"/>
+              </w:rPr>
+              <w:t xml:space="preserve">Studente </w:t>
+            </w:r>
+            <w:r>
+              <w:rPr>
+                <w:b/>
+                <w:i w:val="false"/>
+                <w:iCs w:val="false"/>
+                <w:sz w:val="24"/>
+                <w:szCs w:val="24"/>
+              </w:rPr>
+              <w:t>clicca su “Conferma”</w:t>
+            </w:r>
+          </w:p>
+          <w:p>
+            <w:pPr>
+              <w:pStyle w:val="Normal"/>
+              <w:spacing w:lineRule="auto" w:line="240" w:before="0" w:after="0"/>
+              <w:rPr/>
+            </w:pPr>
+            <w:r>
+              <w:rPr>
+                <w:b/>
+                <w:i w:val="false"/>
+                <w:iCs w:val="false"/>
+                <w:sz w:val="24"/>
+                <w:szCs w:val="24"/>
+              </w:rPr>
+              <w:t xml:space="preserve">     </w:t>
+            </w:r>
+            <w:r>
+              <w:rPr>
+                <w:b/>
+                <w:i w:val="false"/>
+                <w:iCs w:val="false"/>
+                <w:sz w:val="24"/>
+                <w:szCs w:val="24"/>
+              </w:rPr>
+              <w:t>2.1 Il sistema risponde andando a disiscrivere</w:t>
+            </w:r>
+          </w:p>
+          <w:p>
+            <w:pPr>
+              <w:pStyle w:val="Normal"/>
+              <w:spacing w:lineRule="auto" w:line="240" w:before="0" w:after="0"/>
+              <w:rPr/>
+            </w:pPr>
+            <w:r>
+              <w:rPr>
+                <w:b/>
+                <w:i w:val="false"/>
+                <w:iCs w:val="false"/>
+                <w:sz w:val="24"/>
+                <w:szCs w:val="24"/>
+              </w:rPr>
+              <w:t xml:space="preserve">     </w:t>
+            </w:r>
+            <w:r>
+              <w:rPr>
+                <w:b/>
+                <w:i w:val="false"/>
+                <w:iCs w:val="false"/>
+                <w:sz w:val="24"/>
+                <w:szCs w:val="24"/>
+              </w:rPr>
+              <w:t xml:space="preserve">l’utente dal corso andando a completare </w:t>
+            </w:r>
+          </w:p>
+          <w:p>
+            <w:pPr>
+              <w:pStyle w:val="Normal"/>
+              <w:spacing w:lineRule="auto" w:line="240" w:before="0" w:after="0"/>
+              <w:rPr/>
+            </w:pPr>
+            <w:r>
+              <w:rPr>
+                <w:b/>
+                <w:i w:val="false"/>
+                <w:iCs w:val="false"/>
+                <w:sz w:val="24"/>
+                <w:szCs w:val="24"/>
+              </w:rPr>
+              <w:t xml:space="preserve">     </w:t>
+            </w:r>
+            <w:r>
+              <w:rPr>
+                <w:b/>
+                <w:i w:val="false"/>
+                <w:iCs w:val="false"/>
+                <w:sz w:val="24"/>
+                <w:szCs w:val="24"/>
+              </w:rPr>
+              <w:t xml:space="preserve">l’operazione e a visualizzare la pagina di   </w:t>
+            </w:r>
+          </w:p>
+          <w:p>
+            <w:pPr>
+              <w:pStyle w:val="Normal"/>
+              <w:spacing w:lineRule="auto" w:line="240" w:before="0" w:after="0"/>
+              <w:rPr/>
+            </w:pPr>
+            <w:r>
+              <w:rPr>
+                <w:b/>
+                <w:i w:val="false"/>
+                <w:iCs w:val="false"/>
+                <w:sz w:val="24"/>
+                <w:szCs w:val="24"/>
+              </w:rPr>
+              <w:t xml:space="preserve">     </w:t>
+            </w:r>
+            <w:r>
+              <w:rPr>
+                <w:b/>
+                <w:i w:val="false"/>
+                <w:iCs w:val="false"/>
+                <w:sz w:val="24"/>
+                <w:szCs w:val="24"/>
+              </w:rPr>
+              <w:t>presentazione del corso.</w:t>
+            </w:r>
+          </w:p>
+        </w:tc>
+      </w:tr>
+      <w:tr>
+        <w:trPr/>
+        <w:tc>
+          <w:tcPr>
+            <w:tcW w:w="1974" w:type="dxa"/>
+            <w:tcBorders>
+              <w:top w:val="single" w:sz="2" w:space="0" w:color="000000"/>
+              <w:left w:val="single" w:sz="2" w:space="0" w:color="000000"/>
+              <w:bottom w:val="single" w:sz="2" w:space="0" w:color="000000"/>
+              <w:insideH w:val="single" w:sz="2" w:space="0" w:color="000000"/>
+            </w:tcBorders>
+            <w:shd w:fill="auto" w:val="clear"/>
+          </w:tcPr>
+          <w:p>
+            <w:pPr>
+              <w:pStyle w:val="Normal"/>
+              <w:spacing w:lineRule="auto" w:line="240" w:before="0" w:after="0"/>
+              <w:rPr/>
+            </w:pPr>
+            <w:r>
+              <w:rPr>
+                <w:b/>
+                <w:sz w:val="24"/>
+                <w:szCs w:val="24"/>
+              </w:rPr>
+              <w:t>Condizione di ingresso:</w:t>
+            </w:r>
+          </w:p>
+        </w:tc>
+        <w:tc>
+          <w:tcPr>
+            <w:tcW w:w="7663" w:type="dxa"/>
+            <w:tcBorders>
+              <w:top w:val="single" w:sz="2" w:space="0" w:color="000000"/>
+              <w:left w:val="single" w:sz="2" w:space="0" w:color="000000"/>
+              <w:bottom w:val="single" w:sz="2" w:space="0" w:color="000000"/>
+              <w:right w:val="single" w:sz="2" w:space="0" w:color="000000"/>
+              <w:insideH w:val="single" w:sz="2" w:space="0" w:color="000000"/>
+              <w:insideV w:val="single" w:sz="2" w:space="0" w:color="000000"/>
+            </w:tcBorders>
+            <w:shd w:fill="auto" w:val="clear"/>
+          </w:tcPr>
+          <w:p>
+            <w:pPr>
+              <w:pStyle w:val="Normal"/>
+              <w:spacing w:lineRule="auto" w:line="240" w:before="0" w:after="0"/>
+              <w:rPr/>
+            </w:pPr>
+            <w:r>
+              <w:rPr>
+                <w:b/>
+                <w:sz w:val="24"/>
+                <w:szCs w:val="24"/>
+              </w:rPr>
+              <w:t>Dopo aver cliccato su “Disiscriviti” nella pagina di presentazione di un corso che si segue, durante l’analisi del sistema, il corso è a pagamento.</w:t>
+            </w:r>
+          </w:p>
+        </w:tc>
+      </w:tr>
+      <w:tr>
+        <w:trPr/>
+        <w:tc>
+          <w:tcPr>
+            <w:tcW w:w="1974" w:type="dxa"/>
+            <w:tcBorders>
+              <w:top w:val="single" w:sz="2" w:space="0" w:color="000000"/>
+              <w:left w:val="single" w:sz="2" w:space="0" w:color="000000"/>
+              <w:bottom w:val="single" w:sz="2" w:space="0" w:color="000000"/>
+              <w:insideH w:val="single" w:sz="2" w:space="0" w:color="000000"/>
+            </w:tcBorders>
+            <w:shd w:fill="auto" w:val="clear"/>
+          </w:tcPr>
+          <w:p>
+            <w:pPr>
+              <w:pStyle w:val="Normal"/>
+              <w:spacing w:lineRule="auto" w:line="240" w:before="0" w:after="0"/>
+              <w:rPr/>
+            </w:pPr>
+            <w:r>
+              <w:rPr>
+                <w:b/>
+                <w:sz w:val="24"/>
+                <w:szCs w:val="24"/>
+              </w:rPr>
+              <w:t>Condizione di uscita:</w:t>
+            </w:r>
+          </w:p>
+        </w:tc>
+        <w:tc>
+          <w:tcPr>
+            <w:tcW w:w="7663" w:type="dxa"/>
+            <w:tcBorders>
+              <w:top w:val="single" w:sz="2" w:space="0" w:color="000000"/>
+              <w:left w:val="single" w:sz="2" w:space="0" w:color="000000"/>
+              <w:bottom w:val="single" w:sz="2" w:space="0" w:color="000000"/>
+              <w:right w:val="single" w:sz="2" w:space="0" w:color="000000"/>
+              <w:insideH w:val="single" w:sz="2" w:space="0" w:color="000000"/>
+              <w:insideV w:val="single" w:sz="2" w:space="0" w:color="000000"/>
+            </w:tcBorders>
+            <w:shd w:fill="auto" w:val="clear"/>
+          </w:tcPr>
+          <w:p>
+            <w:pPr>
+              <w:pStyle w:val="Normal"/>
+              <w:suppressLineNumbers/>
+              <w:spacing w:lineRule="auto" w:line="240" w:before="0" w:after="0"/>
+              <w:rPr/>
+            </w:pPr>
+            <w:r>
+              <w:rPr>
+                <w:b/>
+                <w:sz w:val="24"/>
+                <w:szCs w:val="24"/>
+              </w:rPr>
+              <w:t xml:space="preserve">Lo </w:t>
+            </w:r>
+            <w:r>
+              <w:rPr>
+                <w:b/>
+                <w:i/>
+                <w:iCs/>
+                <w:sz w:val="24"/>
+                <w:szCs w:val="24"/>
+              </w:rPr>
+              <w:t xml:space="preserve">Studente </w:t>
+            </w:r>
+            <w:r>
+              <w:rPr>
+                <w:b/>
+                <w:i w:val="false"/>
+                <w:iCs w:val="false"/>
+                <w:sz w:val="24"/>
+                <w:szCs w:val="24"/>
+              </w:rPr>
+              <w:t>si trova nella pagina di presentazione del corso dopo aver completato la procedura di disiscrizione.</w:t>
+            </w:r>
+          </w:p>
+        </w:tc>
+      </w:tr>
+      <w:tr>
+        <w:trPr/>
+        <w:tc>
+          <w:tcPr>
+            <w:tcW w:w="1974" w:type="dxa"/>
+            <w:tcBorders>
+              <w:top w:val="single" w:sz="2" w:space="0" w:color="000000"/>
+              <w:left w:val="single" w:sz="2" w:space="0" w:color="000000"/>
+              <w:bottom w:val="single" w:sz="2" w:space="0" w:color="000000"/>
+              <w:insideH w:val="single" w:sz="2" w:space="0" w:color="000000"/>
+            </w:tcBorders>
+            <w:shd w:fill="auto" w:val="clear"/>
+          </w:tcPr>
+          <w:p>
+            <w:pPr>
+              <w:pStyle w:val="Normal"/>
+              <w:spacing w:lineRule="auto" w:line="240" w:before="0" w:after="0"/>
+              <w:rPr/>
+            </w:pPr>
+            <w:r>
+              <w:rPr>
+                <w:b/>
+                <w:sz w:val="24"/>
+                <w:szCs w:val="24"/>
+              </w:rPr>
+              <w:t>Eccezion</w:t>
+            </w:r>
+            <w:r>
+              <w:rPr>
+                <w:b/>
+                <w:sz w:val="24"/>
+                <w:szCs w:val="24"/>
+              </w:rPr>
+              <w:t>i</w:t>
+            </w:r>
+            <w:r>
+              <w:rPr>
+                <w:b/>
+                <w:sz w:val="24"/>
+                <w:szCs w:val="24"/>
+              </w:rPr>
+              <w:t>:</w:t>
+            </w:r>
+          </w:p>
+        </w:tc>
+        <w:tc>
+          <w:tcPr>
+            <w:tcW w:w="7663" w:type="dxa"/>
+            <w:tcBorders>
+              <w:top w:val="single" w:sz="2" w:space="0" w:color="000000"/>
+              <w:left w:val="single" w:sz="2" w:space="0" w:color="000000"/>
+              <w:bottom w:val="single" w:sz="2" w:space="0" w:color="000000"/>
+              <w:right w:val="single" w:sz="2" w:space="0" w:color="000000"/>
+              <w:insideH w:val="single" w:sz="2" w:space="0" w:color="000000"/>
+              <w:insideV w:val="single" w:sz="2" w:space="0" w:color="000000"/>
+            </w:tcBorders>
+            <w:shd w:fill="auto" w:val="clear"/>
+          </w:tcPr>
+          <w:p>
+            <w:pPr>
+              <w:pStyle w:val="Normal"/>
+              <w:suppressLineNumbers/>
+              <w:spacing w:lineRule="auto" w:line="240" w:before="0" w:after="0"/>
+              <w:rPr/>
+            </w:pPr>
+            <w:r>
+              <w:rPr>
+                <w:b/>
+                <w:i w:val="false"/>
+                <w:iCs w:val="false"/>
+                <w:sz w:val="24"/>
+                <w:szCs w:val="24"/>
+              </w:rPr>
+              <w:t>Se al punto 2 si clicca su “Annulla”, allora si andrà nel caso d’uso “AnnullaOperazione”</w:t>
+            </w:r>
+          </w:p>
+        </w:tc>
+      </w:tr>
+    </w:tbl>
+    <w:p>
+      <w:pPr>
+        <w:pStyle w:val="Normal"/>
+        <w:spacing w:before="0" w:after="160"/>
+        <w:rPr>
+          <w:i/>
+          <w:i/>
+          <w:iCs/>
+        </w:rPr>
+      </w:pPr>
+      <w:r>
+        <w:rPr>
+          <w:i/>
+          <w:iCs/>
+        </w:rPr>
+      </w:r>
+    </w:p>
+    <w:tbl>
+      <w:tblPr>
+        <w:tblW w:w="9638" w:type="dxa"/>
+        <w:jc w:val="left"/>
+        <w:tblInd w:w="0" w:type="dxa"/>
+        <w:tblBorders>
+          <w:top w:val="single" w:sz="2" w:space="0" w:color="000000"/>
+          <w:left w:val="single" w:sz="2" w:space="0" w:color="000000"/>
+          <w:bottom w:val="single" w:sz="2" w:space="0" w:color="000000"/>
+          <w:insideH w:val="single" w:sz="2" w:space="0" w:color="000000"/>
+        </w:tblBorders>
+        <w:tblCellMar>
+          <w:top w:w="55" w:type="dxa"/>
+          <w:left w:w="54" w:type="dxa"/>
+          <w:bottom w:w="55" w:type="dxa"/>
+          <w:right w:w="55" w:type="dxa"/>
+        </w:tblCellMar>
+      </w:tblPr>
+      <w:tblGrid>
+        <w:gridCol w:w="1975"/>
+        <w:gridCol w:w="7663"/>
+      </w:tblGrid>
+      <w:tr>
+        <w:trPr/>
+        <w:tc>
+          <w:tcPr>
+            <w:tcW w:w="1975" w:type="dxa"/>
+            <w:tcBorders>
+              <w:top w:val="single" w:sz="2" w:space="0" w:color="000000"/>
+              <w:left w:val="single" w:sz="2" w:space="0" w:color="000000"/>
+              <w:bottom w:val="single" w:sz="2" w:space="0" w:color="000000"/>
+              <w:insideH w:val="single" w:sz="2" w:space="0" w:color="000000"/>
+            </w:tcBorders>
+            <w:shd w:fill="auto" w:val="clear"/>
+          </w:tcPr>
+          <w:p>
+            <w:pPr>
+              <w:pStyle w:val="Normal"/>
+              <w:suppressLineNumbers/>
+              <w:spacing w:lineRule="auto" w:line="240" w:before="0" w:after="0"/>
+              <w:rPr/>
+            </w:pPr>
+            <w:r>
+              <w:rPr>
+                <w:b/>
+                <w:i w:val="false"/>
+                <w:iCs w:val="false"/>
+                <w:sz w:val="24"/>
+                <w:szCs w:val="24"/>
+              </w:rPr>
+              <w:t>Nome:</w:t>
+            </w:r>
+          </w:p>
+        </w:tc>
+        <w:tc>
+          <w:tcPr>
+            <w:tcW w:w="7663" w:type="dxa"/>
+            <w:tcBorders>
+              <w:top w:val="single" w:sz="2" w:space="0" w:color="000000"/>
+              <w:left w:val="single" w:sz="2" w:space="0" w:color="000000"/>
+              <w:bottom w:val="single" w:sz="2" w:space="0" w:color="000000"/>
+              <w:right w:val="single" w:sz="2" w:space="0" w:color="000000"/>
+              <w:insideH w:val="single" w:sz="2" w:space="0" w:color="000000"/>
+              <w:insideV w:val="single" w:sz="2" w:space="0" w:color="000000"/>
+            </w:tcBorders>
+            <w:shd w:fill="auto" w:val="clear"/>
+          </w:tcPr>
+          <w:p>
+            <w:pPr>
+              <w:pStyle w:val="Normal"/>
+              <w:suppressLineNumbers/>
+              <w:spacing w:lineRule="auto" w:line="240" w:before="0" w:after="0"/>
+              <w:rPr/>
+            </w:pPr>
+            <w:r>
+              <w:rPr>
+                <w:b/>
+                <w:i w:val="false"/>
+                <w:iCs w:val="false"/>
+                <w:sz w:val="24"/>
+                <w:szCs w:val="24"/>
+              </w:rPr>
+              <w:t>AnnullaOperazione</w:t>
+            </w:r>
+          </w:p>
+        </w:tc>
+      </w:tr>
+      <w:tr>
+        <w:trPr/>
+        <w:tc>
+          <w:tcPr>
+            <w:tcW w:w="1975" w:type="dxa"/>
+            <w:tcBorders>
+              <w:left w:val="single" w:sz="2" w:space="0" w:color="000000"/>
+              <w:bottom w:val="single" w:sz="2" w:space="0" w:color="000000"/>
+              <w:insideH w:val="single" w:sz="2" w:space="0" w:color="000000"/>
+            </w:tcBorders>
+            <w:shd w:fill="auto" w:val="clear"/>
+          </w:tcPr>
+          <w:p>
+            <w:pPr>
+              <w:pStyle w:val="Normal"/>
+              <w:suppressLineNumbers/>
+              <w:spacing w:lineRule="auto" w:line="240" w:before="0" w:after="0"/>
+              <w:rPr/>
+            </w:pPr>
+            <w:r>
+              <w:rPr>
+                <w:b/>
+                <w:i w:val="false"/>
+                <w:iCs w:val="false"/>
+                <w:sz w:val="24"/>
+                <w:szCs w:val="24"/>
+              </w:rPr>
+              <w:t>Attori:</w:t>
+            </w:r>
+          </w:p>
+        </w:tc>
+        <w:tc>
+          <w:tcPr>
+            <w:tcW w:w="7663" w:type="dxa"/>
+            <w:tcBorders>
+              <w:left w:val="single" w:sz="2" w:space="0" w:color="000000"/>
+              <w:bottom w:val="single" w:sz="2" w:space="0" w:color="000000"/>
+              <w:right w:val="single" w:sz="2" w:space="0" w:color="000000"/>
+              <w:insideH w:val="single" w:sz="2" w:space="0" w:color="000000"/>
+              <w:insideV w:val="single" w:sz="2" w:space="0" w:color="000000"/>
+            </w:tcBorders>
+            <w:shd w:fill="auto" w:val="clear"/>
+          </w:tcPr>
+          <w:p>
+            <w:pPr>
+              <w:pStyle w:val="Normal"/>
+              <w:suppressLineNumbers/>
+              <w:spacing w:lineRule="auto" w:line="240" w:before="0" w:after="0"/>
+              <w:rPr>
+                <w:i/>
+                <w:i/>
+                <w:iCs/>
+              </w:rPr>
+            </w:pPr>
+            <w:r>
+              <w:rPr>
+                <w:b/>
+                <w:i/>
+                <w:iCs/>
+                <w:sz w:val="24"/>
+                <w:szCs w:val="24"/>
+              </w:rPr>
+              <w:t>Utente</w:t>
+            </w:r>
+          </w:p>
+        </w:tc>
+      </w:tr>
+      <w:tr>
+        <w:trPr/>
+        <w:tc>
+          <w:tcPr>
+            <w:tcW w:w="1975" w:type="dxa"/>
+            <w:tcBorders>
+              <w:left w:val="single" w:sz="2" w:space="0" w:color="000000"/>
+              <w:bottom w:val="single" w:sz="2" w:space="0" w:color="000000"/>
+              <w:insideH w:val="single" w:sz="2" w:space="0" w:color="000000"/>
+            </w:tcBorders>
+            <w:shd w:fill="auto" w:val="clear"/>
+          </w:tcPr>
+          <w:p>
+            <w:pPr>
+              <w:pStyle w:val="Normal"/>
+              <w:suppressLineNumbers/>
+              <w:spacing w:lineRule="auto" w:line="240" w:before="0" w:after="0"/>
+              <w:rPr/>
+            </w:pPr>
+            <w:r>
+              <w:rPr>
+                <w:b/>
+                <w:i w:val="false"/>
+                <w:iCs w:val="false"/>
+                <w:sz w:val="24"/>
+                <w:szCs w:val="24"/>
+              </w:rPr>
+              <w:t>Flusso di eventi:</w:t>
+            </w:r>
+          </w:p>
+        </w:tc>
+        <w:tc>
+          <w:tcPr>
+            <w:tcW w:w="7663" w:type="dxa"/>
+            <w:tcBorders>
+              <w:left w:val="single" w:sz="2" w:space="0" w:color="000000"/>
+              <w:bottom w:val="single" w:sz="2" w:space="0" w:color="000000"/>
+              <w:right w:val="single" w:sz="2" w:space="0" w:color="000000"/>
+              <w:insideH w:val="single" w:sz="2" w:space="0" w:color="000000"/>
+              <w:insideV w:val="single" w:sz="2" w:space="0" w:color="000000"/>
+            </w:tcBorders>
+            <w:shd w:fill="auto" w:val="clear"/>
+          </w:tcPr>
+          <w:p>
+            <w:pPr>
+              <w:pStyle w:val="Normal"/>
+              <w:suppressLineNumbers/>
+              <w:spacing w:lineRule="auto" w:line="240" w:before="0" w:after="0"/>
+              <w:rPr/>
+            </w:pPr>
+            <w:r>
+              <w:rPr>
+                <w:b/>
+                <w:i w:val="false"/>
+                <w:iCs w:val="false"/>
+                <w:sz w:val="24"/>
+                <w:szCs w:val="24"/>
+              </w:rPr>
+              <w:t xml:space="preserve">1. </w:t>
+            </w:r>
+            <w:r>
+              <w:rPr>
+                <w:b/>
+                <w:i w:val="false"/>
+                <w:iCs w:val="false"/>
+                <w:sz w:val="24"/>
+                <w:szCs w:val="24"/>
+              </w:rPr>
+              <w:t>Il sistema annulla l’operazione dell’</w:t>
+            </w:r>
+            <w:r>
+              <w:rPr>
+                <w:b/>
+                <w:i/>
+                <w:iCs/>
+                <w:sz w:val="24"/>
+                <w:szCs w:val="24"/>
+              </w:rPr>
+              <w:t xml:space="preserve">Utente </w:t>
+            </w:r>
+            <w:r>
+              <w:rPr>
+                <w:b/>
+                <w:i w:val="false"/>
+                <w:iCs w:val="false"/>
+                <w:sz w:val="24"/>
+                <w:szCs w:val="24"/>
+              </w:rPr>
+              <w:t>andando</w:t>
+            </w:r>
+          </w:p>
+          <w:p>
+            <w:pPr>
+              <w:pStyle w:val="Normal"/>
+              <w:suppressLineNumbers/>
+              <w:spacing w:lineRule="auto" w:line="240" w:before="0" w:after="0"/>
+              <w:rPr/>
+            </w:pPr>
+            <w:r>
+              <w:rPr>
+                <w:b/>
+                <w:i w:val="false"/>
+                <w:iCs w:val="false"/>
+                <w:sz w:val="24"/>
+                <w:szCs w:val="24"/>
+              </w:rPr>
+              <w:t xml:space="preserve">     </w:t>
+            </w:r>
+            <w:r>
+              <w:rPr>
+                <w:b/>
+                <w:i w:val="false"/>
+                <w:iCs w:val="false"/>
+                <w:sz w:val="24"/>
+                <w:szCs w:val="24"/>
+              </w:rPr>
+              <w:t xml:space="preserve">a reindirizzarlo alla pagina precedente </w:t>
+            </w:r>
+          </w:p>
+          <w:p>
+            <w:pPr>
+              <w:pStyle w:val="Normal"/>
+              <w:suppressLineNumbers/>
+              <w:spacing w:lineRule="auto" w:line="240" w:before="0" w:after="0"/>
+              <w:rPr/>
+            </w:pPr>
+            <w:r>
+              <w:rPr>
+                <w:b/>
+                <w:i w:val="false"/>
+                <w:iCs w:val="false"/>
+                <w:sz w:val="24"/>
+                <w:szCs w:val="24"/>
+              </w:rPr>
+              <w:t xml:space="preserve">     </w:t>
+            </w:r>
+            <w:r>
+              <w:rPr>
+                <w:b/>
+                <w:i w:val="false"/>
+                <w:iCs w:val="false"/>
+                <w:sz w:val="24"/>
+                <w:szCs w:val="24"/>
+              </w:rPr>
+              <w:t>all’interfaccia di conferma che si ha visualizzato.</w:t>
+            </w:r>
+          </w:p>
+        </w:tc>
+      </w:tr>
+      <w:tr>
+        <w:trPr/>
+        <w:tc>
+          <w:tcPr>
+            <w:tcW w:w="1975" w:type="dxa"/>
+            <w:tcBorders>
+              <w:left w:val="single" w:sz="2" w:space="0" w:color="000000"/>
+              <w:bottom w:val="single" w:sz="2" w:space="0" w:color="000000"/>
+              <w:insideH w:val="single" w:sz="2" w:space="0" w:color="000000"/>
+            </w:tcBorders>
+            <w:shd w:fill="auto" w:val="clear"/>
+          </w:tcPr>
+          <w:p>
+            <w:pPr>
+              <w:pStyle w:val="Normal"/>
+              <w:suppressLineNumbers/>
+              <w:spacing w:lineRule="auto" w:line="240" w:before="0" w:after="0"/>
+              <w:rPr/>
+            </w:pPr>
+            <w:r>
+              <w:rPr>
+                <w:b/>
+                <w:i w:val="false"/>
+                <w:iCs w:val="false"/>
+                <w:sz w:val="24"/>
+                <w:szCs w:val="24"/>
+              </w:rPr>
+              <w:t>Condizione di ingresso:</w:t>
+            </w:r>
+          </w:p>
+        </w:tc>
+        <w:tc>
+          <w:tcPr>
+            <w:tcW w:w="7663" w:type="dxa"/>
+            <w:tcBorders>
+              <w:left w:val="single" w:sz="2" w:space="0" w:color="000000"/>
+              <w:bottom w:val="single" w:sz="2" w:space="0" w:color="000000"/>
+              <w:right w:val="single" w:sz="2" w:space="0" w:color="000000"/>
+              <w:insideH w:val="single" w:sz="2" w:space="0" w:color="000000"/>
+              <w:insideV w:val="single" w:sz="2" w:space="0" w:color="000000"/>
+            </w:tcBorders>
+            <w:shd w:fill="auto" w:val="clear"/>
+          </w:tcPr>
+          <w:p>
+            <w:pPr>
+              <w:pStyle w:val="Normal"/>
+              <w:suppressLineNumbers/>
+              <w:spacing w:lineRule="auto" w:line="240" w:before="0" w:after="0"/>
+              <w:rPr/>
+            </w:pPr>
+            <w:r>
+              <w:rPr>
+                <w:b/>
+                <w:i w:val="false"/>
+                <w:iCs w:val="false"/>
+                <w:sz w:val="24"/>
+                <w:szCs w:val="24"/>
+              </w:rPr>
+              <w:t>Se all’interno di un interfaccia di conferma, si clicca sulla voce “Annulla”</w:t>
+            </w:r>
+          </w:p>
+        </w:tc>
+      </w:tr>
+      <w:tr>
+        <w:trPr/>
+        <w:tc>
+          <w:tcPr>
+            <w:tcW w:w="1975" w:type="dxa"/>
+            <w:tcBorders>
+              <w:left w:val="single" w:sz="2" w:space="0" w:color="000000"/>
+              <w:bottom w:val="single" w:sz="2" w:space="0" w:color="000000"/>
+              <w:insideH w:val="single" w:sz="2" w:space="0" w:color="000000"/>
+            </w:tcBorders>
+            <w:shd w:fill="auto" w:val="clear"/>
+          </w:tcPr>
+          <w:p>
+            <w:pPr>
+              <w:pStyle w:val="Normal"/>
+              <w:suppressLineNumbers/>
+              <w:spacing w:lineRule="auto" w:line="240" w:before="0" w:after="0"/>
+              <w:rPr/>
+            </w:pPr>
+            <w:r>
+              <w:rPr>
+                <w:b/>
+                <w:i w:val="false"/>
+                <w:iCs w:val="false"/>
+                <w:sz w:val="24"/>
+                <w:szCs w:val="24"/>
+              </w:rPr>
+              <w:t>Condizione di uscita:</w:t>
+            </w:r>
+          </w:p>
+        </w:tc>
+        <w:tc>
+          <w:tcPr>
+            <w:tcW w:w="7663" w:type="dxa"/>
+            <w:tcBorders>
+              <w:left w:val="single" w:sz="2" w:space="0" w:color="000000"/>
+              <w:bottom w:val="single" w:sz="2" w:space="0" w:color="000000"/>
+              <w:right w:val="single" w:sz="2" w:space="0" w:color="000000"/>
+              <w:insideH w:val="single" w:sz="2" w:space="0" w:color="000000"/>
+              <w:insideV w:val="single" w:sz="2" w:space="0" w:color="000000"/>
+            </w:tcBorders>
+            <w:shd w:fill="auto" w:val="clear"/>
+          </w:tcPr>
+          <w:p>
+            <w:pPr>
+              <w:pStyle w:val="Normal"/>
+              <w:suppressLineNumbers/>
+              <w:spacing w:lineRule="auto" w:line="240" w:before="0" w:after="0"/>
+              <w:rPr/>
+            </w:pPr>
+            <w:r>
+              <w:rPr>
+                <w:b/>
+                <w:i w:val="false"/>
+                <w:iCs w:val="false"/>
+                <w:sz w:val="24"/>
+                <w:szCs w:val="24"/>
+              </w:rPr>
+              <w:t>L’</w:t>
+            </w:r>
+            <w:r>
+              <w:rPr>
+                <w:b/>
+                <w:i/>
+                <w:iCs/>
+                <w:sz w:val="24"/>
+                <w:szCs w:val="24"/>
+              </w:rPr>
+              <w:t xml:space="preserve">Utente </w:t>
+            </w:r>
+            <w:r>
+              <w:rPr>
+                <w:b/>
+                <w:i w:val="false"/>
+                <w:iCs w:val="false"/>
+                <w:sz w:val="24"/>
+                <w:szCs w:val="24"/>
+              </w:rPr>
+              <w:t>visualizza la pagina precedente all’interfaccia di conferma che ha precedentemente visualizzato.</w:t>
+            </w:r>
+          </w:p>
+        </w:tc>
+      </w:tr>
+    </w:tbl>
+    <w:tbl>
+      <w:tblPr>
+        <w:tblW w:w="9638" w:type="dxa"/>
+        <w:jc w:val="left"/>
+        <w:tblInd w:w="0" w:type="dxa"/>
+        <w:tblBorders>
+          <w:top w:val="single" w:sz="2" w:space="0" w:color="000000"/>
+          <w:left w:val="single" w:sz="2" w:space="0" w:color="000000"/>
+          <w:bottom w:val="single" w:sz="2" w:space="0" w:color="000000"/>
+          <w:insideH w:val="single" w:sz="2" w:space="0" w:color="000000"/>
+        </w:tblBorders>
+        <w:tblCellMar>
+          <w:top w:w="55" w:type="dxa"/>
+          <w:left w:w="54" w:type="dxa"/>
+          <w:bottom w:w="55" w:type="dxa"/>
+          <w:right w:w="55" w:type="dxa"/>
+        </w:tblCellMar>
+      </w:tblPr>
+      <w:tblGrid>
+        <w:gridCol w:w="1975"/>
+        <w:gridCol w:w="7663"/>
+      </w:tblGrid>
+      <w:tr>
+        <w:trPr/>
+        <w:tc>
+          <w:tcPr>
+            <w:tcW w:w="1975" w:type="dxa"/>
+            <w:tcBorders>
+              <w:top w:val="single" w:sz="2" w:space="0" w:color="000000"/>
+              <w:left w:val="single" w:sz="2" w:space="0" w:color="000000"/>
+              <w:bottom w:val="single" w:sz="2" w:space="0" w:color="000000"/>
+              <w:insideH w:val="single" w:sz="2" w:space="0" w:color="000000"/>
+            </w:tcBorders>
+            <w:shd w:fill="auto" w:val="clear"/>
+          </w:tcPr>
+          <w:p>
+            <w:pPr>
+              <w:pStyle w:val="Normal"/>
+              <w:suppressLineNumbers/>
+              <w:spacing w:lineRule="auto" w:line="240" w:before="0" w:after="0"/>
+              <w:rPr/>
+            </w:pPr>
+            <w:r>
+              <w:rPr>
+                <w:b/>
+                <w:i w:val="false"/>
+                <w:iCs w:val="false"/>
+                <w:sz w:val="24"/>
+                <w:szCs w:val="24"/>
+              </w:rPr>
+              <w:t>Nome</w:t>
+            </w:r>
+            <w:r>
+              <w:rPr>
+                <w:b/>
+                <w:i w:val="false"/>
+                <w:iCs w:val="false"/>
+                <w:sz w:val="24"/>
+                <w:szCs w:val="24"/>
+              </w:rPr>
+              <w:t>:</w:t>
+            </w:r>
+          </w:p>
+        </w:tc>
+        <w:tc>
+          <w:tcPr>
+            <w:tcW w:w="7663" w:type="dxa"/>
+            <w:tcBorders>
+              <w:top w:val="single" w:sz="2" w:space="0" w:color="000000"/>
+              <w:left w:val="single" w:sz="2" w:space="0" w:color="000000"/>
+              <w:bottom w:val="single" w:sz="2" w:space="0" w:color="000000"/>
+              <w:right w:val="single" w:sz="2" w:space="0" w:color="000000"/>
+              <w:insideH w:val="single" w:sz="2" w:space="0" w:color="000000"/>
+              <w:insideV w:val="single" w:sz="2" w:space="0" w:color="000000"/>
+            </w:tcBorders>
+            <w:shd w:fill="auto" w:val="clear"/>
+          </w:tcPr>
+          <w:p>
+            <w:pPr>
+              <w:pStyle w:val="Normal"/>
+              <w:suppressLineNumbers/>
+              <w:spacing w:lineRule="auto" w:line="240" w:before="0" w:after="0"/>
+              <w:rPr/>
+            </w:pPr>
+            <w:r>
+              <w:rPr>
+                <w:b/>
+                <w:i w:val="false"/>
+                <w:iCs w:val="false"/>
+                <w:sz w:val="24"/>
+                <w:szCs w:val="24"/>
+              </w:rPr>
+              <w:t>SeguireLezione</w:t>
+            </w:r>
+          </w:p>
+        </w:tc>
+      </w:tr>
+      <w:tr>
+        <w:trPr/>
+        <w:tc>
+          <w:tcPr>
+            <w:tcW w:w="1975" w:type="dxa"/>
+            <w:tcBorders>
+              <w:left w:val="single" w:sz="2" w:space="0" w:color="000000"/>
+              <w:bottom w:val="single" w:sz="2" w:space="0" w:color="000000"/>
+              <w:insideH w:val="single" w:sz="2" w:space="0" w:color="000000"/>
+            </w:tcBorders>
+            <w:shd w:fill="auto" w:val="clear"/>
+          </w:tcPr>
+          <w:p>
+            <w:pPr>
+              <w:pStyle w:val="Normal"/>
+              <w:suppressLineNumbers/>
+              <w:spacing w:lineRule="auto" w:line="240" w:before="0" w:after="0"/>
+              <w:rPr/>
+            </w:pPr>
+            <w:r>
+              <w:rPr>
+                <w:b/>
+                <w:i w:val="false"/>
+                <w:iCs w:val="false"/>
+                <w:sz w:val="24"/>
+                <w:szCs w:val="24"/>
+              </w:rPr>
+              <w:t>Attori</w:t>
+            </w:r>
+            <w:r>
+              <w:rPr>
+                <w:b/>
+                <w:i w:val="false"/>
+                <w:iCs w:val="false"/>
+                <w:sz w:val="24"/>
+                <w:szCs w:val="24"/>
+              </w:rPr>
+              <w:t>:</w:t>
+            </w:r>
+          </w:p>
+        </w:tc>
+        <w:tc>
+          <w:tcPr>
+            <w:tcW w:w="7663" w:type="dxa"/>
+            <w:tcBorders>
+              <w:left w:val="single" w:sz="2" w:space="0" w:color="000000"/>
+              <w:bottom w:val="single" w:sz="2" w:space="0" w:color="000000"/>
+              <w:right w:val="single" w:sz="2" w:space="0" w:color="000000"/>
+              <w:insideH w:val="single" w:sz="2" w:space="0" w:color="000000"/>
+              <w:insideV w:val="single" w:sz="2" w:space="0" w:color="000000"/>
+            </w:tcBorders>
+            <w:shd w:fill="auto" w:val="clear"/>
+          </w:tcPr>
+          <w:p>
+            <w:pPr>
+              <w:pStyle w:val="Normal"/>
+              <w:suppressLineNumbers/>
+              <w:spacing w:lineRule="auto" w:line="240" w:before="0" w:after="0"/>
+              <w:rPr/>
+            </w:pPr>
+            <w:r>
+              <w:rPr>
+                <w:b/>
+                <w:i w:val="false"/>
+                <w:iCs w:val="false"/>
+                <w:sz w:val="24"/>
+                <w:szCs w:val="24"/>
+              </w:rPr>
+              <w:t>U</w:t>
+            </w:r>
+            <w:r>
+              <w:rPr>
+                <w:b/>
+                <w:i w:val="false"/>
+                <w:iCs w:val="false"/>
+                <w:sz w:val="24"/>
+                <w:szCs w:val="24"/>
+              </w:rPr>
+              <w:t>tente</w:t>
+            </w:r>
+          </w:p>
+        </w:tc>
+      </w:tr>
+      <w:tr>
+        <w:trPr/>
+        <w:tc>
+          <w:tcPr>
+            <w:tcW w:w="1975" w:type="dxa"/>
+            <w:tcBorders>
+              <w:left w:val="single" w:sz="2" w:space="0" w:color="000000"/>
+              <w:bottom w:val="single" w:sz="2" w:space="0" w:color="000000"/>
+              <w:insideH w:val="single" w:sz="2" w:space="0" w:color="000000"/>
+            </w:tcBorders>
+            <w:shd w:fill="auto" w:val="clear"/>
+          </w:tcPr>
+          <w:p>
+            <w:pPr>
+              <w:pStyle w:val="Normal"/>
+              <w:suppressLineNumbers/>
+              <w:spacing w:lineRule="auto" w:line="240" w:before="0" w:after="0"/>
+              <w:rPr/>
+            </w:pPr>
+            <w:r>
+              <w:rPr>
+                <w:b/>
+                <w:i w:val="false"/>
+                <w:iCs w:val="false"/>
+                <w:sz w:val="24"/>
+                <w:szCs w:val="24"/>
+              </w:rPr>
+              <w:t>Flusso di eventi</w:t>
+            </w:r>
+            <w:r>
+              <w:rPr>
+                <w:b/>
+                <w:i w:val="false"/>
+                <w:iCs w:val="false"/>
+                <w:sz w:val="24"/>
+                <w:szCs w:val="24"/>
+              </w:rPr>
+              <w:t>:</w:t>
+            </w:r>
+          </w:p>
+        </w:tc>
+        <w:tc>
+          <w:tcPr>
+            <w:tcW w:w="7663" w:type="dxa"/>
+            <w:tcBorders>
+              <w:left w:val="single" w:sz="2" w:space="0" w:color="000000"/>
+              <w:bottom w:val="single" w:sz="2" w:space="0" w:color="000000"/>
+              <w:right w:val="single" w:sz="2" w:space="0" w:color="000000"/>
+              <w:insideH w:val="single" w:sz="2" w:space="0" w:color="000000"/>
+              <w:insideV w:val="single" w:sz="2" w:space="0" w:color="000000"/>
+            </w:tcBorders>
+            <w:shd w:fill="auto" w:val="clear"/>
+          </w:tcPr>
+          <w:p>
+            <w:pPr>
+              <w:pStyle w:val="Normal"/>
+              <w:suppressLineNumbers/>
+              <w:spacing w:lineRule="auto" w:line="240" w:before="0" w:after="0"/>
+              <w:rPr/>
+            </w:pPr>
+            <w:r>
+              <w:rPr>
+                <w:b/>
+                <w:i w:val="false"/>
+                <w:iCs w:val="false"/>
+                <w:sz w:val="24"/>
+                <w:szCs w:val="24"/>
+              </w:rPr>
+              <w:t>1.L’ utente scorre la lista delle lezioni del corso e clicca sul titolo di una di esse.</w:t>
+            </w:r>
+          </w:p>
+          <w:p>
+            <w:pPr>
+              <w:pStyle w:val="Normal"/>
+              <w:suppressLineNumbers/>
+              <w:spacing w:lineRule="auto" w:line="240" w:before="0" w:after="0"/>
+              <w:rPr/>
+            </w:pPr>
+            <w:r>
+              <w:rPr>
+                <w:b/>
+                <w:i w:val="false"/>
+                <w:iCs w:val="false"/>
+                <w:sz w:val="24"/>
+                <w:szCs w:val="24"/>
+              </w:rPr>
+              <w:t xml:space="preserve">     </w:t>
+            </w:r>
+            <w:r>
+              <w:rPr>
+                <w:b/>
+                <w:i w:val="false"/>
+                <w:iCs w:val="false"/>
+                <w:sz w:val="24"/>
+                <w:szCs w:val="24"/>
+              </w:rPr>
+              <w:t>1.1 Il sistema risponde andando a visualizzare la</w:t>
+            </w:r>
+          </w:p>
+          <w:p>
+            <w:pPr>
+              <w:pStyle w:val="Normal"/>
+              <w:suppressLineNumbers/>
+              <w:spacing w:lineRule="auto" w:line="240" w:before="0" w:after="0"/>
+              <w:rPr/>
+            </w:pPr>
+            <w:r>
+              <w:rPr>
+                <w:b/>
+                <w:i w:val="false"/>
+                <w:iCs w:val="false"/>
+                <w:sz w:val="24"/>
+                <w:szCs w:val="24"/>
+              </w:rPr>
+              <w:t xml:space="preserve">     </w:t>
+            </w:r>
+            <w:r>
+              <w:rPr>
+                <w:b/>
+                <w:i w:val="false"/>
+                <w:iCs w:val="false"/>
+                <w:sz w:val="24"/>
+                <w:szCs w:val="24"/>
+              </w:rPr>
+              <w:t>pagina della lezione selezionata dall’utente.</w:t>
+            </w:r>
+          </w:p>
+          <w:p>
+            <w:pPr>
+              <w:pStyle w:val="Normal"/>
+              <w:suppressLineNumbers/>
+              <w:spacing w:lineRule="auto" w:line="240" w:before="0" w:after="0"/>
+              <w:rPr/>
+            </w:pPr>
+            <w:r>
+              <w:rPr>
+                <w:b/>
+                <w:i w:val="false"/>
+                <w:iCs w:val="false"/>
+                <w:sz w:val="24"/>
+                <w:szCs w:val="24"/>
+              </w:rPr>
+              <w:t xml:space="preserve">     </w:t>
+            </w:r>
+            <w:r>
+              <w:rPr>
+                <w:b/>
+                <w:i w:val="false"/>
+                <w:iCs w:val="false"/>
+                <w:sz w:val="24"/>
+                <w:szCs w:val="24"/>
+              </w:rPr>
+              <w:t>1.2 Inoltre, il sistema carica il video della lezione</w:t>
+            </w:r>
+          </w:p>
+          <w:p>
+            <w:pPr>
+              <w:pStyle w:val="Normal"/>
+              <w:suppressLineNumbers/>
+              <w:spacing w:lineRule="auto" w:line="240" w:before="0" w:after="0"/>
+              <w:rPr/>
+            </w:pPr>
+            <w:r>
+              <w:rPr>
+                <w:b/>
+                <w:i w:val="false"/>
+                <w:iCs w:val="false"/>
+                <w:sz w:val="24"/>
+                <w:szCs w:val="24"/>
+              </w:rPr>
+              <w:t xml:space="preserve">     </w:t>
+            </w:r>
+            <w:r>
+              <w:rPr>
+                <w:b/>
+                <w:i w:val="false"/>
+                <w:iCs w:val="false"/>
+                <w:sz w:val="24"/>
+                <w:szCs w:val="24"/>
+              </w:rPr>
+              <w:t>all’interno della pagina che ha visualizzato.</w:t>
+            </w:r>
+          </w:p>
+          <w:p>
+            <w:pPr>
+              <w:pStyle w:val="Normal"/>
+              <w:suppressLineNumbers/>
+              <w:spacing w:lineRule="auto" w:line="240" w:before="0" w:after="0"/>
+              <w:rPr/>
+            </w:pPr>
+            <w:r>
+              <w:rPr>
+                <w:b/>
+                <w:i w:val="false"/>
+                <w:iCs w:val="false"/>
+                <w:sz w:val="24"/>
+                <w:szCs w:val="24"/>
+              </w:rPr>
+              <w:t>2. L’utente clicca su “Play” al centro del video del corso iniziando la visualizzazione del video.</w:t>
+            </w:r>
+          </w:p>
+        </w:tc>
+      </w:tr>
+      <w:tr>
+        <w:trPr/>
+        <w:tc>
+          <w:tcPr>
+            <w:tcW w:w="1975" w:type="dxa"/>
+            <w:tcBorders>
+              <w:left w:val="single" w:sz="2" w:space="0" w:color="000000"/>
+              <w:bottom w:val="single" w:sz="2" w:space="0" w:color="000000"/>
+              <w:insideH w:val="single" w:sz="2" w:space="0" w:color="000000"/>
+            </w:tcBorders>
+            <w:shd w:fill="auto" w:val="clear"/>
+          </w:tcPr>
+          <w:p>
+            <w:pPr>
+              <w:pStyle w:val="Normal"/>
+              <w:suppressLineNumbers/>
+              <w:spacing w:lineRule="auto" w:line="240" w:before="0" w:after="0"/>
+              <w:rPr/>
+            </w:pPr>
+            <w:r>
+              <w:rPr>
+                <w:b/>
+                <w:i w:val="false"/>
+                <w:iCs w:val="false"/>
+                <w:sz w:val="24"/>
+                <w:szCs w:val="24"/>
+              </w:rPr>
+              <w:t>Condizione di ingresso</w:t>
+            </w:r>
+            <w:r>
+              <w:rPr>
+                <w:b/>
+                <w:i w:val="false"/>
+                <w:iCs w:val="false"/>
+                <w:sz w:val="24"/>
+                <w:szCs w:val="24"/>
+              </w:rPr>
+              <w:t>:</w:t>
+            </w:r>
+          </w:p>
+        </w:tc>
+        <w:tc>
+          <w:tcPr>
+            <w:tcW w:w="7663" w:type="dxa"/>
+            <w:tcBorders>
+              <w:left w:val="single" w:sz="2" w:space="0" w:color="000000"/>
+              <w:bottom w:val="single" w:sz="2" w:space="0" w:color="000000"/>
+              <w:right w:val="single" w:sz="2" w:space="0" w:color="000000"/>
+              <w:insideH w:val="single" w:sz="2" w:space="0" w:color="000000"/>
+              <w:insideV w:val="single" w:sz="2" w:space="0" w:color="000000"/>
+            </w:tcBorders>
+            <w:shd w:fill="auto" w:val="clear"/>
+          </w:tcPr>
+          <w:p>
+            <w:pPr>
+              <w:pStyle w:val="Normal"/>
+              <w:suppressLineNumbers/>
+              <w:spacing w:lineRule="auto" w:line="240" w:before="0" w:after="0"/>
+              <w:rPr/>
+            </w:pPr>
+            <w:r>
+              <w:rPr>
+                <w:b/>
+                <w:i w:val="false"/>
+                <w:iCs w:val="false"/>
+                <w:sz w:val="24"/>
+                <w:szCs w:val="24"/>
+              </w:rPr>
+              <w:t>Lo studente si trova nella pagina di presentazione del corso e vuole seguire una lezione</w:t>
+            </w:r>
+          </w:p>
+        </w:tc>
+      </w:tr>
+      <w:tr>
+        <w:trPr/>
+        <w:tc>
+          <w:tcPr>
+            <w:tcW w:w="1975" w:type="dxa"/>
+            <w:tcBorders>
+              <w:left w:val="single" w:sz="2" w:space="0" w:color="000000"/>
+              <w:bottom w:val="single" w:sz="2" w:space="0" w:color="000000"/>
+              <w:insideH w:val="single" w:sz="2" w:space="0" w:color="000000"/>
+            </w:tcBorders>
+            <w:shd w:fill="auto" w:val="clear"/>
+          </w:tcPr>
+          <w:p>
+            <w:pPr>
+              <w:pStyle w:val="Normal"/>
+              <w:suppressLineNumbers/>
+              <w:spacing w:lineRule="auto" w:line="240" w:before="0" w:after="0"/>
+              <w:rPr/>
+            </w:pPr>
+            <w:r>
+              <w:rPr>
+                <w:b/>
+                <w:i w:val="false"/>
+                <w:iCs w:val="false"/>
+                <w:sz w:val="24"/>
+                <w:szCs w:val="24"/>
+              </w:rPr>
+              <w:t>Condizione di uscita</w:t>
+            </w:r>
+            <w:r>
+              <w:rPr>
+                <w:b/>
+                <w:i w:val="false"/>
+                <w:iCs w:val="false"/>
+                <w:sz w:val="24"/>
+                <w:szCs w:val="24"/>
+              </w:rPr>
+              <w:t>:</w:t>
+            </w:r>
+          </w:p>
+        </w:tc>
+        <w:tc>
+          <w:tcPr>
+            <w:tcW w:w="7663" w:type="dxa"/>
+            <w:tcBorders>
+              <w:left w:val="single" w:sz="2" w:space="0" w:color="000000"/>
+              <w:bottom w:val="single" w:sz="2" w:space="0" w:color="000000"/>
+              <w:right w:val="single" w:sz="2" w:space="0" w:color="000000"/>
+              <w:insideH w:val="single" w:sz="2" w:space="0" w:color="000000"/>
+              <w:insideV w:val="single" w:sz="2" w:space="0" w:color="000000"/>
+            </w:tcBorders>
+            <w:shd w:fill="auto" w:val="clear"/>
+          </w:tcPr>
+          <w:p>
+            <w:pPr>
+              <w:pStyle w:val="Normal"/>
+              <w:suppressLineNumbers/>
+              <w:spacing w:lineRule="auto" w:line="240" w:before="0" w:after="0"/>
+              <w:rPr/>
+            </w:pPr>
+            <w:r>
+              <w:rPr>
+                <w:b/>
+                <w:i w:val="false"/>
+                <w:iCs w:val="false"/>
+                <w:sz w:val="24"/>
+                <w:szCs w:val="24"/>
+              </w:rPr>
+              <w:t>Il video della lezione viene riprodotto all’interno della pagina visualizzata dall’utente</w:t>
+            </w:r>
+          </w:p>
+        </w:tc>
+      </w:tr>
+    </w:tbl>
+    <w:p>
+      <w:pPr>
+        <w:pStyle w:val="Normal"/>
+        <w:spacing w:before="0" w:after="160"/>
+        <w:rPr>
+          <w:i/>
+          <w:i/>
+          <w:iCs/>
+        </w:rPr>
+      </w:pPr>
+      <w:r>
+        <w:rPr>
+          <w:i/>
+          <w:iCs/>
+        </w:rPr>
+      </w:r>
+    </w:p>
+    <w:tbl>
+      <w:tblPr>
+        <w:tblW w:w="9638" w:type="dxa"/>
+        <w:jc w:val="left"/>
+        <w:tblInd w:w="0" w:type="dxa"/>
+        <w:tblBorders>
+          <w:top w:val="single" w:sz="2" w:space="0" w:color="000000"/>
+          <w:left w:val="single" w:sz="2" w:space="0" w:color="000000"/>
+          <w:bottom w:val="single" w:sz="2" w:space="0" w:color="000000"/>
+          <w:insideH w:val="single" w:sz="2" w:space="0" w:color="000000"/>
+        </w:tblBorders>
+        <w:tblCellMar>
+          <w:top w:w="55" w:type="dxa"/>
+          <w:left w:w="54" w:type="dxa"/>
+          <w:bottom w:w="55" w:type="dxa"/>
+          <w:right w:w="55" w:type="dxa"/>
+        </w:tblCellMar>
+      </w:tblPr>
+      <w:tblGrid>
+        <w:gridCol w:w="1975"/>
+        <w:gridCol w:w="7663"/>
+      </w:tblGrid>
+      <w:tr>
+        <w:trPr/>
+        <w:tc>
+          <w:tcPr>
+            <w:tcW w:w="1975" w:type="dxa"/>
+            <w:tcBorders>
+              <w:top w:val="single" w:sz="2" w:space="0" w:color="000000"/>
+              <w:left w:val="single" w:sz="2" w:space="0" w:color="000000"/>
+              <w:bottom w:val="single" w:sz="2" w:space="0" w:color="000000"/>
+              <w:insideH w:val="single" w:sz="2" w:space="0" w:color="000000"/>
+            </w:tcBorders>
+            <w:shd w:fill="auto" w:val="clear"/>
+          </w:tcPr>
+          <w:p>
+            <w:pPr>
+              <w:pStyle w:val="Normal"/>
+              <w:suppressLineNumbers/>
+              <w:spacing w:lineRule="auto" w:line="240" w:before="0" w:after="0"/>
+              <w:rPr/>
+            </w:pPr>
+            <w:r>
+              <w:rPr>
+                <w:b/>
+                <w:i w:val="false"/>
+                <w:iCs w:val="false"/>
+                <w:sz w:val="24"/>
+                <w:szCs w:val="24"/>
+              </w:rPr>
+              <w:t>Nome:</w:t>
+            </w:r>
+          </w:p>
+        </w:tc>
+        <w:tc>
+          <w:tcPr>
+            <w:tcW w:w="7663" w:type="dxa"/>
+            <w:tcBorders>
+              <w:top w:val="single" w:sz="2" w:space="0" w:color="000000"/>
+              <w:left w:val="single" w:sz="2" w:space="0" w:color="000000"/>
+              <w:bottom w:val="single" w:sz="2" w:space="0" w:color="000000"/>
+              <w:right w:val="single" w:sz="2" w:space="0" w:color="000000"/>
+              <w:insideH w:val="single" w:sz="2" w:space="0" w:color="000000"/>
+              <w:insideV w:val="single" w:sz="2" w:space="0" w:color="000000"/>
+            </w:tcBorders>
+            <w:shd w:fill="auto" w:val="clear"/>
+          </w:tcPr>
+          <w:p>
+            <w:pPr>
+              <w:pStyle w:val="Normal"/>
+              <w:suppressLineNumbers/>
+              <w:spacing w:lineRule="auto" w:line="240" w:before="0" w:after="0"/>
+              <w:rPr/>
+            </w:pPr>
+            <w:r>
+              <w:rPr>
+                <w:b/>
+                <w:i w:val="false"/>
+                <w:iCs w:val="false"/>
+                <w:sz w:val="24"/>
+                <w:szCs w:val="24"/>
+              </w:rPr>
+              <w:t>Cons</w:t>
+            </w:r>
+            <w:r>
+              <w:rPr>
+                <w:b/>
+                <w:i w:val="false"/>
+                <w:iCs w:val="false"/>
+                <w:sz w:val="24"/>
+                <w:szCs w:val="24"/>
+              </w:rPr>
+              <w:t>ultazioneFAQ</w:t>
+            </w:r>
+          </w:p>
+        </w:tc>
+      </w:tr>
+      <w:tr>
+        <w:trPr/>
+        <w:tc>
+          <w:tcPr>
+            <w:tcW w:w="1975" w:type="dxa"/>
+            <w:tcBorders>
+              <w:left w:val="single" w:sz="2" w:space="0" w:color="000000"/>
+              <w:bottom w:val="single" w:sz="2" w:space="0" w:color="000000"/>
+              <w:insideH w:val="single" w:sz="2" w:space="0" w:color="000000"/>
+            </w:tcBorders>
+            <w:shd w:fill="auto" w:val="clear"/>
+          </w:tcPr>
+          <w:p>
+            <w:pPr>
+              <w:pStyle w:val="Normal"/>
+              <w:suppressLineNumbers/>
+              <w:spacing w:lineRule="auto" w:line="240" w:before="0" w:after="0"/>
+              <w:rPr/>
+            </w:pPr>
+            <w:r>
+              <w:rPr>
+                <w:b/>
+                <w:i w:val="false"/>
+                <w:iCs w:val="false"/>
+                <w:sz w:val="24"/>
+                <w:szCs w:val="24"/>
+              </w:rPr>
+              <w:t>Attori</w:t>
+            </w:r>
+            <w:r>
+              <w:rPr>
+                <w:b/>
+                <w:i w:val="false"/>
+                <w:iCs w:val="false"/>
+                <w:sz w:val="24"/>
+                <w:szCs w:val="24"/>
+              </w:rPr>
+              <w:t>:</w:t>
+            </w:r>
+          </w:p>
+        </w:tc>
+        <w:tc>
+          <w:tcPr>
+            <w:tcW w:w="7663" w:type="dxa"/>
+            <w:tcBorders>
+              <w:left w:val="single" w:sz="2" w:space="0" w:color="000000"/>
+              <w:bottom w:val="single" w:sz="2" w:space="0" w:color="000000"/>
+              <w:right w:val="single" w:sz="2" w:space="0" w:color="000000"/>
+              <w:insideH w:val="single" w:sz="2" w:space="0" w:color="000000"/>
+              <w:insideV w:val="single" w:sz="2" w:space="0" w:color="000000"/>
+            </w:tcBorders>
+            <w:shd w:fill="auto" w:val="clear"/>
+          </w:tcPr>
+          <w:p>
+            <w:pPr>
+              <w:pStyle w:val="Normal"/>
+              <w:suppressLineNumbers/>
+              <w:spacing w:lineRule="auto" w:line="240" w:before="0" w:after="0"/>
+              <w:rPr/>
+            </w:pPr>
+            <w:r>
+              <w:rPr>
+                <w:b/>
+                <w:i w:val="false"/>
+                <w:iCs w:val="false"/>
+                <w:sz w:val="24"/>
+                <w:szCs w:val="24"/>
+              </w:rPr>
+              <w:t>Utente</w:t>
+            </w:r>
+          </w:p>
+        </w:tc>
+      </w:tr>
+      <w:tr>
+        <w:trPr/>
+        <w:tc>
+          <w:tcPr>
+            <w:tcW w:w="1975" w:type="dxa"/>
+            <w:tcBorders>
+              <w:left w:val="single" w:sz="2" w:space="0" w:color="000000"/>
+              <w:bottom w:val="single" w:sz="2" w:space="0" w:color="000000"/>
+              <w:insideH w:val="single" w:sz="2" w:space="0" w:color="000000"/>
+            </w:tcBorders>
+            <w:shd w:fill="auto" w:val="clear"/>
+          </w:tcPr>
+          <w:p>
+            <w:pPr>
+              <w:pStyle w:val="Normal"/>
+              <w:suppressLineNumbers/>
+              <w:spacing w:lineRule="auto" w:line="240" w:before="0" w:after="0"/>
+              <w:rPr/>
+            </w:pPr>
+            <w:r>
+              <w:rPr>
+                <w:b/>
+                <w:i w:val="false"/>
+                <w:iCs w:val="false"/>
+                <w:sz w:val="24"/>
+                <w:szCs w:val="24"/>
+              </w:rPr>
+              <w:t>Flusso di eventi</w:t>
+            </w:r>
+            <w:r>
+              <w:rPr>
+                <w:b/>
+                <w:i w:val="false"/>
+                <w:iCs w:val="false"/>
+                <w:sz w:val="24"/>
+                <w:szCs w:val="24"/>
+              </w:rPr>
+              <w:t>:</w:t>
+            </w:r>
+          </w:p>
+        </w:tc>
+        <w:tc>
+          <w:tcPr>
+            <w:tcW w:w="7663" w:type="dxa"/>
+            <w:tcBorders>
+              <w:left w:val="single" w:sz="2" w:space="0" w:color="000000"/>
+              <w:bottom w:val="single" w:sz="2" w:space="0" w:color="000000"/>
+              <w:right w:val="single" w:sz="2" w:space="0" w:color="000000"/>
+              <w:insideH w:val="single" w:sz="2" w:space="0" w:color="000000"/>
+              <w:insideV w:val="single" w:sz="2" w:space="0" w:color="000000"/>
+            </w:tcBorders>
+            <w:shd w:fill="auto" w:val="clear"/>
+          </w:tcPr>
+          <w:p>
+            <w:pPr>
+              <w:pStyle w:val="Normal"/>
+              <w:suppressLineNumbers/>
+              <w:spacing w:lineRule="auto" w:line="240" w:before="0" w:after="0"/>
+              <w:rPr/>
+            </w:pPr>
+            <w:r>
+              <w:rPr>
+                <w:b/>
+                <w:i w:val="false"/>
+                <w:iCs w:val="false"/>
+                <w:sz w:val="24"/>
+                <w:szCs w:val="24"/>
+              </w:rPr>
+              <w:t xml:space="preserve">1. Il sistema visualizza la lista delle FAQ </w:t>
+            </w:r>
+            <w:r>
+              <w:rPr>
+                <w:b/>
+                <w:i w:val="false"/>
+                <w:iCs w:val="false"/>
+                <w:sz w:val="24"/>
+                <w:szCs w:val="24"/>
+              </w:rPr>
+              <w:t>del corso (Domande e risposte inserite dal Docente).</w:t>
+            </w:r>
+          </w:p>
+          <w:p>
+            <w:pPr>
+              <w:pStyle w:val="Normal"/>
+              <w:suppressLineNumbers/>
+              <w:spacing w:lineRule="auto" w:line="240" w:before="0" w:after="0"/>
+              <w:rPr/>
+            </w:pPr>
+            <w:r>
+              <w:rPr>
+                <w:b/>
+                <w:i w:val="false"/>
+                <w:iCs w:val="false"/>
+                <w:sz w:val="24"/>
+                <w:szCs w:val="24"/>
+              </w:rPr>
+              <w:t>2. Lo studente scorre la lista delle domande fino a sceglierne una</w:t>
+            </w:r>
+          </w:p>
+          <w:p>
+            <w:pPr>
+              <w:pStyle w:val="Normal"/>
+              <w:suppressLineNumbers/>
+              <w:spacing w:lineRule="auto" w:line="240" w:before="0" w:after="0"/>
+              <w:rPr/>
+            </w:pPr>
+            <w:r>
+              <w:rPr>
+                <w:b/>
+                <w:i w:val="false"/>
+                <w:iCs w:val="false"/>
+                <w:sz w:val="24"/>
+                <w:szCs w:val="24"/>
+              </w:rPr>
+              <w:t>3.Clicca sul bottone “+” della domanda selezionata</w:t>
+            </w:r>
+          </w:p>
+          <w:p>
+            <w:pPr>
+              <w:pStyle w:val="Normal"/>
+              <w:suppressLineNumbers/>
+              <w:spacing w:lineRule="auto" w:line="240" w:before="0" w:after="0"/>
+              <w:rPr/>
+            </w:pPr>
+            <w:r>
+              <w:rPr>
+                <w:b/>
+                <w:i w:val="false"/>
+                <w:iCs w:val="false"/>
+                <w:sz w:val="24"/>
+                <w:szCs w:val="24"/>
+              </w:rPr>
+              <w:t>4. Visualizza in una finestra sotto la domanda selezionata al punto 2 in cui c’è la risposta.</w:t>
+            </w:r>
+          </w:p>
+        </w:tc>
+      </w:tr>
+      <w:tr>
+        <w:trPr/>
+        <w:tc>
+          <w:tcPr>
+            <w:tcW w:w="1975" w:type="dxa"/>
+            <w:tcBorders>
+              <w:left w:val="single" w:sz="2" w:space="0" w:color="000000"/>
+              <w:bottom w:val="single" w:sz="2" w:space="0" w:color="000000"/>
+              <w:insideH w:val="single" w:sz="2" w:space="0" w:color="000000"/>
+            </w:tcBorders>
+            <w:shd w:fill="auto" w:val="clear"/>
+          </w:tcPr>
+          <w:p>
+            <w:pPr>
+              <w:pStyle w:val="Normal"/>
+              <w:suppressLineNumbers/>
+              <w:spacing w:lineRule="auto" w:line="240" w:before="0" w:after="0"/>
+              <w:rPr/>
+            </w:pPr>
+            <w:r>
+              <w:rPr>
+                <w:b/>
+                <w:i w:val="false"/>
+                <w:iCs w:val="false"/>
+                <w:sz w:val="24"/>
+                <w:szCs w:val="24"/>
+              </w:rPr>
+              <w:t>Condizione di ingresso</w:t>
+            </w:r>
+            <w:r>
+              <w:rPr>
+                <w:b/>
+                <w:i w:val="false"/>
+                <w:iCs w:val="false"/>
+                <w:sz w:val="24"/>
+                <w:szCs w:val="24"/>
+              </w:rPr>
+              <w:t>:</w:t>
+            </w:r>
+          </w:p>
+        </w:tc>
+        <w:tc>
+          <w:tcPr>
+            <w:tcW w:w="7663" w:type="dxa"/>
+            <w:tcBorders>
+              <w:left w:val="single" w:sz="2" w:space="0" w:color="000000"/>
+              <w:bottom w:val="single" w:sz="2" w:space="0" w:color="000000"/>
+              <w:right w:val="single" w:sz="2" w:space="0" w:color="000000"/>
+              <w:insideH w:val="single" w:sz="2" w:space="0" w:color="000000"/>
+              <w:insideV w:val="single" w:sz="2" w:space="0" w:color="000000"/>
+            </w:tcBorders>
+            <w:shd w:fill="auto" w:val="clear"/>
+          </w:tcPr>
+          <w:p>
+            <w:pPr>
+              <w:pStyle w:val="Normal"/>
+              <w:suppressLineNumbers/>
+              <w:spacing w:lineRule="auto" w:line="240" w:before="0" w:after="0"/>
+              <w:rPr/>
+            </w:pPr>
+            <w:r>
+              <w:rPr>
+                <w:b/>
+                <w:i w:val="false"/>
+                <w:iCs w:val="false"/>
+                <w:sz w:val="24"/>
+                <w:szCs w:val="24"/>
+              </w:rPr>
+              <w:t>L’utente entra clicca su “FAQ del corso” in qualche pagina di presentazione del corso che ha recentemente visualizzato.</w:t>
+            </w:r>
+          </w:p>
+        </w:tc>
+      </w:tr>
+      <w:tr>
+        <w:trPr/>
+        <w:tc>
+          <w:tcPr>
+            <w:tcW w:w="1975" w:type="dxa"/>
+            <w:tcBorders>
+              <w:left w:val="single" w:sz="2" w:space="0" w:color="000000"/>
+              <w:bottom w:val="single" w:sz="2" w:space="0" w:color="000000"/>
+              <w:insideH w:val="single" w:sz="2" w:space="0" w:color="000000"/>
+            </w:tcBorders>
+            <w:shd w:fill="auto" w:val="clear"/>
+          </w:tcPr>
+          <w:p>
+            <w:pPr>
+              <w:pStyle w:val="Normal"/>
+              <w:suppressLineNumbers/>
+              <w:spacing w:lineRule="auto" w:line="240" w:before="0" w:after="0"/>
+              <w:rPr/>
+            </w:pPr>
+            <w:r>
+              <w:rPr>
+                <w:b/>
+                <w:i w:val="false"/>
+                <w:iCs w:val="false"/>
+                <w:sz w:val="24"/>
+                <w:szCs w:val="24"/>
+              </w:rPr>
+              <w:t>Condizione di uscita</w:t>
+            </w:r>
+            <w:r>
+              <w:rPr>
+                <w:b/>
+                <w:i w:val="false"/>
+                <w:iCs w:val="false"/>
+                <w:sz w:val="24"/>
+                <w:szCs w:val="24"/>
+              </w:rPr>
+              <w:t>:</w:t>
+            </w:r>
+          </w:p>
+        </w:tc>
+        <w:tc>
+          <w:tcPr>
+            <w:tcW w:w="7663" w:type="dxa"/>
+            <w:tcBorders>
+              <w:left w:val="single" w:sz="2" w:space="0" w:color="000000"/>
+              <w:bottom w:val="single" w:sz="2" w:space="0" w:color="000000"/>
+              <w:right w:val="single" w:sz="2" w:space="0" w:color="000000"/>
+              <w:insideH w:val="single" w:sz="2" w:space="0" w:color="000000"/>
+              <w:insideV w:val="single" w:sz="2" w:space="0" w:color="000000"/>
+            </w:tcBorders>
+            <w:shd w:fill="auto" w:val="clear"/>
+          </w:tcPr>
+          <w:p>
+            <w:pPr>
+              <w:pStyle w:val="Normal"/>
+              <w:suppressLineNumbers/>
+              <w:spacing w:lineRule="auto" w:line="240" w:before="0" w:after="0"/>
+              <w:rPr/>
+            </w:pPr>
+            <w:r>
+              <w:rPr>
+                <w:b/>
+                <w:i w:val="false"/>
+                <w:iCs w:val="false"/>
+                <w:sz w:val="24"/>
+                <w:szCs w:val="24"/>
+              </w:rPr>
+              <w:t>L’utente legge la risposta ad una domanda selezionata all’interno della lista delle FAQ di un corso.</w:t>
+            </w:r>
+          </w:p>
+        </w:tc>
+      </w:tr>
+    </w:tbl>
+    <w:p>
+      <w:pPr>
+        <w:pStyle w:val="Normal"/>
+        <w:spacing w:before="0" w:after="160"/>
+        <w:rPr>
+          <w:i/>
+          <w:i/>
+          <w:iCs/>
+        </w:rPr>
+      </w:pPr>
+      <w:r>
+        <w:rPr>
+          <w:i/>
+          <w:iCs/>
+        </w:rPr>
+      </w:r>
+    </w:p>
+    <w:tbl>
+      <w:tblPr>
+        <w:tblW w:w="9638" w:type="dxa"/>
+        <w:jc w:val="left"/>
+        <w:tblInd w:w="0" w:type="dxa"/>
+        <w:tblBorders>
+          <w:top w:val="single" w:sz="2" w:space="0" w:color="000000"/>
+          <w:left w:val="single" w:sz="2" w:space="0" w:color="000000"/>
+          <w:bottom w:val="single" w:sz="2" w:space="0" w:color="000000"/>
+          <w:insideH w:val="single" w:sz="2" w:space="0" w:color="000000"/>
+        </w:tblBorders>
+        <w:tblCellMar>
+          <w:top w:w="55" w:type="dxa"/>
+          <w:left w:w="54" w:type="dxa"/>
+          <w:bottom w:w="55" w:type="dxa"/>
+          <w:right w:w="55" w:type="dxa"/>
+        </w:tblCellMar>
+      </w:tblPr>
+      <w:tblGrid>
+        <w:gridCol w:w="1975"/>
+        <w:gridCol w:w="7663"/>
+      </w:tblGrid>
+      <w:tr>
+        <w:trPr/>
+        <w:tc>
+          <w:tcPr>
+            <w:tcW w:w="1975" w:type="dxa"/>
+            <w:tcBorders>
+              <w:top w:val="single" w:sz="2" w:space="0" w:color="000000"/>
+              <w:left w:val="single" w:sz="2" w:space="0" w:color="000000"/>
+              <w:bottom w:val="single" w:sz="2" w:space="0" w:color="000000"/>
+              <w:insideH w:val="single" w:sz="2" w:space="0" w:color="000000"/>
+            </w:tcBorders>
+            <w:shd w:fill="auto" w:val="clear"/>
+          </w:tcPr>
+          <w:p>
+            <w:pPr>
+              <w:pStyle w:val="Normal"/>
+              <w:suppressLineNumbers/>
+              <w:spacing w:lineRule="auto" w:line="240" w:before="0" w:after="0"/>
+              <w:rPr/>
+            </w:pPr>
+            <w:r>
+              <w:rPr>
+                <w:b/>
+                <w:i w:val="false"/>
+                <w:iCs w:val="false"/>
+                <w:sz w:val="24"/>
+                <w:szCs w:val="24"/>
+              </w:rPr>
+              <w:t>Nome:</w:t>
+            </w:r>
+          </w:p>
+        </w:tc>
+        <w:tc>
+          <w:tcPr>
+            <w:tcW w:w="7663" w:type="dxa"/>
+            <w:tcBorders>
+              <w:top w:val="single" w:sz="2" w:space="0" w:color="000000"/>
+              <w:left w:val="single" w:sz="2" w:space="0" w:color="000000"/>
+              <w:bottom w:val="single" w:sz="2" w:space="0" w:color="000000"/>
+              <w:right w:val="single" w:sz="2" w:space="0" w:color="000000"/>
+              <w:insideH w:val="single" w:sz="2" w:space="0" w:color="000000"/>
+              <w:insideV w:val="single" w:sz="2" w:space="0" w:color="000000"/>
+            </w:tcBorders>
+            <w:shd w:fill="auto" w:val="clear"/>
+          </w:tcPr>
+          <w:p>
+            <w:pPr>
+              <w:pStyle w:val="Normal"/>
+              <w:suppressLineNumbers/>
+              <w:spacing w:lineRule="auto" w:line="240" w:before="0" w:after="0"/>
+              <w:rPr/>
+            </w:pPr>
+            <w:r>
+              <w:rPr>
+                <w:b/>
+                <w:i w:val="false"/>
+                <w:iCs w:val="false"/>
+                <w:sz w:val="24"/>
+                <w:szCs w:val="24"/>
+              </w:rPr>
+              <w:t>InvioMessaggioEmail</w:t>
+            </w:r>
+          </w:p>
+        </w:tc>
+      </w:tr>
+      <w:tr>
+        <w:trPr/>
+        <w:tc>
+          <w:tcPr>
+            <w:tcW w:w="1975" w:type="dxa"/>
+            <w:tcBorders>
+              <w:left w:val="single" w:sz="2" w:space="0" w:color="000000"/>
+              <w:bottom w:val="single" w:sz="2" w:space="0" w:color="000000"/>
+              <w:insideH w:val="single" w:sz="2" w:space="0" w:color="000000"/>
+            </w:tcBorders>
+            <w:shd w:fill="auto" w:val="clear"/>
+          </w:tcPr>
+          <w:p>
+            <w:pPr>
+              <w:pStyle w:val="Normal"/>
+              <w:suppressLineNumbers/>
+              <w:spacing w:lineRule="auto" w:line="240" w:before="0" w:after="0"/>
+              <w:rPr/>
+            </w:pPr>
+            <w:r>
+              <w:rPr>
+                <w:b/>
+                <w:i w:val="false"/>
+                <w:iCs w:val="false"/>
+                <w:sz w:val="24"/>
+                <w:szCs w:val="24"/>
+              </w:rPr>
+              <w:t>Nome:</w:t>
+            </w:r>
+          </w:p>
+        </w:tc>
+        <w:tc>
+          <w:tcPr>
+            <w:tcW w:w="7663" w:type="dxa"/>
+            <w:tcBorders>
+              <w:left w:val="single" w:sz="2" w:space="0" w:color="000000"/>
+              <w:bottom w:val="single" w:sz="2" w:space="0" w:color="000000"/>
+              <w:right w:val="single" w:sz="2" w:space="0" w:color="000000"/>
+              <w:insideH w:val="single" w:sz="2" w:space="0" w:color="000000"/>
+              <w:insideV w:val="single" w:sz="2" w:space="0" w:color="000000"/>
+            </w:tcBorders>
+            <w:shd w:fill="auto" w:val="clear"/>
+          </w:tcPr>
+          <w:p>
+            <w:pPr>
+              <w:pStyle w:val="Normal"/>
+              <w:suppressLineNumbers/>
+              <w:spacing w:lineRule="auto" w:line="240" w:before="0" w:after="0"/>
+              <w:rPr/>
+            </w:pPr>
+            <w:r>
+              <w:rPr>
+                <w:b/>
+                <w:i w:val="false"/>
+                <w:iCs w:val="false"/>
+                <w:sz w:val="24"/>
+                <w:szCs w:val="24"/>
+              </w:rPr>
+              <w:t>Iniziato da Utente</w:t>
+            </w:r>
+          </w:p>
+          <w:p>
+            <w:pPr>
+              <w:pStyle w:val="Normal"/>
+              <w:suppressLineNumbers/>
+              <w:spacing w:lineRule="auto" w:line="240" w:before="0" w:after="0"/>
+              <w:rPr/>
+            </w:pPr>
+            <w:r>
+              <w:rPr>
+                <w:b/>
+                <w:i w:val="false"/>
+                <w:iCs w:val="false"/>
+                <w:sz w:val="24"/>
+                <w:szCs w:val="24"/>
+              </w:rPr>
+              <w:t xml:space="preserve">Conversazione con </w:t>
+            </w:r>
+            <w:r>
+              <w:rPr>
+                <w:b/>
+                <w:i/>
+                <w:iCs/>
+                <w:sz w:val="24"/>
+                <w:szCs w:val="24"/>
+              </w:rPr>
+              <w:t>SistemaMessaggisticaEsterno</w:t>
+            </w:r>
+          </w:p>
+        </w:tc>
+      </w:tr>
+      <w:tr>
+        <w:trPr/>
+        <w:tc>
+          <w:tcPr>
+            <w:tcW w:w="1975" w:type="dxa"/>
+            <w:tcBorders>
+              <w:left w:val="single" w:sz="2" w:space="0" w:color="000000"/>
+              <w:bottom w:val="single" w:sz="2" w:space="0" w:color="000000"/>
+              <w:insideH w:val="single" w:sz="2" w:space="0" w:color="000000"/>
+            </w:tcBorders>
+            <w:shd w:fill="auto" w:val="clear"/>
+          </w:tcPr>
+          <w:p>
+            <w:pPr>
+              <w:pStyle w:val="Normal"/>
+              <w:suppressLineNumbers/>
+              <w:spacing w:lineRule="auto" w:line="240" w:before="0" w:after="0"/>
+              <w:rPr/>
+            </w:pPr>
+            <w:r>
+              <w:rPr>
+                <w:b/>
+                <w:i w:val="false"/>
+                <w:iCs w:val="false"/>
+                <w:sz w:val="24"/>
+                <w:szCs w:val="24"/>
+              </w:rPr>
+              <w:t>Flusso di eventi:</w:t>
+            </w:r>
+          </w:p>
+        </w:tc>
+        <w:tc>
+          <w:tcPr>
+            <w:tcW w:w="7663" w:type="dxa"/>
+            <w:tcBorders>
+              <w:left w:val="single" w:sz="2" w:space="0" w:color="000000"/>
+              <w:bottom w:val="single" w:sz="2" w:space="0" w:color="000000"/>
+              <w:right w:val="single" w:sz="2" w:space="0" w:color="000000"/>
+              <w:insideH w:val="single" w:sz="2" w:space="0" w:color="000000"/>
+              <w:insideV w:val="single" w:sz="2" w:space="0" w:color="000000"/>
+            </w:tcBorders>
+            <w:shd w:fill="auto" w:val="clear"/>
+          </w:tcPr>
+          <w:p>
+            <w:pPr>
+              <w:pStyle w:val="Normal"/>
+              <w:suppressLineNumbers/>
+              <w:spacing w:lineRule="auto" w:line="240" w:before="0" w:after="0"/>
+              <w:rPr/>
+            </w:pPr>
+            <w:r>
+              <w:rPr>
+                <w:b/>
+                <w:i w:val="false"/>
+                <w:iCs w:val="false"/>
+                <w:sz w:val="24"/>
+                <w:szCs w:val="24"/>
+              </w:rPr>
+              <w:t>1. L’utente clicca sul bottone  “</w:t>
+            </w:r>
+            <w:r>
+              <w:rPr>
+                <w:b/>
+                <w:i w:val="false"/>
+                <w:iCs w:val="false"/>
+                <w:sz w:val="24"/>
+                <w:szCs w:val="24"/>
+              </w:rPr>
+              <w:t>In</w:t>
+            </w:r>
+            <w:r>
+              <w:rPr>
+                <w:b/>
+                <w:i w:val="false"/>
+                <w:iCs w:val="false"/>
+                <w:sz w:val="24"/>
+                <w:szCs w:val="24"/>
+              </w:rPr>
+              <w:t>via Messaggio”</w:t>
+            </w:r>
+          </w:p>
+          <w:p>
+            <w:pPr>
+              <w:pStyle w:val="Normal"/>
+              <w:suppressLineNumbers/>
+              <w:spacing w:lineRule="auto" w:line="240" w:before="0" w:after="0"/>
+              <w:rPr/>
+            </w:pPr>
+            <w:r>
+              <w:rPr>
+                <w:b/>
+                <w:i w:val="false"/>
+                <w:iCs w:val="false"/>
+                <w:sz w:val="24"/>
+                <w:szCs w:val="24"/>
+              </w:rPr>
+              <w:t xml:space="preserve">     </w:t>
+            </w:r>
+            <w:r>
+              <w:rPr>
+                <w:b/>
+                <w:i w:val="false"/>
+                <w:iCs w:val="false"/>
+                <w:sz w:val="24"/>
+                <w:szCs w:val="24"/>
+              </w:rPr>
+              <w:t>1.1 Il s</w:t>
+            </w:r>
+            <w:r>
+              <w:rPr>
+                <w:b/>
+                <w:i w:val="false"/>
+                <w:iCs w:val="false"/>
+                <w:sz w:val="24"/>
+                <w:szCs w:val="24"/>
+              </w:rPr>
+              <w:t>istema va a richiamare il</w:t>
+            </w:r>
+          </w:p>
+          <w:p>
+            <w:pPr>
+              <w:pStyle w:val="Normal"/>
+              <w:suppressLineNumbers/>
+              <w:spacing w:lineRule="auto" w:line="240" w:before="0" w:after="0"/>
+              <w:rPr/>
+            </w:pPr>
+            <w:r>
+              <w:rPr>
+                <w:b/>
+                <w:i w:val="false"/>
+                <w:iCs w:val="false"/>
+                <w:sz w:val="24"/>
+                <w:szCs w:val="24"/>
+              </w:rPr>
+              <w:t xml:space="preserve">     </w:t>
+            </w:r>
+            <w:r>
+              <w:rPr>
+                <w:b/>
+                <w:i/>
+                <w:iCs/>
+                <w:sz w:val="24"/>
+                <w:szCs w:val="24"/>
+              </w:rPr>
+              <w:t>SistemaMessaggisticaEsterno.</w:t>
+            </w:r>
+          </w:p>
+        </w:tc>
+      </w:tr>
+      <w:tr>
+        <w:trPr/>
+        <w:tc>
+          <w:tcPr>
+            <w:tcW w:w="1975" w:type="dxa"/>
+            <w:tcBorders>
+              <w:left w:val="single" w:sz="2" w:space="0" w:color="000000"/>
+              <w:bottom w:val="single" w:sz="2" w:space="0" w:color="000000"/>
+              <w:insideH w:val="single" w:sz="2" w:space="0" w:color="000000"/>
+            </w:tcBorders>
+            <w:shd w:fill="auto" w:val="clear"/>
+          </w:tcPr>
+          <w:p>
+            <w:pPr>
+              <w:pStyle w:val="Normal"/>
+              <w:suppressLineNumbers/>
+              <w:spacing w:lineRule="auto" w:line="240" w:before="0" w:after="0"/>
+              <w:rPr/>
+            </w:pPr>
+            <w:r>
+              <w:rPr>
+                <w:b/>
+                <w:i w:val="false"/>
+                <w:iCs w:val="false"/>
+                <w:sz w:val="24"/>
+                <w:szCs w:val="24"/>
+              </w:rPr>
+              <w:t>Condizione di ingresso:</w:t>
+            </w:r>
+          </w:p>
+        </w:tc>
+        <w:tc>
+          <w:tcPr>
+            <w:tcW w:w="7663" w:type="dxa"/>
+            <w:tcBorders>
+              <w:left w:val="single" w:sz="2" w:space="0" w:color="000000"/>
+              <w:bottom w:val="single" w:sz="2" w:space="0" w:color="000000"/>
+              <w:right w:val="single" w:sz="2" w:space="0" w:color="000000"/>
+              <w:insideH w:val="single" w:sz="2" w:space="0" w:color="000000"/>
+              <w:insideV w:val="single" w:sz="2" w:space="0" w:color="000000"/>
+            </w:tcBorders>
+            <w:shd w:fill="auto" w:val="clear"/>
+          </w:tcPr>
+          <w:p>
+            <w:pPr>
+              <w:pStyle w:val="Normal"/>
+              <w:suppressLineNumbers/>
+              <w:spacing w:lineRule="auto" w:line="240" w:before="0" w:after="0"/>
+              <w:rPr/>
+            </w:pPr>
+            <w:r>
+              <w:rPr>
+                <w:b/>
+                <w:i w:val="false"/>
+                <w:iCs w:val="false"/>
+                <w:sz w:val="24"/>
+                <w:szCs w:val="24"/>
+              </w:rPr>
+              <w:t xml:space="preserve">L’utente </w:t>
+            </w:r>
+            <w:r>
+              <w:rPr>
+                <w:b/>
+                <w:i w:val="false"/>
+                <w:iCs w:val="false"/>
+                <w:sz w:val="24"/>
+                <w:szCs w:val="24"/>
+              </w:rPr>
+              <w:t>visualizza</w:t>
+            </w:r>
+            <w:r>
+              <w:rPr>
+                <w:b/>
+                <w:i w:val="false"/>
+                <w:iCs w:val="false"/>
+                <w:sz w:val="24"/>
+                <w:szCs w:val="24"/>
+              </w:rPr>
+              <w:t xml:space="preserve"> la pagina personale del destinatario de</w:t>
+            </w:r>
+            <w:r>
+              <w:rPr>
+                <w:b/>
+                <w:i w:val="false"/>
+                <w:iCs w:val="false"/>
+                <w:sz w:val="24"/>
+                <w:szCs w:val="24"/>
+              </w:rPr>
+              <w:t>l messaggio che vuole create.</w:t>
+            </w:r>
+            <w:r>
+              <w:rPr>
+                <w:b/>
+                <w:i w:val="false"/>
+                <w:iCs w:val="false"/>
+                <w:sz w:val="24"/>
+                <w:szCs w:val="24"/>
+              </w:rPr>
+              <w:t xml:space="preserve">  </w:t>
+            </w:r>
+          </w:p>
+        </w:tc>
+      </w:tr>
+      <w:tr>
+        <w:trPr/>
+        <w:tc>
+          <w:tcPr>
+            <w:tcW w:w="1975" w:type="dxa"/>
+            <w:tcBorders>
+              <w:left w:val="single" w:sz="2" w:space="0" w:color="000000"/>
+              <w:bottom w:val="single" w:sz="2" w:space="0" w:color="000000"/>
+              <w:insideH w:val="single" w:sz="2" w:space="0" w:color="000000"/>
+            </w:tcBorders>
+            <w:shd w:fill="auto" w:val="clear"/>
+          </w:tcPr>
+          <w:p>
+            <w:pPr>
+              <w:pStyle w:val="Normal"/>
+              <w:suppressLineNumbers/>
+              <w:spacing w:lineRule="auto" w:line="240" w:before="0" w:after="0"/>
+              <w:rPr/>
+            </w:pPr>
+            <w:r>
+              <w:rPr>
+                <w:b/>
+                <w:i w:val="false"/>
+                <w:iCs w:val="false"/>
+                <w:sz w:val="24"/>
+                <w:szCs w:val="24"/>
+              </w:rPr>
+              <w:t>Condizione di uscita:</w:t>
+            </w:r>
+          </w:p>
+        </w:tc>
+        <w:tc>
+          <w:tcPr>
+            <w:tcW w:w="7663" w:type="dxa"/>
+            <w:tcBorders>
+              <w:left w:val="single" w:sz="2" w:space="0" w:color="000000"/>
+              <w:bottom w:val="single" w:sz="2" w:space="0" w:color="000000"/>
+              <w:right w:val="single" w:sz="2" w:space="0" w:color="000000"/>
+              <w:insideH w:val="single" w:sz="2" w:space="0" w:color="000000"/>
+              <w:insideV w:val="single" w:sz="2" w:space="0" w:color="000000"/>
+            </w:tcBorders>
+            <w:shd w:fill="auto" w:val="clear"/>
+          </w:tcPr>
+          <w:p>
+            <w:pPr>
+              <w:pStyle w:val="Normal"/>
+              <w:suppressLineNumbers/>
+              <w:spacing w:lineRule="auto" w:line="240" w:before="0" w:after="0"/>
+              <w:rPr/>
+            </w:pPr>
+            <w:r>
+              <w:rPr>
+                <w:b/>
+                <w:i w:val="false"/>
+                <w:iCs w:val="false"/>
+                <w:sz w:val="24"/>
+                <w:szCs w:val="24"/>
+              </w:rPr>
+              <w:t xml:space="preserve">L’utente visualizza il client del </w:t>
+            </w:r>
+            <w:r>
+              <w:rPr>
+                <w:b/>
+                <w:i/>
+                <w:iCs/>
+                <w:sz w:val="24"/>
+                <w:szCs w:val="24"/>
+              </w:rPr>
+              <w:t xml:space="preserve">SistemaMessaggisticaEsterno </w:t>
+            </w:r>
+          </w:p>
+        </w:tc>
+      </w:tr>
+    </w:tbl>
+    <w:p>
+      <w:pPr>
+        <w:pStyle w:val="Normal"/>
+        <w:spacing w:before="0" w:after="160"/>
+        <w:rPr>
+          <w:i/>
+          <w:i/>
+          <w:iCs/>
+        </w:rPr>
+      </w:pPr>
+      <w:r>
+        <w:rPr>
+          <w:i/>
+          <w:iCs/>
+        </w:rPr>
       </w:r>
     </w:p>
     <w:sectPr>
@@ -3612,6 +6719,7 @@
       </w:pPr>
       <w:rPr>
         <w:rFonts w:ascii="Wingdings" w:hAnsi="Wingdings" w:cs="Wingdings" w:hint="default"/>
+        <w:rFonts w:cs="Wingdings"/>
       </w:rPr>
     </w:lvl>
     <w:lvl w:ilvl="3">
@@ -3624,6 +6732,7 @@
       </w:pPr>
       <w:rPr>
         <w:rFonts w:ascii="Symbol" w:hAnsi="Symbol" w:cs="Symbol" w:hint="default"/>
+        <w:rFonts w:cs="Symbol"/>
       </w:rPr>
     </w:lvl>
     <w:lvl w:ilvl="4">
@@ -3649,6 +6758,7 @@
       </w:pPr>
       <w:rPr>
         <w:rFonts w:ascii="Wingdings" w:hAnsi="Wingdings" w:cs="Wingdings" w:hint="default"/>
+        <w:rFonts w:cs="Wingdings"/>
       </w:rPr>
     </w:lvl>
     <w:lvl w:ilvl="6">
@@ -3661,6 +6771,7 @@
       </w:pPr>
       <w:rPr>
         <w:rFonts w:ascii="Symbol" w:hAnsi="Symbol" w:cs="Symbol" w:hint="default"/>
+        <w:rFonts w:cs="Symbol"/>
       </w:rPr>
     </w:lvl>
     <w:lvl w:ilvl="7">
@@ -3686,6 +6797,7 @@
       </w:pPr>
       <w:rPr>
         <w:rFonts w:ascii="Wingdings" w:hAnsi="Wingdings" w:cs="Wingdings" w:hint="default"/>
+        <w:rFonts w:cs="Wingdings"/>
       </w:rPr>
     </w:lvl>
   </w:abstractNum>
@@ -3796,7 +6908,6 @@
     <w:rPrDefault>
       <w:rPr>
         <w:rFonts w:ascii="Calibri" w:hAnsi="Calibri" w:eastAsia="Calibri" w:cs="" w:asciiTheme="minorHAnsi" w:cstheme="minorBidi" w:eastAsiaTheme="minorHAnsi" w:hAnsiTheme="minorHAnsi"/>
-        <w:sz w:val="22"/>
         <w:szCs w:val="22"/>
         <w:lang w:val="it-IT" w:eastAsia="en-US" w:bidi="ar-SA"/>
       </w:rPr>
@@ -4268,6 +7379,134 @@
       <w:rFonts w:cs="Courier New"/>
     </w:rPr>
   </w:style>
+  <w:style w:type="character" w:styleId="ListLabel5">
+    <w:name w:val="ListLabel 5"/>
+    <w:qFormat/>
+    <w:rPr>
+      <w:rFonts w:cs="Calibri"/>
+      <w:sz w:val="24"/>
+    </w:rPr>
+  </w:style>
+  <w:style w:type="character" w:styleId="ListLabel6">
+    <w:name w:val="ListLabel 6"/>
+    <w:qFormat/>
+    <w:rPr>
+      <w:rFonts w:cs="Courier New"/>
+    </w:rPr>
+  </w:style>
+  <w:style w:type="character" w:styleId="ListLabel7">
+    <w:name w:val="ListLabel 7"/>
+    <w:qFormat/>
+    <w:rPr>
+      <w:rFonts w:cs="Wingdings"/>
+    </w:rPr>
+  </w:style>
+  <w:style w:type="character" w:styleId="ListLabel8">
+    <w:name w:val="ListLabel 8"/>
+    <w:qFormat/>
+    <w:rPr>
+      <w:rFonts w:cs="Symbol"/>
+    </w:rPr>
+  </w:style>
+  <w:style w:type="character" w:styleId="ListLabel9">
+    <w:name w:val="ListLabel 9"/>
+    <w:qFormat/>
+    <w:rPr>
+      <w:rFonts w:cs="Courier New"/>
+    </w:rPr>
+  </w:style>
+  <w:style w:type="character" w:styleId="ListLabel10">
+    <w:name w:val="ListLabel 10"/>
+    <w:qFormat/>
+    <w:rPr>
+      <w:rFonts w:cs="Wingdings"/>
+    </w:rPr>
+  </w:style>
+  <w:style w:type="character" w:styleId="ListLabel11">
+    <w:name w:val="ListLabel 11"/>
+    <w:qFormat/>
+    <w:rPr>
+      <w:rFonts w:cs="Symbol"/>
+    </w:rPr>
+  </w:style>
+  <w:style w:type="character" w:styleId="ListLabel12">
+    <w:name w:val="ListLabel 12"/>
+    <w:qFormat/>
+    <w:rPr>
+      <w:rFonts w:cs="Courier New"/>
+    </w:rPr>
+  </w:style>
+  <w:style w:type="character" w:styleId="ListLabel13">
+    <w:name w:val="ListLabel 13"/>
+    <w:qFormat/>
+    <w:rPr>
+      <w:rFonts w:cs="Wingdings"/>
+    </w:rPr>
+  </w:style>
+  <w:style w:type="character" w:styleId="ListLabel14">
+    <w:name w:val="ListLabel 14"/>
+    <w:qFormat/>
+    <w:rPr>
+      <w:rFonts w:cs="Calibri"/>
+      <w:sz w:val="24"/>
+    </w:rPr>
+  </w:style>
+  <w:style w:type="character" w:styleId="ListLabel15">
+    <w:name w:val="ListLabel 15"/>
+    <w:qFormat/>
+    <w:rPr>
+      <w:rFonts w:cs="Courier New"/>
+    </w:rPr>
+  </w:style>
+  <w:style w:type="character" w:styleId="ListLabel16">
+    <w:name w:val="ListLabel 16"/>
+    <w:qFormat/>
+    <w:rPr>
+      <w:rFonts w:cs="Wingdings"/>
+    </w:rPr>
+  </w:style>
+  <w:style w:type="character" w:styleId="ListLabel17">
+    <w:name w:val="ListLabel 17"/>
+    <w:qFormat/>
+    <w:rPr>
+      <w:rFonts w:cs="Symbol"/>
+    </w:rPr>
+  </w:style>
+  <w:style w:type="character" w:styleId="ListLabel18">
+    <w:name w:val="ListLabel 18"/>
+    <w:qFormat/>
+    <w:rPr>
+      <w:rFonts w:cs="Courier New"/>
+    </w:rPr>
+  </w:style>
+  <w:style w:type="character" w:styleId="ListLabel19">
+    <w:name w:val="ListLabel 19"/>
+    <w:qFormat/>
+    <w:rPr>
+      <w:rFonts w:cs="Wingdings"/>
+    </w:rPr>
+  </w:style>
+  <w:style w:type="character" w:styleId="ListLabel20">
+    <w:name w:val="ListLabel 20"/>
+    <w:qFormat/>
+    <w:rPr>
+      <w:rFonts w:cs="Symbol"/>
+    </w:rPr>
+  </w:style>
+  <w:style w:type="character" w:styleId="ListLabel21">
+    <w:name w:val="ListLabel 21"/>
+    <w:qFormat/>
+    <w:rPr>
+      <w:rFonts w:cs="Courier New"/>
+    </w:rPr>
+  </w:style>
+  <w:style w:type="character" w:styleId="ListLabel22">
+    <w:name w:val="ListLabel 22"/>
+    <w:qFormat/>
+    <w:rPr>
+      <w:rFonts w:cs="Wingdings"/>
+    </w:rPr>
+  </w:style>
   <w:style w:type="paragraph" w:styleId="Heading">
     <w:name w:val="Heading"/>
     <w:basedOn w:val="Normal"/>
@@ -4354,6 +7593,15 @@
       <w:sz w:val="20"/>
       <w:szCs w:val="20"/>
     </w:rPr>
+  </w:style>
+  <w:style w:type="paragraph" w:styleId="TableContents">
+    <w:name w:val="Table Contents"/>
+    <w:basedOn w:val="Normal"/>
+    <w:qFormat/>
+    <w:pPr>
+      <w:suppressLineNumbers/>
+    </w:pPr>
+    <w:rPr/>
   </w:style>
   <w:style w:type="numbering" w:styleId="NoList" w:default="1">
     <w:name w:val="No List"/>

</xml_diff>

<commit_message>
Aggiornamento Casi D'Uso e Scenari di Studente e Utente generico
Sono stati inseriti i relativi casi d'uso relative alle nuove funzionalità aggiunte o modificate inerenti con i prototipi caricati da PA.
Sono stati eliminati tutti i file Tips per mancato uso
</commit_message>
<xml_diff>
--- a/Internal Work Product/Casi d'uso/User_Case_MS.docx
+++ b/Internal Work Product/Casi d'uso/User_Case_MS.docx
@@ -25,12 +25,7 @@
     <w:p>
       <w:pPr>
         <w:pStyle w:val="Normal"/>
-        <w:rPr>
-          <w:b/>
-          <w:b/>
-          <w:sz w:val="36"/>
-          <w:szCs w:val="36"/>
-        </w:rPr>
+        <w:rPr/>
       </w:pPr>
       <w:r>
         <w:rPr>
@@ -44,12 +39,7 @@
     <w:p>
       <w:pPr>
         <w:pStyle w:val="Normal"/>
-        <w:rPr>
-          <w:b/>
-          <w:b/>
-          <w:sz w:val="36"/>
-          <w:szCs w:val="36"/>
-        </w:rPr>
+        <w:rPr/>
       </w:pPr>
       <w:r>
         <w:rPr>
@@ -63,12 +53,7 @@
     <w:p>
       <w:pPr>
         <w:pStyle w:val="Normal"/>
-        <w:rPr>
-          <w:b/>
-          <w:b/>
-          <w:sz w:val="36"/>
-          <w:szCs w:val="36"/>
-        </w:rPr>
+        <w:rPr/>
       </w:pPr>
       <w:r>
         <w:rPr>
@@ -82,12 +67,7 @@
     <w:p>
       <w:pPr>
         <w:pStyle w:val="Normal"/>
-        <w:rPr>
-          <w:b/>
-          <w:b/>
-          <w:sz w:val="36"/>
-          <w:szCs w:val="36"/>
-        </w:rPr>
+        <w:rPr/>
       </w:pPr>
       <w:r>
         <w:rPr>
@@ -101,12 +81,7 @@
     <w:p>
       <w:pPr>
         <w:pStyle w:val="Normal"/>
-        <w:rPr>
-          <w:b/>
-          <w:b/>
-          <w:sz w:val="36"/>
-          <w:szCs w:val="36"/>
-        </w:rPr>
+        <w:rPr/>
       </w:pPr>
       <w:r>
         <w:rPr>
@@ -120,12 +95,7 @@
     <w:p>
       <w:pPr>
         <w:pStyle w:val="Normal"/>
-        <w:rPr>
-          <w:b/>
-          <w:b/>
-          <w:sz w:val="36"/>
-          <w:szCs w:val="36"/>
-        </w:rPr>
+        <w:rPr/>
       </w:pPr>
       <w:r>
         <w:rPr>
@@ -3459,20 +3429,20 @@
         </w:tblBorders>
         <w:tblCellMar>
           <w:top w:w="55" w:type="dxa"/>
-          <w:left w:w="51" w:type="dxa"/>
+          <w:left w:w="50" w:type="dxa"/>
           <w:bottom w:w="55" w:type="dxa"/>
           <w:right w:w="55" w:type="dxa"/>
         </w:tblCellMar>
       </w:tblPr>
       <w:tblGrid>
-        <w:gridCol w:w="1972"/>
-        <w:gridCol w:w="7665"/>
+        <w:gridCol w:w="1971"/>
+        <w:gridCol w:w="7666"/>
       </w:tblGrid>
       <w:tr>
         <w:trPr/>
         <w:tc>
           <w:tcPr>
-            <w:tcW w:w="1972" w:type="dxa"/>
+            <w:tcW w:w="1971" w:type="dxa"/>
             <w:tcBorders>
               <w:top w:val="single" w:sz="2" w:space="0" w:color="000000"/>
               <w:left w:val="single" w:sz="2" w:space="0" w:color="000000"/>
@@ -3499,7 +3469,7 @@
         </w:tc>
         <w:tc>
           <w:tcPr>
-            <w:tcW w:w="7665" w:type="dxa"/>
+            <w:tcW w:w="7666" w:type="dxa"/>
             <w:tcBorders>
               <w:top w:val="single" w:sz="2" w:space="0" w:color="000000"/>
               <w:left w:val="single" w:sz="2" w:space="0" w:color="000000"/>
@@ -3536,7 +3506,7 @@
         <w:trPr/>
         <w:tc>
           <w:tcPr>
-            <w:tcW w:w="1972" w:type="dxa"/>
+            <w:tcW w:w="1971" w:type="dxa"/>
             <w:tcBorders>
               <w:top w:val="single" w:sz="2" w:space="0" w:color="000000"/>
               <w:left w:val="single" w:sz="2" w:space="0" w:color="000000"/>
@@ -3563,7 +3533,7 @@
         </w:tc>
         <w:tc>
           <w:tcPr>
-            <w:tcW w:w="7665" w:type="dxa"/>
+            <w:tcW w:w="7666" w:type="dxa"/>
             <w:tcBorders>
               <w:top w:val="single" w:sz="2" w:space="0" w:color="000000"/>
               <w:left w:val="single" w:sz="2" w:space="0" w:color="000000"/>
@@ -3600,7 +3570,7 @@
         <w:trPr/>
         <w:tc>
           <w:tcPr>
-            <w:tcW w:w="1972" w:type="dxa"/>
+            <w:tcW w:w="1971" w:type="dxa"/>
             <w:tcBorders>
               <w:top w:val="single" w:sz="2" w:space="0" w:color="000000"/>
               <w:left w:val="single" w:sz="2" w:space="0" w:color="000000"/>
@@ -3627,7 +3597,7 @@
         </w:tc>
         <w:tc>
           <w:tcPr>
-            <w:tcW w:w="7665" w:type="dxa"/>
+            <w:tcW w:w="7666" w:type="dxa"/>
             <w:tcBorders>
               <w:top w:val="single" w:sz="2" w:space="0" w:color="000000"/>
               <w:left w:val="single" w:sz="2" w:space="0" w:color="000000"/>
@@ -3776,7 +3746,7 @@
         <w:trPr/>
         <w:tc>
           <w:tcPr>
-            <w:tcW w:w="1972" w:type="dxa"/>
+            <w:tcW w:w="1971" w:type="dxa"/>
             <w:tcBorders>
               <w:top w:val="single" w:sz="2" w:space="0" w:color="000000"/>
               <w:left w:val="single" w:sz="2" w:space="0" w:color="000000"/>
@@ -3803,7 +3773,7 @@
         </w:tc>
         <w:tc>
           <w:tcPr>
-            <w:tcW w:w="7665" w:type="dxa"/>
+            <w:tcW w:w="7666" w:type="dxa"/>
             <w:tcBorders>
               <w:top w:val="single" w:sz="2" w:space="0" w:color="000000"/>
               <w:left w:val="single" w:sz="2" w:space="0" w:color="000000"/>
@@ -3836,7 +3806,7 @@
         <w:trPr/>
         <w:tc>
           <w:tcPr>
-            <w:tcW w:w="1972" w:type="dxa"/>
+            <w:tcW w:w="1971" w:type="dxa"/>
             <w:tcBorders>
               <w:top w:val="single" w:sz="2" w:space="0" w:color="000000"/>
               <w:left w:val="single" w:sz="2" w:space="0" w:color="000000"/>
@@ -3863,7 +3833,7 @@
         </w:tc>
         <w:tc>
           <w:tcPr>
-            <w:tcW w:w="7665" w:type="dxa"/>
+            <w:tcW w:w="7666" w:type="dxa"/>
             <w:tcBorders>
               <w:top w:val="single" w:sz="2" w:space="0" w:color="000000"/>
               <w:left w:val="single" w:sz="2" w:space="0" w:color="000000"/>
@@ -3909,7 +3879,7 @@
         <w:trPr/>
         <w:tc>
           <w:tcPr>
-            <w:tcW w:w="1972" w:type="dxa"/>
+            <w:tcW w:w="1971" w:type="dxa"/>
             <w:tcBorders>
               <w:top w:val="single" w:sz="2" w:space="0" w:color="000000"/>
               <w:left w:val="single" w:sz="2" w:space="0" w:color="000000"/>
@@ -3936,7 +3906,7 @@
         </w:tc>
         <w:tc>
           <w:tcPr>
-            <w:tcW w:w="7665" w:type="dxa"/>
+            <w:tcW w:w="7666" w:type="dxa"/>
             <w:tcBorders>
               <w:top w:val="single" w:sz="2" w:space="0" w:color="000000"/>
               <w:left w:val="single" w:sz="2" w:space="0" w:color="000000"/>
@@ -3993,20 +3963,20 @@
         </w:tblBorders>
         <w:tblCellMar>
           <w:top w:w="55" w:type="dxa"/>
-          <w:left w:w="51" w:type="dxa"/>
+          <w:left w:w="50" w:type="dxa"/>
           <w:bottom w:w="55" w:type="dxa"/>
           <w:right w:w="55" w:type="dxa"/>
         </w:tblCellMar>
       </w:tblPr>
       <w:tblGrid>
-        <w:gridCol w:w="1972"/>
-        <w:gridCol w:w="7665"/>
+        <w:gridCol w:w="1971"/>
+        <w:gridCol w:w="7666"/>
       </w:tblGrid>
       <w:tr>
         <w:trPr/>
         <w:tc>
           <w:tcPr>
-            <w:tcW w:w="1972" w:type="dxa"/>
+            <w:tcW w:w="1971" w:type="dxa"/>
             <w:tcBorders>
               <w:top w:val="single" w:sz="2" w:space="0" w:color="000000"/>
               <w:left w:val="single" w:sz="2" w:space="0" w:color="000000"/>
@@ -4033,7 +4003,7 @@
         </w:tc>
         <w:tc>
           <w:tcPr>
-            <w:tcW w:w="7665" w:type="dxa"/>
+            <w:tcW w:w="7666" w:type="dxa"/>
             <w:tcBorders>
               <w:top w:val="single" w:sz="2" w:space="0" w:color="000000"/>
               <w:left w:val="single" w:sz="2" w:space="0" w:color="000000"/>
@@ -4065,7 +4035,7 @@
         <w:trPr/>
         <w:tc>
           <w:tcPr>
-            <w:tcW w:w="1972" w:type="dxa"/>
+            <w:tcW w:w="1971" w:type="dxa"/>
             <w:tcBorders>
               <w:top w:val="single" w:sz="2" w:space="0" w:color="000000"/>
               <w:left w:val="single" w:sz="2" w:space="0" w:color="000000"/>
@@ -4092,7 +4062,7 @@
         </w:tc>
         <w:tc>
           <w:tcPr>
-            <w:tcW w:w="7665" w:type="dxa"/>
+            <w:tcW w:w="7666" w:type="dxa"/>
             <w:tcBorders>
               <w:top w:val="single" w:sz="2" w:space="0" w:color="000000"/>
               <w:left w:val="single" w:sz="2" w:space="0" w:color="000000"/>
@@ -4124,7 +4094,7 @@
         <w:trPr/>
         <w:tc>
           <w:tcPr>
-            <w:tcW w:w="1972" w:type="dxa"/>
+            <w:tcW w:w="1971" w:type="dxa"/>
             <w:tcBorders>
               <w:top w:val="single" w:sz="2" w:space="0" w:color="000000"/>
               <w:left w:val="single" w:sz="2" w:space="0" w:color="000000"/>
@@ -4151,7 +4121,7 @@
         </w:tc>
         <w:tc>
           <w:tcPr>
-            <w:tcW w:w="7665" w:type="dxa"/>
+            <w:tcW w:w="7666" w:type="dxa"/>
             <w:tcBorders>
               <w:top w:val="single" w:sz="2" w:space="0" w:color="000000"/>
               <w:left w:val="single" w:sz="2" w:space="0" w:color="000000"/>
@@ -4326,7 +4296,7 @@
         <w:trPr/>
         <w:tc>
           <w:tcPr>
-            <w:tcW w:w="1972" w:type="dxa"/>
+            <w:tcW w:w="1971" w:type="dxa"/>
             <w:tcBorders>
               <w:top w:val="single" w:sz="2" w:space="0" w:color="000000"/>
               <w:left w:val="single" w:sz="2" w:space="0" w:color="000000"/>
@@ -4353,7 +4323,7 @@
         </w:tc>
         <w:tc>
           <w:tcPr>
-            <w:tcW w:w="7665" w:type="dxa"/>
+            <w:tcW w:w="7666" w:type="dxa"/>
             <w:tcBorders>
               <w:top w:val="single" w:sz="2" w:space="0" w:color="000000"/>
               <w:left w:val="single" w:sz="2" w:space="0" w:color="000000"/>
@@ -4385,7 +4355,7 @@
         <w:trPr/>
         <w:tc>
           <w:tcPr>
-            <w:tcW w:w="1972" w:type="dxa"/>
+            <w:tcW w:w="1971" w:type="dxa"/>
             <w:tcBorders>
               <w:top w:val="single" w:sz="2" w:space="0" w:color="000000"/>
               <w:left w:val="single" w:sz="2" w:space="0" w:color="000000"/>
@@ -4412,7 +4382,7 @@
         </w:tc>
         <w:tc>
           <w:tcPr>
-            <w:tcW w:w="7665" w:type="dxa"/>
+            <w:tcW w:w="7666" w:type="dxa"/>
             <w:tcBorders>
               <w:top w:val="single" w:sz="2" w:space="0" w:color="000000"/>
               <w:left w:val="single" w:sz="2" w:space="0" w:color="000000"/>
@@ -4465,7 +4435,7 @@
         <w:trPr/>
         <w:tc>
           <w:tcPr>
-            <w:tcW w:w="1972" w:type="dxa"/>
+            <w:tcW w:w="1971" w:type="dxa"/>
             <w:tcBorders>
               <w:top w:val="single" w:sz="2" w:space="0" w:color="000000"/>
               <w:left w:val="single" w:sz="2" w:space="0" w:color="000000"/>
@@ -4492,7 +4462,7 @@
         </w:tc>
         <w:tc>
           <w:tcPr>
-            <w:tcW w:w="7665" w:type="dxa"/>
+            <w:tcW w:w="7666" w:type="dxa"/>
             <w:tcBorders>
               <w:top w:val="single" w:sz="2" w:space="0" w:color="000000"/>
               <w:left w:val="single" w:sz="2" w:space="0" w:color="000000"/>
@@ -4554,20 +4524,20 @@
         </w:tblBorders>
         <w:tblCellMar>
           <w:top w:w="55" w:type="dxa"/>
-          <w:left w:w="52" w:type="dxa"/>
+          <w:left w:w="51" w:type="dxa"/>
           <w:bottom w:w="55" w:type="dxa"/>
           <w:right w:w="55" w:type="dxa"/>
         </w:tblCellMar>
       </w:tblPr>
       <w:tblGrid>
-        <w:gridCol w:w="1973"/>
-        <w:gridCol w:w="7664"/>
+        <w:gridCol w:w="1972"/>
+        <w:gridCol w:w="7665"/>
       </w:tblGrid>
       <w:tr>
         <w:trPr/>
         <w:tc>
           <w:tcPr>
-            <w:tcW w:w="1973" w:type="dxa"/>
+            <w:tcW w:w="1972" w:type="dxa"/>
             <w:tcBorders>
               <w:top w:val="single" w:sz="2" w:space="0" w:color="000000"/>
               <w:left w:val="single" w:sz="2" w:space="0" w:color="000000"/>
@@ -4597,7 +4567,7 @@
         </w:tc>
         <w:tc>
           <w:tcPr>
-            <w:tcW w:w="7664" w:type="dxa"/>
+            <w:tcW w:w="7665" w:type="dxa"/>
             <w:tcBorders>
               <w:top w:val="single" w:sz="2" w:space="0" w:color="000000"/>
               <w:left w:val="single" w:sz="2" w:space="0" w:color="000000"/>
@@ -4632,7 +4602,7 @@
         <w:trPr/>
         <w:tc>
           <w:tcPr>
-            <w:tcW w:w="1973" w:type="dxa"/>
+            <w:tcW w:w="1972" w:type="dxa"/>
             <w:tcBorders>
               <w:top w:val="single" w:sz="2" w:space="0" w:color="000000"/>
               <w:left w:val="single" w:sz="2" w:space="0" w:color="000000"/>
@@ -4662,7 +4632,7 @@
         </w:tc>
         <w:tc>
           <w:tcPr>
-            <w:tcW w:w="7664" w:type="dxa"/>
+            <w:tcW w:w="7665" w:type="dxa"/>
             <w:tcBorders>
               <w:top w:val="single" w:sz="2" w:space="0" w:color="000000"/>
               <w:left w:val="single" w:sz="2" w:space="0" w:color="000000"/>
@@ -4701,7 +4671,7 @@
         <w:trPr/>
         <w:tc>
           <w:tcPr>
-            <w:tcW w:w="1973" w:type="dxa"/>
+            <w:tcW w:w="1972" w:type="dxa"/>
             <w:tcBorders>
               <w:top w:val="single" w:sz="2" w:space="0" w:color="000000"/>
               <w:left w:val="single" w:sz="2" w:space="0" w:color="000000"/>
@@ -4731,7 +4701,7 @@
         </w:tc>
         <w:tc>
           <w:tcPr>
-            <w:tcW w:w="7664" w:type="dxa"/>
+            <w:tcW w:w="7665" w:type="dxa"/>
             <w:tcBorders>
               <w:top w:val="single" w:sz="2" w:space="0" w:color="000000"/>
               <w:left w:val="single" w:sz="2" w:space="0" w:color="000000"/>
@@ -4842,7 +4812,7 @@
         <w:trPr/>
         <w:tc>
           <w:tcPr>
-            <w:tcW w:w="1973" w:type="dxa"/>
+            <w:tcW w:w="1972" w:type="dxa"/>
             <w:tcBorders>
               <w:top w:val="single" w:sz="2" w:space="0" w:color="000000"/>
               <w:left w:val="single" w:sz="2" w:space="0" w:color="000000"/>
@@ -4872,7 +4842,7 @@
         </w:tc>
         <w:tc>
           <w:tcPr>
-            <w:tcW w:w="7664" w:type="dxa"/>
+            <w:tcW w:w="7665" w:type="dxa"/>
             <w:tcBorders>
               <w:top w:val="single" w:sz="2" w:space="0" w:color="000000"/>
               <w:left w:val="single" w:sz="2" w:space="0" w:color="000000"/>
@@ -4907,7 +4877,7 @@
         <w:trPr/>
         <w:tc>
           <w:tcPr>
-            <w:tcW w:w="1973" w:type="dxa"/>
+            <w:tcW w:w="1972" w:type="dxa"/>
             <w:tcBorders>
               <w:top w:val="single" w:sz="2" w:space="0" w:color="000000"/>
               <w:left w:val="single" w:sz="2" w:space="0" w:color="000000"/>
@@ -4937,7 +4907,7 @@
         </w:tc>
         <w:tc>
           <w:tcPr>
-            <w:tcW w:w="7664" w:type="dxa"/>
+            <w:tcW w:w="7665" w:type="dxa"/>
             <w:tcBorders>
               <w:top w:val="single" w:sz="2" w:space="0" w:color="000000"/>
               <w:left w:val="single" w:sz="2" w:space="0" w:color="000000"/>
@@ -4992,7 +4962,7 @@
         <w:trPr/>
         <w:tc>
           <w:tcPr>
-            <w:tcW w:w="1973" w:type="dxa"/>
+            <w:tcW w:w="1972" w:type="dxa"/>
             <w:tcBorders>
               <w:top w:val="single" w:sz="2" w:space="0" w:color="000000"/>
               <w:left w:val="single" w:sz="2" w:space="0" w:color="000000"/>
@@ -5022,7 +4992,7 @@
         </w:tc>
         <w:tc>
           <w:tcPr>
-            <w:tcW w:w="7664" w:type="dxa"/>
+            <w:tcW w:w="7665" w:type="dxa"/>
             <w:tcBorders>
               <w:top w:val="single" w:sz="2" w:space="0" w:color="000000"/>
               <w:left w:val="single" w:sz="2" w:space="0" w:color="000000"/>
@@ -5057,7 +5027,7 @@
         <w:trPr/>
         <w:tc>
           <w:tcPr>
-            <w:tcW w:w="1973" w:type="dxa"/>
+            <w:tcW w:w="1972" w:type="dxa"/>
             <w:tcBorders>
               <w:top w:val="single" w:sz="2" w:space="0" w:color="000000"/>
               <w:left w:val="single" w:sz="2" w:space="0" w:color="000000"/>
@@ -5087,7 +5057,7 @@
         </w:tc>
         <w:tc>
           <w:tcPr>
-            <w:tcW w:w="7664" w:type="dxa"/>
+            <w:tcW w:w="7665" w:type="dxa"/>
             <w:tcBorders>
               <w:top w:val="single" w:sz="2" w:space="0" w:color="000000"/>
               <w:left w:val="single" w:sz="2" w:space="0" w:color="000000"/>
@@ -5122,7 +5092,7 @@
         <w:trPr/>
         <w:tc>
           <w:tcPr>
-            <w:tcW w:w="1973" w:type="dxa"/>
+            <w:tcW w:w="1972" w:type="dxa"/>
             <w:tcBorders>
               <w:top w:val="single" w:sz="2" w:space="0" w:color="000000"/>
               <w:left w:val="single" w:sz="2" w:space="0" w:color="000000"/>
@@ -5152,7 +5122,7 @@
         </w:tc>
         <w:tc>
           <w:tcPr>
-            <w:tcW w:w="7664" w:type="dxa"/>
+            <w:tcW w:w="7665" w:type="dxa"/>
             <w:tcBorders>
               <w:top w:val="single" w:sz="2" w:space="0" w:color="000000"/>
               <w:left w:val="single" w:sz="2" w:space="0" w:color="000000"/>
@@ -5317,7 +5287,7 @@
         <w:trPr/>
         <w:tc>
           <w:tcPr>
-            <w:tcW w:w="1973" w:type="dxa"/>
+            <w:tcW w:w="1972" w:type="dxa"/>
             <w:tcBorders>
               <w:top w:val="single" w:sz="2" w:space="0" w:color="000000"/>
               <w:left w:val="single" w:sz="2" w:space="0" w:color="000000"/>
@@ -5347,7 +5317,7 @@
         </w:tc>
         <w:tc>
           <w:tcPr>
-            <w:tcW w:w="7664" w:type="dxa"/>
+            <w:tcW w:w="7665" w:type="dxa"/>
             <w:tcBorders>
               <w:top w:val="single" w:sz="2" w:space="0" w:color="000000"/>
               <w:left w:val="single" w:sz="2" w:space="0" w:color="000000"/>
@@ -5382,7 +5352,7 @@
         <w:trPr/>
         <w:tc>
           <w:tcPr>
-            <w:tcW w:w="1973" w:type="dxa"/>
+            <w:tcW w:w="1972" w:type="dxa"/>
             <w:tcBorders>
               <w:top w:val="single" w:sz="2" w:space="0" w:color="000000"/>
               <w:left w:val="single" w:sz="2" w:space="0" w:color="000000"/>
@@ -5412,7 +5382,7 @@
         </w:tc>
         <w:tc>
           <w:tcPr>
-            <w:tcW w:w="7664" w:type="dxa"/>
+            <w:tcW w:w="7665" w:type="dxa"/>
             <w:tcBorders>
               <w:top w:val="single" w:sz="2" w:space="0" w:color="000000"/>
               <w:left w:val="single" w:sz="2" w:space="0" w:color="000000"/>
@@ -5474,20 +5444,20 @@
         </w:tblBorders>
         <w:tblCellMar>
           <w:top w:w="55" w:type="dxa"/>
-          <w:left w:w="52" w:type="dxa"/>
+          <w:left w:w="51" w:type="dxa"/>
           <w:bottom w:w="55" w:type="dxa"/>
           <w:right w:w="55" w:type="dxa"/>
         </w:tblCellMar>
       </w:tblPr>
       <w:tblGrid>
-        <w:gridCol w:w="1973"/>
-        <w:gridCol w:w="7664"/>
+        <w:gridCol w:w="1972"/>
+        <w:gridCol w:w="7665"/>
       </w:tblGrid>
       <w:tr>
         <w:trPr/>
         <w:tc>
           <w:tcPr>
-            <w:tcW w:w="1973" w:type="dxa"/>
+            <w:tcW w:w="1972" w:type="dxa"/>
             <w:tcBorders>
               <w:top w:val="single" w:sz="2" w:space="0" w:color="000000"/>
               <w:left w:val="single" w:sz="2" w:space="0" w:color="000000"/>
@@ -5517,7 +5487,7 @@
         </w:tc>
         <w:tc>
           <w:tcPr>
-            <w:tcW w:w="7664" w:type="dxa"/>
+            <w:tcW w:w="7665" w:type="dxa"/>
             <w:tcBorders>
               <w:top w:val="single" w:sz="2" w:space="0" w:color="000000"/>
               <w:left w:val="single" w:sz="2" w:space="0" w:color="000000"/>
@@ -5552,7 +5522,7 @@
         <w:trPr/>
         <w:tc>
           <w:tcPr>
-            <w:tcW w:w="1973" w:type="dxa"/>
+            <w:tcW w:w="1972" w:type="dxa"/>
             <w:tcBorders>
               <w:top w:val="single" w:sz="2" w:space="0" w:color="000000"/>
               <w:left w:val="single" w:sz="2" w:space="0" w:color="000000"/>
@@ -5582,7 +5552,7 @@
         </w:tc>
         <w:tc>
           <w:tcPr>
-            <w:tcW w:w="7664" w:type="dxa"/>
+            <w:tcW w:w="7665" w:type="dxa"/>
             <w:tcBorders>
               <w:top w:val="single" w:sz="2" w:space="0" w:color="000000"/>
               <w:left w:val="single" w:sz="2" w:space="0" w:color="000000"/>
@@ -5617,7 +5587,7 @@
         <w:trPr/>
         <w:tc>
           <w:tcPr>
-            <w:tcW w:w="1973" w:type="dxa"/>
+            <w:tcW w:w="1972" w:type="dxa"/>
             <w:tcBorders>
               <w:top w:val="single" w:sz="2" w:space="0" w:color="000000"/>
               <w:left w:val="single" w:sz="2" w:space="0" w:color="000000"/>
@@ -5647,7 +5617,7 @@
         </w:tc>
         <w:tc>
           <w:tcPr>
-            <w:tcW w:w="7664" w:type="dxa"/>
+            <w:tcW w:w="7665" w:type="dxa"/>
             <w:tcBorders>
               <w:top w:val="single" w:sz="2" w:space="0" w:color="000000"/>
               <w:left w:val="single" w:sz="2" w:space="0" w:color="000000"/>
@@ -5736,7 +5706,7 @@
         <w:trPr/>
         <w:tc>
           <w:tcPr>
-            <w:tcW w:w="1973" w:type="dxa"/>
+            <w:tcW w:w="1972" w:type="dxa"/>
             <w:tcBorders>
               <w:top w:val="single" w:sz="2" w:space="0" w:color="000000"/>
               <w:left w:val="single" w:sz="2" w:space="0" w:color="000000"/>
@@ -5766,7 +5736,7 @@
         </w:tc>
         <w:tc>
           <w:tcPr>
-            <w:tcW w:w="7664" w:type="dxa"/>
+            <w:tcW w:w="7665" w:type="dxa"/>
             <w:tcBorders>
               <w:top w:val="single" w:sz="2" w:space="0" w:color="000000"/>
               <w:left w:val="single" w:sz="2" w:space="0" w:color="000000"/>
@@ -5801,7 +5771,7 @@
         <w:trPr/>
         <w:tc>
           <w:tcPr>
-            <w:tcW w:w="1973" w:type="dxa"/>
+            <w:tcW w:w="1972" w:type="dxa"/>
             <w:tcBorders>
               <w:top w:val="single" w:sz="2" w:space="0" w:color="000000"/>
               <w:left w:val="single" w:sz="2" w:space="0" w:color="000000"/>
@@ -5831,7 +5801,7 @@
         </w:tc>
         <w:tc>
           <w:tcPr>
-            <w:tcW w:w="7664" w:type="dxa"/>
+            <w:tcW w:w="7665" w:type="dxa"/>
             <w:tcBorders>
               <w:top w:val="single" w:sz="2" w:space="0" w:color="000000"/>
               <w:left w:val="single" w:sz="2" w:space="0" w:color="000000"/>
@@ -5893,20 +5863,20 @@
         </w:tblBorders>
         <w:tblCellMar>
           <w:top w:w="55" w:type="dxa"/>
-          <w:left w:w="52" w:type="dxa"/>
+          <w:left w:w="51" w:type="dxa"/>
           <w:bottom w:w="55" w:type="dxa"/>
           <w:right w:w="55" w:type="dxa"/>
         </w:tblCellMar>
       </w:tblPr>
       <w:tblGrid>
-        <w:gridCol w:w="1973"/>
-        <w:gridCol w:w="7664"/>
+        <w:gridCol w:w="1972"/>
+        <w:gridCol w:w="7665"/>
       </w:tblGrid>
       <w:tr>
         <w:trPr/>
         <w:tc>
           <w:tcPr>
-            <w:tcW w:w="1973" w:type="dxa"/>
+            <w:tcW w:w="1972" w:type="dxa"/>
             <w:tcBorders>
               <w:top w:val="single" w:sz="2" w:space="0" w:color="000000"/>
               <w:left w:val="single" w:sz="2" w:space="0" w:color="000000"/>
@@ -5936,7 +5906,7 @@
         </w:tc>
         <w:tc>
           <w:tcPr>
-            <w:tcW w:w="7664" w:type="dxa"/>
+            <w:tcW w:w="7665" w:type="dxa"/>
             <w:tcBorders>
               <w:top w:val="single" w:sz="2" w:space="0" w:color="000000"/>
               <w:left w:val="single" w:sz="2" w:space="0" w:color="000000"/>
@@ -5971,7 +5941,7 @@
         <w:trPr/>
         <w:tc>
           <w:tcPr>
-            <w:tcW w:w="1973" w:type="dxa"/>
+            <w:tcW w:w="1972" w:type="dxa"/>
             <w:tcBorders>
               <w:top w:val="single" w:sz="2" w:space="0" w:color="000000"/>
               <w:left w:val="single" w:sz="2" w:space="0" w:color="000000"/>
@@ -6001,7 +5971,7 @@
         </w:tc>
         <w:tc>
           <w:tcPr>
-            <w:tcW w:w="7664" w:type="dxa"/>
+            <w:tcW w:w="7665" w:type="dxa"/>
             <w:tcBorders>
               <w:top w:val="single" w:sz="2" w:space="0" w:color="000000"/>
               <w:left w:val="single" w:sz="2" w:space="0" w:color="000000"/>
@@ -6064,7 +6034,7 @@
         <w:trPr/>
         <w:tc>
           <w:tcPr>
-            <w:tcW w:w="1973" w:type="dxa"/>
+            <w:tcW w:w="1972" w:type="dxa"/>
             <w:tcBorders>
               <w:top w:val="single" w:sz="2" w:space="0" w:color="000000"/>
               <w:left w:val="single" w:sz="2" w:space="0" w:color="000000"/>
@@ -6094,7 +6064,7 @@
         </w:tc>
         <w:tc>
           <w:tcPr>
-            <w:tcW w:w="7664" w:type="dxa"/>
+            <w:tcW w:w="7665" w:type="dxa"/>
             <w:tcBorders>
               <w:top w:val="single" w:sz="2" w:space="0" w:color="000000"/>
               <w:left w:val="single" w:sz="2" w:space="0" w:color="000000"/>
@@ -6279,7 +6249,7 @@
         <w:trPr/>
         <w:tc>
           <w:tcPr>
-            <w:tcW w:w="1973" w:type="dxa"/>
+            <w:tcW w:w="1972" w:type="dxa"/>
             <w:tcBorders>
               <w:top w:val="single" w:sz="2" w:space="0" w:color="000000"/>
               <w:left w:val="single" w:sz="2" w:space="0" w:color="000000"/>
@@ -6309,7 +6279,7 @@
         </w:tc>
         <w:tc>
           <w:tcPr>
-            <w:tcW w:w="7664" w:type="dxa"/>
+            <w:tcW w:w="7665" w:type="dxa"/>
             <w:tcBorders>
               <w:top w:val="single" w:sz="2" w:space="0" w:color="000000"/>
               <w:left w:val="single" w:sz="2" w:space="0" w:color="000000"/>
@@ -6344,7 +6314,7 @@
         <w:trPr/>
         <w:tc>
           <w:tcPr>
-            <w:tcW w:w="1973" w:type="dxa"/>
+            <w:tcW w:w="1972" w:type="dxa"/>
             <w:tcBorders>
               <w:top w:val="single" w:sz="2" w:space="0" w:color="000000"/>
               <w:left w:val="single" w:sz="2" w:space="0" w:color="000000"/>
@@ -6374,7 +6344,7 @@
         </w:tc>
         <w:tc>
           <w:tcPr>
-            <w:tcW w:w="7664" w:type="dxa"/>
+            <w:tcW w:w="7665" w:type="dxa"/>
             <w:tcBorders>
               <w:top w:val="single" w:sz="2" w:space="0" w:color="000000"/>
               <w:left w:val="single" w:sz="2" w:space="0" w:color="000000"/>
@@ -6439,20 +6409,20 @@
         </w:tblBorders>
         <w:tblCellMar>
           <w:top w:w="55" w:type="dxa"/>
-          <w:left w:w="53" w:type="dxa"/>
+          <w:left w:w="52" w:type="dxa"/>
           <w:bottom w:w="55" w:type="dxa"/>
           <w:right w:w="55" w:type="dxa"/>
         </w:tblCellMar>
       </w:tblPr>
       <w:tblGrid>
-        <w:gridCol w:w="1974"/>
-        <w:gridCol w:w="7663"/>
+        <w:gridCol w:w="1973"/>
+        <w:gridCol w:w="7664"/>
       </w:tblGrid>
       <w:tr>
         <w:trPr/>
         <w:tc>
           <w:tcPr>
-            <w:tcW w:w="1974" w:type="dxa"/>
+            <w:tcW w:w="1973" w:type="dxa"/>
             <w:tcBorders>
               <w:top w:val="single" w:sz="2" w:space="0" w:color="000000"/>
               <w:left w:val="single" w:sz="2" w:space="0" w:color="000000"/>
@@ -6482,7 +6452,7 @@
         </w:tc>
         <w:tc>
           <w:tcPr>
-            <w:tcW w:w="7663" w:type="dxa"/>
+            <w:tcW w:w="7664" w:type="dxa"/>
             <w:tcBorders>
               <w:top w:val="single" w:sz="2" w:space="0" w:color="000000"/>
               <w:left w:val="single" w:sz="2" w:space="0" w:color="000000"/>
@@ -6517,7 +6487,7 @@
         <w:trPr/>
         <w:tc>
           <w:tcPr>
-            <w:tcW w:w="1974" w:type="dxa"/>
+            <w:tcW w:w="1973" w:type="dxa"/>
             <w:tcBorders>
               <w:top w:val="single" w:sz="2" w:space="0" w:color="000000"/>
               <w:left w:val="single" w:sz="2" w:space="0" w:color="000000"/>
@@ -6547,7 +6517,7 @@
         </w:tc>
         <w:tc>
           <w:tcPr>
-            <w:tcW w:w="7663" w:type="dxa"/>
+            <w:tcW w:w="7664" w:type="dxa"/>
             <w:tcBorders>
               <w:top w:val="single" w:sz="2" w:space="0" w:color="000000"/>
               <w:left w:val="single" w:sz="2" w:space="0" w:color="000000"/>
@@ -6600,7 +6570,7 @@
         <w:trPr/>
         <w:tc>
           <w:tcPr>
-            <w:tcW w:w="1974" w:type="dxa"/>
+            <w:tcW w:w="1973" w:type="dxa"/>
             <w:tcBorders>
               <w:top w:val="single" w:sz="2" w:space="0" w:color="000000"/>
               <w:left w:val="single" w:sz="2" w:space="0" w:color="000000"/>
@@ -6630,7 +6600,7 @@
         </w:tc>
         <w:tc>
           <w:tcPr>
-            <w:tcW w:w="7663" w:type="dxa"/>
+            <w:tcW w:w="7664" w:type="dxa"/>
             <w:tcBorders>
               <w:top w:val="single" w:sz="2" w:space="0" w:color="000000"/>
               <w:left w:val="single" w:sz="2" w:space="0" w:color="000000"/>
@@ -6683,7 +6653,7 @@
         <w:trPr/>
         <w:tc>
           <w:tcPr>
-            <w:tcW w:w="1974" w:type="dxa"/>
+            <w:tcW w:w="1973" w:type="dxa"/>
             <w:tcBorders>
               <w:top w:val="single" w:sz="2" w:space="0" w:color="000000"/>
               <w:left w:val="single" w:sz="2" w:space="0" w:color="000000"/>
@@ -6713,7 +6683,7 @@
         </w:tc>
         <w:tc>
           <w:tcPr>
-            <w:tcW w:w="7663" w:type="dxa"/>
+            <w:tcW w:w="7664" w:type="dxa"/>
             <w:tcBorders>
               <w:top w:val="single" w:sz="2" w:space="0" w:color="000000"/>
               <w:left w:val="single" w:sz="2" w:space="0" w:color="000000"/>
@@ -6748,7 +6718,7 @@
         <w:trPr/>
         <w:tc>
           <w:tcPr>
-            <w:tcW w:w="1974" w:type="dxa"/>
+            <w:tcW w:w="1973" w:type="dxa"/>
             <w:tcBorders>
               <w:top w:val="single" w:sz="2" w:space="0" w:color="000000"/>
               <w:left w:val="single" w:sz="2" w:space="0" w:color="000000"/>
@@ -6778,7 +6748,7 @@
         </w:tc>
         <w:tc>
           <w:tcPr>
-            <w:tcW w:w="7663" w:type="dxa"/>
+            <w:tcW w:w="7664" w:type="dxa"/>
             <w:tcBorders>
               <w:top w:val="single" w:sz="2" w:space="0" w:color="000000"/>
               <w:left w:val="single" w:sz="2" w:space="0" w:color="000000"/>
@@ -6848,20 +6818,20 @@
         </w:tblBorders>
         <w:tblCellMar>
           <w:top w:w="55" w:type="dxa"/>
-          <w:left w:w="53" w:type="dxa"/>
+          <w:left w:w="52" w:type="dxa"/>
           <w:bottom w:w="55" w:type="dxa"/>
           <w:right w:w="55" w:type="dxa"/>
         </w:tblCellMar>
       </w:tblPr>
       <w:tblGrid>
-        <w:gridCol w:w="1974"/>
-        <w:gridCol w:w="7663"/>
+        <w:gridCol w:w="1973"/>
+        <w:gridCol w:w="7664"/>
       </w:tblGrid>
       <w:tr>
         <w:trPr/>
         <w:tc>
           <w:tcPr>
-            <w:tcW w:w="1974" w:type="dxa"/>
+            <w:tcW w:w="1973" w:type="dxa"/>
             <w:tcBorders>
               <w:top w:val="single" w:sz="2" w:space="0" w:color="000000"/>
               <w:left w:val="single" w:sz="2" w:space="0" w:color="000000"/>
@@ -6891,7 +6861,7 @@
         </w:tc>
         <w:tc>
           <w:tcPr>
-            <w:tcW w:w="7663" w:type="dxa"/>
+            <w:tcW w:w="7664" w:type="dxa"/>
             <w:tcBorders>
               <w:top w:val="single" w:sz="2" w:space="0" w:color="000000"/>
               <w:left w:val="single" w:sz="2" w:space="0" w:color="000000"/>
@@ -6926,7 +6896,7 @@
         <w:trPr/>
         <w:tc>
           <w:tcPr>
-            <w:tcW w:w="1974" w:type="dxa"/>
+            <w:tcW w:w="1973" w:type="dxa"/>
             <w:tcBorders>
               <w:top w:val="single" w:sz="2" w:space="0" w:color="000000"/>
               <w:left w:val="single" w:sz="2" w:space="0" w:color="000000"/>
@@ -6956,7 +6926,7 @@
         </w:tc>
         <w:tc>
           <w:tcPr>
-            <w:tcW w:w="7663" w:type="dxa"/>
+            <w:tcW w:w="7664" w:type="dxa"/>
             <w:tcBorders>
               <w:top w:val="single" w:sz="2" w:space="0" w:color="000000"/>
               <w:left w:val="single" w:sz="2" w:space="0" w:color="000000"/>
@@ -6991,7 +6961,7 @@
         <w:trPr/>
         <w:tc>
           <w:tcPr>
-            <w:tcW w:w="1974" w:type="dxa"/>
+            <w:tcW w:w="1973" w:type="dxa"/>
             <w:tcBorders>
               <w:top w:val="single" w:sz="2" w:space="0" w:color="000000"/>
               <w:left w:val="single" w:sz="2" w:space="0" w:color="000000"/>
@@ -7021,7 +6991,7 @@
         </w:tc>
         <w:tc>
           <w:tcPr>
-            <w:tcW w:w="7663" w:type="dxa"/>
+            <w:tcW w:w="7664" w:type="dxa"/>
             <w:tcBorders>
               <w:top w:val="single" w:sz="2" w:space="0" w:color="000000"/>
               <w:left w:val="single" w:sz="2" w:space="0" w:color="000000"/>
@@ -7230,7 +7200,29 @@
                 <w:szCs w:val="24"/>
                 <w:u w:val="none"/>
               </w:rPr>
-              <w:t>visualizza la pagina del corso</w:t>
+              <w:t xml:space="preserve">visualizza la pagina </w:t>
+            </w:r>
+            <w:r>
+              <w:rPr>
+                <w:b/>
+                <w:i w:val="false"/>
+                <w:iCs w:val="false"/>
+                <w:sz w:val="24"/>
+                <w:szCs w:val="24"/>
+                <w:u w:val="none"/>
+              </w:rPr>
+              <w:t>0</w:t>
+            </w:r>
+            <w:r>
+              <w:rPr>
+                <w:b/>
+                <w:i w:val="false"/>
+                <w:iCs w:val="false"/>
+                <w:sz w:val="24"/>
+                <w:szCs w:val="24"/>
+                <w:u w:val="none"/>
+              </w:rPr>
+              <w:t>del corso</w:t>
             </w:r>
           </w:p>
         </w:tc>
@@ -7239,7 +7231,7 @@
         <w:trPr/>
         <w:tc>
           <w:tcPr>
-            <w:tcW w:w="1974" w:type="dxa"/>
+            <w:tcW w:w="1973" w:type="dxa"/>
             <w:tcBorders>
               <w:top w:val="single" w:sz="2" w:space="0" w:color="000000"/>
               <w:left w:val="single" w:sz="2" w:space="0" w:color="000000"/>
@@ -7269,7 +7261,7 @@
         </w:tc>
         <w:tc>
           <w:tcPr>
-            <w:tcW w:w="7663" w:type="dxa"/>
+            <w:tcW w:w="7664" w:type="dxa"/>
             <w:tcBorders>
               <w:top w:val="single" w:sz="2" w:space="0" w:color="000000"/>
               <w:left w:val="single" w:sz="2" w:space="0" w:color="000000"/>
@@ -7304,7 +7296,7 @@
         <w:trPr/>
         <w:tc>
           <w:tcPr>
-            <w:tcW w:w="1974" w:type="dxa"/>
+            <w:tcW w:w="1973" w:type="dxa"/>
             <w:tcBorders>
               <w:top w:val="single" w:sz="2" w:space="0" w:color="000000"/>
               <w:left w:val="single" w:sz="2" w:space="0" w:color="000000"/>
@@ -7334,7 +7326,7 @@
         </w:tc>
         <w:tc>
           <w:tcPr>
-            <w:tcW w:w="7663" w:type="dxa"/>
+            <w:tcW w:w="7664" w:type="dxa"/>
             <w:tcBorders>
               <w:top w:val="single" w:sz="2" w:space="0" w:color="000000"/>
               <w:left w:val="single" w:sz="2" w:space="0" w:color="000000"/>
@@ -7376,7 +7368,7 @@
         <w:trPr/>
         <w:tc>
           <w:tcPr>
-            <w:tcW w:w="1974" w:type="dxa"/>
+            <w:tcW w:w="1973" w:type="dxa"/>
             <w:tcBorders>
               <w:top w:val="single" w:sz="2" w:space="0" w:color="000000"/>
               <w:left w:val="single" w:sz="2" w:space="0" w:color="000000"/>
@@ -7406,7 +7398,7 @@
         </w:tc>
         <w:tc>
           <w:tcPr>
-            <w:tcW w:w="7663" w:type="dxa"/>
+            <w:tcW w:w="7664" w:type="dxa"/>
             <w:tcBorders>
               <w:top w:val="single" w:sz="2" w:space="0" w:color="000000"/>
               <w:left w:val="single" w:sz="2" w:space="0" w:color="000000"/>
@@ -8425,6 +8417,70 @@
       <w:rFonts w:cs="Wingdings"/>
     </w:rPr>
   </w:style>
+  <w:style w:type="character" w:styleId="ListLabel41">
+    <w:name w:val="ListLabel 41"/>
+    <w:qFormat/>
+    <w:rPr>
+      <w:rFonts w:cs="Calibri"/>
+      <w:sz w:val="24"/>
+    </w:rPr>
+  </w:style>
+  <w:style w:type="character" w:styleId="ListLabel42">
+    <w:name w:val="ListLabel 42"/>
+    <w:qFormat/>
+    <w:rPr>
+      <w:rFonts w:cs="Courier New"/>
+    </w:rPr>
+  </w:style>
+  <w:style w:type="character" w:styleId="ListLabel43">
+    <w:name w:val="ListLabel 43"/>
+    <w:qFormat/>
+    <w:rPr>
+      <w:rFonts w:cs="Wingdings"/>
+    </w:rPr>
+  </w:style>
+  <w:style w:type="character" w:styleId="ListLabel44">
+    <w:name w:val="ListLabel 44"/>
+    <w:qFormat/>
+    <w:rPr>
+      <w:rFonts w:cs="Symbol"/>
+    </w:rPr>
+  </w:style>
+  <w:style w:type="character" w:styleId="ListLabel45">
+    <w:name w:val="ListLabel 45"/>
+    <w:qFormat/>
+    <w:rPr>
+      <w:rFonts w:cs="Courier New"/>
+    </w:rPr>
+  </w:style>
+  <w:style w:type="character" w:styleId="ListLabel46">
+    <w:name w:val="ListLabel 46"/>
+    <w:qFormat/>
+    <w:rPr>
+      <w:rFonts w:cs="Wingdings"/>
+    </w:rPr>
+  </w:style>
+  <w:style w:type="character" w:styleId="ListLabel47">
+    <w:name w:val="ListLabel 47"/>
+    <w:qFormat/>
+    <w:rPr>
+      <w:rFonts w:cs="Symbol"/>
+    </w:rPr>
+  </w:style>
+  <w:style w:type="character" w:styleId="ListLabel48">
+    <w:name w:val="ListLabel 48"/>
+    <w:qFormat/>
+    <w:rPr>
+      <w:rFonts w:cs="Courier New"/>
+    </w:rPr>
+  </w:style>
+  <w:style w:type="character" w:styleId="ListLabel49">
+    <w:name w:val="ListLabel 49"/>
+    <w:qFormat/>
+    <w:rPr>
+      <w:rFonts w:cs="Wingdings"/>
+    </w:rPr>
+  </w:style>
   <w:style w:type="paragraph" w:styleId="Heading">
     <w:name w:val="Heading"/>
     <w:basedOn w:val="Normal"/>

</xml_diff>

<commit_message>
Inserimento caso d'uso d'eccezione per Pagamento e modifiche Mockup
</commit_message>
<xml_diff>
--- a/Internal Work Product/Casi d'uso/User_Case_MS.docx
+++ b/Internal Work Product/Casi d'uso/User_Case_MS.docx
@@ -793,6 +793,14 @@
             <w:tblPr>
               <w:tblStyle w:val="TableGrid"/>
               <w:tblW w:w="0" w:type="auto"/>
+              <w:tblBorders>
+                <w:top w:val="none" w:sz="0" w:space="0" w:color="auto"/>
+                <w:left w:val="none" w:sz="0" w:space="0" w:color="auto"/>
+                <w:bottom w:val="none" w:sz="0" w:space="0" w:color="auto"/>
+                <w:right w:val="none" w:sz="0" w:space="0" w:color="auto"/>
+                <w:insideH w:val="none" w:sz="0" w:space="0" w:color="auto"/>
+                <w:insideV w:val="none" w:sz="0" w:space="0" w:color="auto"/>
+              </w:tblBorders>
               <w:tblLook w:val="04A0" w:firstRow="1" w:lastRow="0" w:firstColumn="1" w:lastColumn="0" w:noHBand="0" w:noVBand="1"/>
             </w:tblPr>
             <w:tblGrid>
@@ -803,26 +811,20 @@
               <w:tc>
                 <w:tcPr>
                   <w:tcW w:w="3777" w:type="dxa"/>
-                  <w:tcBorders>
-                    <w:left w:val="nil"/>
-                    <w:bottom w:val="nil"/>
-                    <w:right w:val="nil"/>
-                  </w:tcBorders>
-                </w:tcPr>
-                <w:p>
-                  <w:pPr>
-                    <w:suppressLineNumbers/>
-                    <w:pBdr>
-                      <w:left w:val="single" w:sz="4" w:space="4" w:color="auto"/>
-                    </w:pBdr>
-                    <w:spacing w:after="0" w:line="240" w:lineRule="auto"/>
-                    <w:rPr>
-                      <w:sz w:val="24"/>
-                      <w:szCs w:val="24"/>
-                    </w:rPr>
-                  </w:pPr>
-                  <w:r>
-                    <w:rPr>
+                </w:tcPr>
+                <w:p>
+                  <w:pPr>
+                    <w:suppressLineNumbers/>
+                    <w:spacing w:after="0" w:line="240" w:lineRule="auto"/>
+                    <w:rPr>
+                      <w:color w:val="4472C4" w:themeColor="accent1"/>
+                      <w:sz w:val="24"/>
+                      <w:szCs w:val="24"/>
+                    </w:rPr>
+                  </w:pPr>
+                  <w:r>
+                    <w:rPr>
+                      <w:color w:val="4472C4" w:themeColor="accent1"/>
                       <w:sz w:val="24"/>
                       <w:szCs w:val="24"/>
                     </w:rPr>
@@ -833,25 +835,20 @@
               <w:tc>
                 <w:tcPr>
                   <w:tcW w:w="3777" w:type="dxa"/>
-                  <w:tcBorders>
-                    <w:left w:val="nil"/>
-                    <w:bottom w:val="nil"/>
-                  </w:tcBorders>
-                </w:tcPr>
-                <w:p>
-                  <w:pPr>
-                    <w:suppressLineNumbers/>
-                    <w:pBdr>
-                      <w:left w:val="single" w:sz="4" w:space="4" w:color="auto"/>
-                    </w:pBdr>
-                    <w:spacing w:after="0" w:line="240" w:lineRule="auto"/>
-                    <w:rPr>
-                      <w:sz w:val="24"/>
-                      <w:szCs w:val="24"/>
-                    </w:rPr>
-                  </w:pPr>
-                  <w:r>
-                    <w:rPr>
+                </w:tcPr>
+                <w:p>
+                  <w:pPr>
+                    <w:suppressLineNumbers/>
+                    <w:spacing w:after="0" w:line="240" w:lineRule="auto"/>
+                    <w:rPr>
+                      <w:color w:val="4472C4" w:themeColor="accent1"/>
+                      <w:sz w:val="24"/>
+                      <w:szCs w:val="24"/>
+                    </w:rPr>
+                  </w:pPr>
+                  <w:r>
+                    <w:rPr>
+                      <w:color w:val="4472C4" w:themeColor="accent1"/>
                       <w:sz w:val="24"/>
                       <w:szCs w:val="24"/>
                     </w:rPr>
@@ -864,12 +861,6 @@
               <w:tc>
                 <w:tcPr>
                   <w:tcW w:w="3777" w:type="dxa"/>
-                  <w:tcBorders>
-                    <w:top w:val="nil"/>
-                    <w:left w:val="nil"/>
-                    <w:bottom w:val="nil"/>
-                    <w:right w:val="nil"/>
-                  </w:tcBorders>
                 </w:tcPr>
                 <w:p>
                   <w:pPr>
@@ -904,11 +895,6 @@
               <w:tc>
                 <w:tcPr>
                   <w:tcW w:w="3777" w:type="dxa"/>
-                  <w:tcBorders>
-                    <w:top w:val="nil"/>
-                    <w:left w:val="nil"/>
-                    <w:bottom w:val="nil"/>
-                  </w:tcBorders>
                 </w:tcPr>
                 <w:p>
                   <w:pPr>
@@ -926,39 +912,25 @@
               <w:tc>
                 <w:tcPr>
                   <w:tcW w:w="3777" w:type="dxa"/>
-                  <w:tcBorders>
-                    <w:top w:val="nil"/>
-                    <w:left w:val="nil"/>
-                    <w:bottom w:val="nil"/>
-                    <w:right w:val="nil"/>
-                  </w:tcBorders>
-                </w:tcPr>
-                <w:p>
-                  <w:pPr>
-                    <w:suppressLineNumbers/>
-                    <w:spacing w:after="0" w:line="240" w:lineRule="auto"/>
-                    <w:rPr>
-                      <w:sz w:val="24"/>
-                      <w:szCs w:val="24"/>
-                    </w:rPr>
-                  </w:pPr>
-                </w:p>
-              </w:tc>
-              <w:tc>
-                <w:tcPr>
-                  <w:tcW w:w="3777" w:type="dxa"/>
-                  <w:tcBorders>
-                    <w:top w:val="nil"/>
-                    <w:left w:val="nil"/>
-                    <w:bottom w:val="nil"/>
-                  </w:tcBorders>
-                </w:tcPr>
-                <w:p>
-                  <w:pPr>
-                    <w:suppressLineNumbers/>
-                    <w:pBdr>
-                      <w:left w:val="single" w:sz="4" w:space="4" w:color="auto"/>
-                    </w:pBdr>
+                </w:tcPr>
+                <w:p>
+                  <w:pPr>
+                    <w:suppressLineNumbers/>
+                    <w:spacing w:after="0" w:line="240" w:lineRule="auto"/>
+                    <w:rPr>
+                      <w:sz w:val="24"/>
+                      <w:szCs w:val="24"/>
+                    </w:rPr>
+                  </w:pPr>
+                </w:p>
+              </w:tc>
+              <w:tc>
+                <w:tcPr>
+                  <w:tcW w:w="3777" w:type="dxa"/>
+                </w:tcPr>
+                <w:p>
+                  <w:pPr>
+                    <w:suppressLineNumbers/>
                     <w:spacing w:after="0" w:line="240" w:lineRule="auto"/>
                   </w:pPr>
                   <w:r>
@@ -991,19 +963,10 @@
               <w:tc>
                 <w:tcPr>
                   <w:tcW w:w="3777" w:type="dxa"/>
-                  <w:tcBorders>
-                    <w:top w:val="nil"/>
-                    <w:left w:val="nil"/>
-                    <w:bottom w:val="nil"/>
-                    <w:right w:val="nil"/>
-                  </w:tcBorders>
-                </w:tcPr>
-                <w:p>
-                  <w:pPr>
-                    <w:suppressLineNumbers/>
-                    <w:pBdr>
-                      <w:left w:val="single" w:sz="4" w:space="4" w:color="auto"/>
-                    </w:pBdr>
+                </w:tcPr>
+                <w:p>
+                  <w:pPr>
+                    <w:suppressLineNumbers/>
                     <w:spacing w:after="0" w:line="240" w:lineRule="auto"/>
                     <w:rPr>
                       <w:sz w:val="24"/>
@@ -1038,18 +1001,10 @@
               <w:tc>
                 <w:tcPr>
                   <w:tcW w:w="3777" w:type="dxa"/>
-                  <w:tcBorders>
-                    <w:top w:val="nil"/>
-                    <w:left w:val="nil"/>
-                    <w:bottom w:val="nil"/>
-                  </w:tcBorders>
-                </w:tcPr>
-                <w:p>
-                  <w:pPr>
-                    <w:suppressLineNumbers/>
-                    <w:pBdr>
-                      <w:left w:val="single" w:sz="4" w:space="4" w:color="auto"/>
-                    </w:pBdr>
+                </w:tcPr>
+                <w:p>
+                  <w:pPr>
+                    <w:suppressLineNumbers/>
                     <w:spacing w:after="0" w:line="240" w:lineRule="auto"/>
                     <w:rPr>
                       <w:sz w:val="24"/>
@@ -1176,23 +1131,14 @@
                 <w:sz w:val="24"/>
                 <w:szCs w:val="24"/>
               </w:rPr>
-              <w:t>(Formato sbagliato o dati non validi) si andrà nel caso d’uso “</w:t>
-            </w:r>
-            <w:proofErr w:type="spellStart"/>
-            <w:r>
-              <w:rPr>
-                <w:sz w:val="24"/>
-                <w:szCs w:val="24"/>
-              </w:rPr>
-              <w:t>ErroreDatiLogin</w:t>
-            </w:r>
-            <w:proofErr w:type="spellEnd"/>
-            <w:r>
-              <w:rPr>
-                <w:sz w:val="24"/>
-                <w:szCs w:val="24"/>
-              </w:rPr>
-              <w:t>”</w:t>
+              <w:t xml:space="preserve">(Formato sbagliato o dati non validi) si andrà nel caso d’uso </w:t>
+            </w:r>
+            <w:r>
+              <w:rPr>
+                <w:sz w:val="24"/>
+                <w:szCs w:val="24"/>
+              </w:rPr>
+              <w:t>US1EC1</w:t>
             </w:r>
           </w:p>
         </w:tc>
@@ -1619,12 +1565,14 @@
                     <w:suppressLineNumbers/>
                     <w:spacing w:after="0" w:line="240" w:lineRule="auto"/>
                     <w:rPr>
-                      <w:sz w:val="24"/>
-                      <w:szCs w:val="24"/>
-                    </w:rPr>
-                  </w:pPr>
-                  <w:r>
-                    <w:rPr>
+                      <w:color w:val="4472C4" w:themeColor="accent1"/>
+                      <w:sz w:val="24"/>
+                      <w:szCs w:val="24"/>
+                    </w:rPr>
+                  </w:pPr>
+                  <w:r>
+                    <w:rPr>
+                      <w:color w:val="4472C4" w:themeColor="accent1"/>
                       <w:sz w:val="24"/>
                       <w:szCs w:val="24"/>
                     </w:rPr>
@@ -1647,12 +1595,14 @@
                     <w:suppressLineNumbers/>
                     <w:spacing w:after="0" w:line="240" w:lineRule="auto"/>
                     <w:rPr>
-                      <w:sz w:val="24"/>
-                      <w:szCs w:val="24"/>
-                    </w:rPr>
-                  </w:pPr>
-                  <w:r>
-                    <w:rPr>
+                      <w:color w:val="4472C4" w:themeColor="accent1"/>
+                      <w:sz w:val="24"/>
+                      <w:szCs w:val="24"/>
+                    </w:rPr>
+                  </w:pPr>
+                  <w:r>
+                    <w:rPr>
+                      <w:color w:val="4472C4" w:themeColor="accent1"/>
                       <w:sz w:val="24"/>
                       <w:szCs w:val="24"/>
                     </w:rPr>
@@ -1705,7 +1655,6 @@
                     </w:rPr>
                     <w:t xml:space="preserve">Il </w:t>
                   </w:r>
-                  <w:proofErr w:type="gramStart"/>
                   <w:r>
                     <w:rPr>
                       <w:i/>
@@ -1713,16 +1662,8 @@
                       <w:sz w:val="24"/>
                       <w:szCs w:val="24"/>
                     </w:rPr>
-                    <w:t xml:space="preserve">Sistema  </w:t>
-                  </w:r>
-                  <w:r>
-                    <w:rPr>
-                      <w:sz w:val="24"/>
-                      <w:szCs w:val="24"/>
-                    </w:rPr>
-                    <w:t>colora</w:t>
-                  </w:r>
-                  <w:proofErr w:type="gramEnd"/>
+                    <w:t>Sistema colora</w:t>
+                  </w:r>
                   <w:r>
                     <w:rPr>
                       <w:sz w:val="24"/>
@@ -1841,6 +1782,7 @@
                     <w:top w:val="nil"/>
                     <w:left w:val="nil"/>
                     <w:bottom w:val="nil"/>
+                    <w:right w:val="nil"/>
                   </w:tcBorders>
                 </w:tcPr>
                 <w:p>
@@ -1855,7 +1797,6 @@
                     </w:rPr>
                     <w:t xml:space="preserve">Il </w:t>
                   </w:r>
-                  <w:proofErr w:type="gramStart"/>
                   <w:r>
                     <w:rPr>
                       <w:i/>
@@ -1863,16 +1804,8 @@
                       <w:sz w:val="24"/>
                       <w:szCs w:val="24"/>
                     </w:rPr>
-                    <w:t xml:space="preserve">Sistema  </w:t>
-                  </w:r>
-                  <w:r>
-                    <w:rPr>
-                      <w:sz w:val="24"/>
-                      <w:szCs w:val="24"/>
-                    </w:rPr>
-                    <w:t>verifica</w:t>
-                  </w:r>
-                  <w:proofErr w:type="gramEnd"/>
+                    <w:t>Sistema verifica</w:t>
+                  </w:r>
                   <w:r>
                     <w:rPr>
                       <w:sz w:val="24"/>
@@ -1884,49 +1817,6 @@
               </w:tc>
             </w:tr>
             <w:tr>
-              <w:tc>
-                <w:tcPr>
-                  <w:tcW w:w="3777" w:type="dxa"/>
-                  <w:tcBorders>
-                    <w:top w:val="nil"/>
-                    <w:bottom w:val="nil"/>
-                    <w:right w:val="nil"/>
-                  </w:tcBorders>
-                </w:tcPr>
-                <w:p>
-                  <w:pPr>
-                    <w:suppressLineNumbers/>
-                    <w:spacing w:after="0" w:line="240" w:lineRule="auto"/>
-                    <w:rPr>
-                      <w:sz w:val="24"/>
-                      <w:szCs w:val="24"/>
-                    </w:rPr>
-                  </w:pPr>
-                  <w:r>
-                    <w:rPr>
-                      <w:sz w:val="24"/>
-                      <w:szCs w:val="24"/>
-                    </w:rPr>
-                    <w:t>L’</w:t>
-                  </w:r>
-                  <w:r>
-                    <w:rPr>
-                      <w:i/>
-                      <w:iCs/>
-                      <w:sz w:val="24"/>
-                      <w:szCs w:val="24"/>
-                    </w:rPr>
-                    <w:t xml:space="preserve">Utente </w:t>
-                  </w:r>
-                  <w:r>
-                    <w:rPr>
-                      <w:sz w:val="24"/>
-                      <w:szCs w:val="24"/>
-                    </w:rPr>
-                    <w:t>visualizza la homepage.</w:t>
-                  </w:r>
-                </w:p>
-              </w:tc>
               <w:tc>
                 <w:tcPr>
                   <w:tcW w:w="3777" w:type="dxa"/>
@@ -1934,6 +1824,51 @@
                     <w:top w:val="nil"/>
                     <w:left w:val="nil"/>
                     <w:bottom w:val="nil"/>
+                    <w:right w:val="nil"/>
+                  </w:tcBorders>
+                </w:tcPr>
+                <w:p>
+                  <w:pPr>
+                    <w:suppressLineNumbers/>
+                    <w:spacing w:after="0" w:line="240" w:lineRule="auto"/>
+                    <w:rPr>
+                      <w:sz w:val="24"/>
+                      <w:szCs w:val="24"/>
+                    </w:rPr>
+                  </w:pPr>
+                  <w:r>
+                    <w:rPr>
+                      <w:sz w:val="24"/>
+                      <w:szCs w:val="24"/>
+                    </w:rPr>
+                    <w:t>L’</w:t>
+                  </w:r>
+                  <w:r>
+                    <w:rPr>
+                      <w:i/>
+                      <w:iCs/>
+                      <w:sz w:val="24"/>
+                      <w:szCs w:val="24"/>
+                    </w:rPr>
+                    <w:t xml:space="preserve">Utente </w:t>
+                  </w:r>
+                  <w:r>
+                    <w:rPr>
+                      <w:sz w:val="24"/>
+                      <w:szCs w:val="24"/>
+                    </w:rPr>
+                    <w:t>visualizza la homepage.</w:t>
+                  </w:r>
+                </w:p>
+              </w:tc>
+              <w:tc>
+                <w:tcPr>
+                  <w:tcW w:w="3777" w:type="dxa"/>
+                  <w:tcBorders>
+                    <w:top w:val="nil"/>
+                    <w:left w:val="nil"/>
+                    <w:bottom w:val="nil"/>
+                    <w:right w:val="nil"/>
                   </w:tcBorders>
                 </w:tcPr>
                 <w:p>
@@ -2395,6 +2330,7 @@
                 <w:tcPr>
                   <w:tcW w:w="3777" w:type="dxa"/>
                   <w:tcBorders>
+                    <w:top w:val="nil"/>
                     <w:left w:val="nil"/>
                     <w:bottom w:val="nil"/>
                     <w:right w:val="nil"/>
@@ -2405,10 +2341,19 @@
                     <w:suppressLineNumbers/>
                     <w:spacing w:after="0" w:line="240" w:lineRule="auto"/>
                     <w:rPr>
-                      <w:sz w:val="24"/>
-                      <w:szCs w:val="24"/>
-                    </w:rPr>
-                  </w:pPr>
+                      <w:color w:val="4472C4" w:themeColor="accent1"/>
+                      <w:sz w:val="24"/>
+                      <w:szCs w:val="24"/>
+                    </w:rPr>
+                  </w:pPr>
+                  <w:r>
+                    <w:rPr>
+                      <w:color w:val="4472C4" w:themeColor="accent1"/>
+                      <w:sz w:val="24"/>
+                      <w:szCs w:val="24"/>
+                    </w:rPr>
+                    <w:t>Utente</w:t>
+                  </w:r>
                 </w:p>
               </w:tc>
               <w:tc>
@@ -2426,10 +2371,19 @@
                     <w:suppressLineNumbers/>
                     <w:spacing w:after="0" w:line="240" w:lineRule="auto"/>
                     <w:rPr>
-                      <w:sz w:val="24"/>
-                      <w:szCs w:val="24"/>
-                    </w:rPr>
-                  </w:pPr>
+                      <w:color w:val="4472C4" w:themeColor="accent1"/>
+                      <w:sz w:val="24"/>
+                      <w:szCs w:val="24"/>
+                    </w:rPr>
+                  </w:pPr>
+                  <w:r>
+                    <w:rPr>
+                      <w:color w:val="4472C4" w:themeColor="accent1"/>
+                      <w:sz w:val="24"/>
+                      <w:szCs w:val="24"/>
+                    </w:rPr>
+                    <w:t>Sistema</w:t>
+                  </w:r>
                 </w:p>
               </w:tc>
             </w:tr>
@@ -2453,12 +2407,50 @@
                       <w:szCs w:val="24"/>
                     </w:rPr>
                   </w:pPr>
-                  <w:r>
-                    <w:rPr>
-                      <w:sz w:val="24"/>
-                      <w:szCs w:val="24"/>
-                    </w:rPr>
-                    <w:t>Utente</w:t>
+                </w:p>
+                <w:p>
+                  <w:pPr>
+                    <w:suppressLineNumbers/>
+                    <w:spacing w:after="0" w:line="240" w:lineRule="auto"/>
+                  </w:pPr>
+                  <w:r>
+                    <w:rPr>
+                      <w:sz w:val="24"/>
+                      <w:szCs w:val="24"/>
+                    </w:rPr>
+                    <w:t>L’</w:t>
+                  </w:r>
+                  <w:r>
+                    <w:rPr>
+                      <w:i/>
+                      <w:iCs/>
+                      <w:sz w:val="24"/>
+                      <w:szCs w:val="24"/>
+                    </w:rPr>
+                    <w:t xml:space="preserve">Utente </w:t>
+                  </w:r>
+                  <w:r>
+                    <w:rPr>
+                      <w:sz w:val="24"/>
+                      <w:szCs w:val="24"/>
+                    </w:rPr>
+                    <w:t xml:space="preserve">inserisce i campi all’interno del </w:t>
+                  </w:r>
+                  <w:proofErr w:type="spellStart"/>
+                  <w:r>
+                    <w:rPr>
+                      <w:sz w:val="24"/>
+                      <w:szCs w:val="24"/>
+                    </w:rPr>
+                    <w:t>form</w:t>
+                  </w:r>
+                  <w:proofErr w:type="spellEnd"/>
+                  <w:r>
+                    <w:rPr>
+                      <w:sz w:val="24"/>
+                      <w:szCs w:val="24"/>
+                    </w:rPr>
+                    <w:t xml:space="preserve"> di registrazione e conferma la registrazione.</w:t>
                   </w:r>
                 </w:p>
               </w:tc>
@@ -2481,13 +2473,6 @@
                       <w:szCs w:val="24"/>
                     </w:rPr>
                   </w:pPr>
-                  <w:r>
-                    <w:rPr>
-                      <w:sz w:val="24"/>
-                      <w:szCs w:val="24"/>
-                    </w:rPr>
-                    <w:t>Sistema</w:t>
-                  </w:r>
                 </w:p>
               </w:tc>
             </w:tr>
@@ -2512,51 +2497,6 @@
                     </w:rPr>
                   </w:pPr>
                 </w:p>
-                <w:p>
-                  <w:pPr>
-                    <w:suppressLineNumbers/>
-                    <w:spacing w:after="0" w:line="240" w:lineRule="auto"/>
-                  </w:pPr>
-                  <w:r>
-                    <w:rPr>
-                      <w:sz w:val="24"/>
-                      <w:szCs w:val="24"/>
-                    </w:rPr>
-                    <w:t>L’</w:t>
-                  </w:r>
-                  <w:r>
-                    <w:rPr>
-                      <w:i/>
-                      <w:iCs/>
-                      <w:sz w:val="24"/>
-                      <w:szCs w:val="24"/>
-                    </w:rPr>
-                    <w:t xml:space="preserve">Utente </w:t>
-                  </w:r>
-                  <w:r>
-                    <w:rPr>
-                      <w:sz w:val="24"/>
-                      <w:szCs w:val="24"/>
-                    </w:rPr>
-                    <w:t xml:space="preserve">inserisce i campi all’interno del </w:t>
-                  </w:r>
-                  <w:proofErr w:type="spellStart"/>
-                  <w:r>
-                    <w:rPr>
-                      <w:sz w:val="24"/>
-                      <w:szCs w:val="24"/>
-                    </w:rPr>
-                    <w:t>form</w:t>
-                  </w:r>
-                  <w:proofErr w:type="spellEnd"/>
-                  <w:r>
-                    <w:rPr>
-                      <w:sz w:val="24"/>
-                      <w:szCs w:val="24"/>
-                    </w:rPr>
-                    <w:t xml:space="preserve"> di registrazione e conferma la registrazione.</w:t>
-                  </w:r>
-                </w:p>
               </w:tc>
               <w:tc>
                 <w:tcPr>
@@ -2572,11 +2512,67 @@
                   <w:pPr>
                     <w:suppressLineNumbers/>
                     <w:spacing w:after="0" w:line="240" w:lineRule="auto"/>
-                    <w:rPr>
-                      <w:sz w:val="24"/>
-                      <w:szCs w:val="24"/>
-                    </w:rPr>
-                  </w:pPr>
+                  </w:pPr>
+                  <w:r>
+                    <w:rPr>
+                      <w:sz w:val="24"/>
+                      <w:szCs w:val="24"/>
+                    </w:rPr>
+                    <w:t>i</w:t>
+                  </w:r>
+                  <w:r>
+                    <w:rPr>
+                      <w:sz w:val="24"/>
+                      <w:szCs w:val="24"/>
+                    </w:rPr>
+                    <w:t xml:space="preserve">l </w:t>
+                  </w:r>
+                  <w:r>
+                    <w:rPr>
+                      <w:i/>
+                      <w:iCs/>
+                      <w:sz w:val="24"/>
+                      <w:szCs w:val="24"/>
+                    </w:rPr>
+                    <w:t>Sistema controlla</w:t>
+                  </w:r>
+                  <w:r>
+                    <w:rPr>
+                      <w:sz w:val="24"/>
+                      <w:szCs w:val="24"/>
+                    </w:rPr>
+                    <w:t xml:space="preserve"> se i campi sono compilati in modo corretto, invia una </w:t>
+                  </w:r>
+                  <w:r>
+                    <w:rPr>
+                      <w:sz w:val="24"/>
+                      <w:szCs w:val="24"/>
+                    </w:rPr>
+                    <w:t>e-mail</w:t>
+                  </w:r>
+                  <w:r>
+                    <w:rPr>
+                      <w:sz w:val="24"/>
+                      <w:szCs w:val="24"/>
+                    </w:rPr>
+                    <w:t xml:space="preserve"> di verifica alla posta elettronica inserita e fa visualizzare un </w:t>
+                  </w:r>
+                  <w:proofErr w:type="spellStart"/>
+                  <w:r>
+                    <w:rPr>
+                      <w:sz w:val="24"/>
+                      <w:szCs w:val="24"/>
+                    </w:rPr>
+                    <w:t>form</w:t>
+                  </w:r>
+                  <w:proofErr w:type="spellEnd"/>
+                  <w:r>
+                    <w:rPr>
+                      <w:sz w:val="24"/>
+                      <w:szCs w:val="24"/>
+                    </w:rPr>
+                    <w:t xml:space="preserve"> di conferma del codice.</w:t>
+                  </w:r>
                 </w:p>
               </w:tc>
             </w:tr>
@@ -2595,42 +2591,14 @@
                   <w:pPr>
                     <w:suppressLineNumbers/>
                     <w:spacing w:after="0" w:line="240" w:lineRule="auto"/>
-                    <w:rPr>
-                      <w:sz w:val="24"/>
-                      <w:szCs w:val="24"/>
-                    </w:rPr>
-                  </w:pPr>
-                </w:p>
-              </w:tc>
-              <w:tc>
-                <w:tcPr>
-                  <w:tcW w:w="3777" w:type="dxa"/>
-                  <w:tcBorders>
-                    <w:top w:val="nil"/>
-                    <w:left w:val="nil"/>
-                    <w:bottom w:val="nil"/>
-                  </w:tcBorders>
-                </w:tcPr>
-                <w:p>
-                  <w:pPr>
-                    <w:suppressLineNumbers/>
-                    <w:spacing w:after="0" w:line="240" w:lineRule="auto"/>
-                  </w:pPr>
-                  <w:r>
-                    <w:rPr>
-                      <w:sz w:val="24"/>
-                      <w:szCs w:val="24"/>
-                    </w:rPr>
-                    <w:t>i</w:t>
-                  </w:r>
-                  <w:r>
-                    <w:rPr>
-                      <w:sz w:val="24"/>
-                      <w:szCs w:val="24"/>
-                    </w:rPr>
-                    <w:t xml:space="preserve">l </w:t>
-                  </w:r>
-                  <w:proofErr w:type="gramStart"/>
+                  </w:pPr>
+                  <w:r>
+                    <w:rPr>
+                      <w:sz w:val="24"/>
+                      <w:szCs w:val="24"/>
+                    </w:rPr>
+                    <w:t>L’</w:t>
+                  </w:r>
                   <w:r>
                     <w:rPr>
                       <w:i/>
@@ -2638,43 +2606,17 @@
                       <w:sz w:val="24"/>
                       <w:szCs w:val="24"/>
                     </w:rPr>
-                    <w:t xml:space="preserve">Sistema  </w:t>
-                  </w:r>
-                  <w:r>
-                    <w:rPr>
-                      <w:sz w:val="24"/>
-                      <w:szCs w:val="24"/>
-                    </w:rPr>
-                    <w:t>controlla</w:t>
-                  </w:r>
-                  <w:proofErr w:type="gramEnd"/>
-                  <w:r>
-                    <w:rPr>
-                      <w:sz w:val="24"/>
-                      <w:szCs w:val="24"/>
-                    </w:rPr>
-                    <w:t xml:space="preserve"> se i campi sono compilati in modo corretto, invia una email di verifica alla posta elettronica inserita e fa visualizzare un </w:t>
-                  </w:r>
-                  <w:proofErr w:type="spellStart"/>
-                  <w:r>
-                    <w:rPr>
-                      <w:sz w:val="24"/>
-                      <w:szCs w:val="24"/>
-                    </w:rPr>
-                    <w:t>form</w:t>
-                  </w:r>
-                  <w:proofErr w:type="spellEnd"/>
-                  <w:r>
-                    <w:rPr>
-                      <w:sz w:val="24"/>
-                      <w:szCs w:val="24"/>
-                    </w:rPr>
-                    <w:t xml:space="preserve"> di conferma del codice.</w:t>
-                  </w:r>
-                </w:p>
-              </w:tc>
-            </w:tr>
-            <w:tr>
+                    <w:t xml:space="preserve">Utente </w:t>
+                  </w:r>
+                  <w:r>
+                    <w:rPr>
+                      <w:sz w:val="24"/>
+                      <w:szCs w:val="24"/>
+                    </w:rPr>
+                    <w:t>scrive il codice di conferma ricevuto nella sua posta elettronica e clicca sul pulsante di invio.</w:t>
+                  </w:r>
+                </w:p>
+              </w:tc>
               <w:tc>
                 <w:tcPr>
                   <w:tcW w:w="3777" w:type="dxa"/>
@@ -2689,45 +2631,6 @@
                   <w:pPr>
                     <w:suppressLineNumbers/>
                     <w:spacing w:after="0" w:line="240" w:lineRule="auto"/>
-                  </w:pPr>
-                  <w:r>
-                    <w:rPr>
-                      <w:sz w:val="24"/>
-                      <w:szCs w:val="24"/>
-                    </w:rPr>
-                    <w:t>L’</w:t>
-                  </w:r>
-                  <w:r>
-                    <w:rPr>
-                      <w:i/>
-                      <w:iCs/>
-                      <w:sz w:val="24"/>
-                      <w:szCs w:val="24"/>
-                    </w:rPr>
-                    <w:t xml:space="preserve">Utente </w:t>
-                  </w:r>
-                  <w:r>
-                    <w:rPr>
-                      <w:sz w:val="24"/>
-                      <w:szCs w:val="24"/>
-                    </w:rPr>
-                    <w:t>scrive il codice di conferma ricevuto nella sua posta elettronica e clicca sul pulsante di invio.</w:t>
-                  </w:r>
-                </w:p>
-              </w:tc>
-              <w:tc>
-                <w:tcPr>
-                  <w:tcW w:w="3777" w:type="dxa"/>
-                  <w:tcBorders>
-                    <w:top w:val="nil"/>
-                    <w:left w:val="nil"/>
-                    <w:bottom w:val="nil"/>
-                  </w:tcBorders>
-                </w:tcPr>
-                <w:p>
-                  <w:pPr>
-                    <w:suppressLineNumbers/>
-                    <w:spacing w:after="0" w:line="240" w:lineRule="auto"/>
                     <w:rPr>
                       <w:sz w:val="24"/>
                       <w:szCs w:val="24"/>
@@ -2779,7 +2682,6 @@
                     </w:rPr>
                     <w:t xml:space="preserve">Il </w:t>
                   </w:r>
-                  <w:proofErr w:type="gramStart"/>
                   <w:r>
                     <w:rPr>
                       <w:i/>
@@ -2787,16 +2689,8 @@
                       <w:sz w:val="24"/>
                       <w:szCs w:val="24"/>
                     </w:rPr>
-                    <w:t xml:space="preserve">Sistema  </w:t>
-                  </w:r>
-                  <w:r>
-                    <w:rPr>
-                      <w:sz w:val="24"/>
-                      <w:szCs w:val="24"/>
-                    </w:rPr>
-                    <w:t>controlla</w:t>
-                  </w:r>
-                  <w:proofErr w:type="gramEnd"/>
+                    <w:t>Sistema controlla</w:t>
+                  </w:r>
                   <w:r>
                     <w:rPr>
                       <w:sz w:val="24"/>
@@ -2811,7 +2705,16 @@
                       <w:sz w:val="24"/>
                       <w:szCs w:val="24"/>
                     </w:rPr>
-                    <w:t>all’indirizzo email  e</w:t>
+                    <w:t xml:space="preserve">all’indirizzo </w:t>
+                  </w:r>
+                  <w:r>
+                    <w:rPr>
+                      <w:i/>
+                      <w:iCs/>
+                      <w:sz w:val="24"/>
+                      <w:szCs w:val="24"/>
+                    </w:rPr>
+                    <w:t>e-mail e</w:t>
                   </w:r>
                   <w:r>
                     <w:rPr>
@@ -3035,23 +2938,14 @@
                 <w:sz w:val="24"/>
                 <w:szCs w:val="24"/>
               </w:rPr>
-              <w:t xml:space="preserve"> di registrazione, allora si andrà nel caso d’uso “</w:t>
-            </w:r>
-            <w:proofErr w:type="spellStart"/>
-            <w:r>
-              <w:rPr>
-                <w:sz w:val="24"/>
-                <w:szCs w:val="24"/>
-              </w:rPr>
-              <w:t>ErroreRegistrazione</w:t>
-            </w:r>
-            <w:proofErr w:type="spellEnd"/>
-            <w:r>
-              <w:rPr>
-                <w:sz w:val="24"/>
-                <w:szCs w:val="24"/>
-              </w:rPr>
-              <w:t>”</w:t>
+              <w:t xml:space="preserve"> di registrazione, allora si andrà nel caso d’uso </w:t>
+            </w:r>
+            <w:r>
+              <w:rPr>
+                <w:sz w:val="24"/>
+                <w:szCs w:val="24"/>
+              </w:rPr>
+              <w:t>US2EC1</w:t>
             </w:r>
           </w:p>
           <w:p>
@@ -3113,23 +3007,14 @@
                 <w:sz w:val="24"/>
                 <w:szCs w:val="24"/>
               </w:rPr>
-              <w:t>si andrà nel caso d’uso “</w:t>
-            </w:r>
-            <w:proofErr w:type="spellStart"/>
-            <w:r>
-              <w:rPr>
-                <w:sz w:val="24"/>
-                <w:szCs w:val="24"/>
-              </w:rPr>
-              <w:t>ErroreCodice</w:t>
-            </w:r>
-            <w:proofErr w:type="spellEnd"/>
-            <w:r>
-              <w:rPr>
-                <w:sz w:val="24"/>
-                <w:szCs w:val="24"/>
-              </w:rPr>
-              <w:t>”</w:t>
+              <w:t xml:space="preserve">si andrà nel caso d’uso </w:t>
+            </w:r>
+            <w:r>
+              <w:rPr>
+                <w:sz w:val="24"/>
+                <w:szCs w:val="24"/>
+              </w:rPr>
+              <w:t>US2EC2</w:t>
             </w:r>
           </w:p>
         </w:tc>
@@ -3205,6 +3090,7 @@
                 <w:bCs/>
                 <w:color w:val="FFFFFF" w:themeColor="background1"/>
               </w:rPr>
+              <w:lastRenderedPageBreak/>
               <w:t>ID:</w:t>
             </w:r>
           </w:p>
@@ -3621,12 +3507,14 @@
                     <w:suppressLineNumbers/>
                     <w:spacing w:after="0" w:line="240" w:lineRule="auto"/>
                     <w:rPr>
-                      <w:sz w:val="24"/>
-                      <w:szCs w:val="24"/>
-                    </w:rPr>
-                  </w:pPr>
-                  <w:r>
-                    <w:rPr>
+                      <w:color w:val="4472C4" w:themeColor="accent1"/>
+                      <w:sz w:val="24"/>
+                      <w:szCs w:val="24"/>
+                    </w:rPr>
+                  </w:pPr>
+                  <w:r>
+                    <w:rPr>
+                      <w:color w:val="4472C4" w:themeColor="accent1"/>
                       <w:sz w:val="24"/>
                       <w:szCs w:val="24"/>
                     </w:rPr>
@@ -3643,12 +3531,14 @@
                     <w:suppressLineNumbers/>
                     <w:spacing w:after="0" w:line="240" w:lineRule="auto"/>
                     <w:rPr>
-                      <w:sz w:val="24"/>
-                      <w:szCs w:val="24"/>
-                    </w:rPr>
-                  </w:pPr>
-                  <w:r>
-                    <w:rPr>
+                      <w:color w:val="4472C4" w:themeColor="accent1"/>
+                      <w:sz w:val="24"/>
+                      <w:szCs w:val="24"/>
+                    </w:rPr>
+                  </w:pPr>
+                  <w:r>
+                    <w:rPr>
+                      <w:color w:val="4472C4" w:themeColor="accent1"/>
                       <w:sz w:val="24"/>
                       <w:szCs w:val="24"/>
                     </w:rPr>
@@ -3709,15 +3599,13 @@
                     </w:rPr>
                     <w:t xml:space="preserve">risponde andando a visualizzare i campi non riconosciuti con un contorno rosso e </w:t>
                   </w:r>
-                  <w:proofErr w:type="gramStart"/>
-                  <w:r>
-                    <w:rPr>
-                      <w:sz w:val="24"/>
-                      <w:szCs w:val="24"/>
-                    </w:rPr>
-                    <w:t>una messaggio</w:t>
-                  </w:r>
-                  <w:proofErr w:type="gramEnd"/>
+                  <w:r>
+                    <w:rPr>
+                      <w:sz w:val="24"/>
+                      <w:szCs w:val="24"/>
+                    </w:rPr>
+                    <w:t>un messaggio</w:t>
+                  </w:r>
                   <w:r>
                     <w:rPr>
                       <w:sz w:val="24"/>
@@ -3906,7 +3794,6 @@
                     </w:rPr>
                     <w:t xml:space="preserve">Il </w:t>
                   </w:r>
-                  <w:proofErr w:type="gramStart"/>
                   <w:r>
                     <w:rPr>
                       <w:i/>
@@ -3914,22 +3801,28 @@
                       <w:sz w:val="24"/>
                       <w:szCs w:val="24"/>
                     </w:rPr>
-                    <w:t xml:space="preserve">Sistema  </w:t>
-                  </w:r>
-                  <w:r>
-                    <w:rPr>
-                      <w:sz w:val="24"/>
-                      <w:szCs w:val="24"/>
-                    </w:rPr>
-                    <w:t>controlla</w:t>
-                  </w:r>
-                  <w:proofErr w:type="gramEnd"/>
-                  <w:r>
-                    <w:rPr>
-                      <w:sz w:val="24"/>
-                      <w:szCs w:val="24"/>
-                    </w:rPr>
-                    <w:t xml:space="preserve"> se i campi sono compilati in modo corretto, invia una email di verifica alla posta elettronica inserita e fa visualizzare un </w:t>
+                    <w:t>Sistema controlla</w:t>
+                  </w:r>
+                  <w:r>
+                    <w:rPr>
+                      <w:sz w:val="24"/>
+                      <w:szCs w:val="24"/>
+                    </w:rPr>
+                    <w:t xml:space="preserve"> se i campi sono compilati in modo corretto, invia una </w:t>
+                  </w:r>
+                  <w:r>
+                    <w:rPr>
+                      <w:sz w:val="24"/>
+                      <w:szCs w:val="24"/>
+                    </w:rPr>
+                    <w:t>e-mail</w:t>
+                  </w:r>
+                  <w:r>
+                    <w:rPr>
+                      <w:sz w:val="24"/>
+                      <w:szCs w:val="24"/>
+                    </w:rPr>
+                    <w:t xml:space="preserve"> di verifica alla posta elettronica inserita e fa visualizzare un </w:t>
                   </w:r>
                   <w:proofErr w:type="spellStart"/>
                   <w:r>
@@ -4212,23 +4105,14 @@
                 <w:sz w:val="24"/>
                 <w:szCs w:val="24"/>
               </w:rPr>
-              <w:t>si andrà nel caso d’uso “</w:t>
-            </w:r>
-            <w:proofErr w:type="spellStart"/>
-            <w:r>
-              <w:rPr>
-                <w:sz w:val="24"/>
-                <w:szCs w:val="24"/>
-              </w:rPr>
-              <w:t>ErroreCodice</w:t>
-            </w:r>
-            <w:proofErr w:type="spellEnd"/>
-            <w:r>
-              <w:rPr>
-                <w:sz w:val="24"/>
-                <w:szCs w:val="24"/>
-              </w:rPr>
-              <w:t>”</w:t>
+              <w:t xml:space="preserve">si andrà nel caso d’uso </w:t>
+            </w:r>
+            <w:r>
+              <w:rPr>
+                <w:sz w:val="24"/>
+                <w:szCs w:val="24"/>
+              </w:rPr>
+              <w:t>US2EC2</w:t>
             </w:r>
           </w:p>
         </w:tc>
@@ -4312,7 +4196,6 @@
                 <w:bCs/>
                 <w:color w:val="FFFFFF" w:themeColor="background1"/>
               </w:rPr>
-              <w:lastRenderedPageBreak/>
               <w:t>ID:</w:t>
             </w:r>
           </w:p>
@@ -4334,7 +4217,10 @@
               <w:spacing w:after="0" w:line="240" w:lineRule="auto"/>
             </w:pPr>
             <w:r>
-              <w:t>US2EC1</w:t>
+              <w:t>US2EC</w:t>
+            </w:r>
+            <w:r>
+              <w:t>2</w:t>
             </w:r>
           </w:p>
         </w:tc>
@@ -4365,6 +4251,7 @@
                 <w:sz w:val="24"/>
                 <w:szCs w:val="24"/>
               </w:rPr>
+              <w:lastRenderedPageBreak/>
               <w:t>Nome:</w:t>
             </w:r>
           </w:p>
@@ -4692,12 +4579,14 @@
                     <w:suppressLineNumbers/>
                     <w:spacing w:after="0" w:line="240" w:lineRule="auto"/>
                     <w:rPr>
-                      <w:sz w:val="24"/>
-                      <w:szCs w:val="24"/>
-                    </w:rPr>
-                  </w:pPr>
-                  <w:r>
-                    <w:rPr>
+                      <w:color w:val="4472C4" w:themeColor="accent1"/>
+                      <w:sz w:val="24"/>
+                      <w:szCs w:val="24"/>
+                    </w:rPr>
+                  </w:pPr>
+                  <w:r>
+                    <w:rPr>
+                      <w:color w:val="4472C4" w:themeColor="accent1"/>
                       <w:sz w:val="24"/>
                       <w:szCs w:val="24"/>
                     </w:rPr>
@@ -4720,12 +4609,14 @@
                     <w:suppressLineNumbers/>
                     <w:spacing w:after="0" w:line="240" w:lineRule="auto"/>
                     <w:rPr>
-                      <w:sz w:val="24"/>
-                      <w:szCs w:val="24"/>
-                    </w:rPr>
-                  </w:pPr>
-                  <w:r>
-                    <w:rPr>
+                      <w:color w:val="4472C4" w:themeColor="accent1"/>
+                      <w:sz w:val="24"/>
+                      <w:szCs w:val="24"/>
+                    </w:rPr>
+                  </w:pPr>
+                  <w:r>
+                    <w:rPr>
+                      <w:color w:val="4472C4" w:themeColor="accent1"/>
                       <w:sz w:val="24"/>
                       <w:szCs w:val="24"/>
                     </w:rPr>
@@ -5502,12 +5393,14 @@
                     <w:suppressLineNumbers/>
                     <w:spacing w:after="0" w:line="240" w:lineRule="auto"/>
                     <w:rPr>
-                      <w:sz w:val="24"/>
-                      <w:szCs w:val="24"/>
-                    </w:rPr>
-                  </w:pPr>
-                  <w:r>
-                    <w:rPr>
+                      <w:color w:val="4472C4" w:themeColor="accent1"/>
+                      <w:sz w:val="24"/>
+                      <w:szCs w:val="24"/>
+                    </w:rPr>
+                  </w:pPr>
+                  <w:r>
+                    <w:rPr>
+                      <w:color w:val="4472C4" w:themeColor="accent1"/>
                       <w:sz w:val="24"/>
                       <w:szCs w:val="24"/>
                     </w:rPr>
@@ -5524,12 +5417,14 @@
                     <w:suppressLineNumbers/>
                     <w:spacing w:after="0" w:line="240" w:lineRule="auto"/>
                     <w:rPr>
-                      <w:sz w:val="24"/>
-                      <w:szCs w:val="24"/>
-                    </w:rPr>
-                  </w:pPr>
-                  <w:r>
-                    <w:rPr>
+                      <w:color w:val="4472C4" w:themeColor="accent1"/>
+                      <w:sz w:val="24"/>
+                      <w:szCs w:val="24"/>
+                    </w:rPr>
+                  </w:pPr>
+                  <w:r>
+                    <w:rPr>
+                      <w:color w:val="4472C4" w:themeColor="accent1"/>
                       <w:sz w:val="24"/>
                       <w:szCs w:val="24"/>
                     </w:rPr>
@@ -5965,15 +5860,13 @@
               <w:t xml:space="preserve"> </w:t>
             </w:r>
             <w:r>
-              <w:t>che non sono corrispondenti a nessun corso, si andrà nel caso d’uso “</w:t>
-            </w:r>
-            <w:proofErr w:type="spellStart"/>
-            <w:r>
-              <w:t>NessunCorsoTrovato</w:t>
-            </w:r>
-            <w:proofErr w:type="spellEnd"/>
-            <w:r>
-              <w:t xml:space="preserve">” </w:t>
+              <w:t xml:space="preserve">che non sono corrispondenti a nessun corso, si andrà nel caso d’uso </w:t>
+            </w:r>
+            <w:r>
+              <w:t>US3EC1</w:t>
+            </w:r>
+            <w:r>
+              <w:t xml:space="preserve"> </w:t>
             </w:r>
           </w:p>
         </w:tc>
@@ -6481,12 +6374,14 @@
                     <w:suppressLineNumbers/>
                     <w:spacing w:after="0" w:line="240" w:lineRule="auto"/>
                     <w:rPr>
-                      <w:sz w:val="24"/>
-                      <w:szCs w:val="24"/>
-                    </w:rPr>
-                  </w:pPr>
-                  <w:r>
-                    <w:rPr>
+                      <w:color w:val="4472C4" w:themeColor="accent1"/>
+                      <w:sz w:val="24"/>
+                      <w:szCs w:val="24"/>
+                    </w:rPr>
+                  </w:pPr>
+                  <w:r>
+                    <w:rPr>
+                      <w:color w:val="4472C4" w:themeColor="accent1"/>
                       <w:sz w:val="24"/>
                       <w:szCs w:val="24"/>
                     </w:rPr>
@@ -6503,12 +6398,14 @@
                     <w:suppressLineNumbers/>
                     <w:spacing w:after="0" w:line="240" w:lineRule="auto"/>
                     <w:rPr>
-                      <w:sz w:val="24"/>
-                      <w:szCs w:val="24"/>
-                    </w:rPr>
-                  </w:pPr>
-                  <w:r>
-                    <w:rPr>
+                      <w:color w:val="4472C4" w:themeColor="accent1"/>
+                      <w:sz w:val="24"/>
+                      <w:szCs w:val="24"/>
+                    </w:rPr>
+                  </w:pPr>
+                  <w:r>
+                    <w:rPr>
+                      <w:color w:val="4472C4" w:themeColor="accent1"/>
                       <w:sz w:val="24"/>
                       <w:szCs w:val="24"/>
                     </w:rPr>
@@ -6724,7 +6621,46 @@
                       <w:sz w:val="24"/>
                       <w:szCs w:val="24"/>
                     </w:rPr>
-                    <w:t xml:space="preserve"> </w:t>
+                    <w:t xml:space="preserve"> inserite </w:t>
+                  </w:r>
+                  <w:r>
+                    <w:rPr>
+                      <w:iCs/>
+                      <w:sz w:val="24"/>
+                      <w:szCs w:val="24"/>
+                    </w:rPr>
+                    <w:t>all’interno</w:t>
+                  </w:r>
+                  <w:r>
+                    <w:rPr>
+                      <w:sz w:val="24"/>
+                      <w:szCs w:val="24"/>
+                    </w:rPr>
+                    <w:t xml:space="preserve"> di una finestra sotto la barra di ricerca.</w:t>
+                  </w:r>
+                </w:p>
+              </w:tc>
+            </w:tr>
+            <w:tr>
+              <w:tc>
+                <w:tcPr>
+                  <w:tcW w:w="3777" w:type="dxa"/>
+                </w:tcPr>
+                <w:p>
+                  <w:pPr>
+                    <w:suppressLineNumbers/>
+                    <w:spacing w:after="0" w:line="240" w:lineRule="auto"/>
+                    <w:rPr>
+                      <w:sz w:val="24"/>
+                      <w:szCs w:val="24"/>
+                    </w:rPr>
+                  </w:pPr>
+                  <w:r>
+                    <w:rPr>
+                      <w:sz w:val="24"/>
+                      <w:szCs w:val="24"/>
+                    </w:rPr>
+                    <w:t>L’</w:t>
                   </w:r>
                   <w:r>
                     <w:rPr>
@@ -6733,37 +6669,30 @@
                       <w:sz w:val="24"/>
                       <w:szCs w:val="24"/>
                     </w:rPr>
-                    <w:t xml:space="preserve">inserite </w:t>
-                  </w:r>
-                  <w:r>
-                    <w:rPr>
-                      <w:iCs/>
-                      <w:sz w:val="24"/>
-                      <w:szCs w:val="24"/>
-                    </w:rPr>
-                    <w:t>all’interno</w:t>
-                  </w:r>
-                  <w:r>
-                    <w:rPr>
-                      <w:sz w:val="24"/>
-                      <w:szCs w:val="24"/>
-                    </w:rPr>
-                    <w:t xml:space="preserve"> d</w:t>
-                  </w:r>
-                  <w:r>
-                    <w:rPr>
-                      <w:sz w:val="24"/>
-                      <w:szCs w:val="24"/>
-                    </w:rPr>
-                    <w:t>i</w:t>
-                  </w:r>
-                  <w:r>
-                    <w:rPr>
-                      <w:sz w:val="24"/>
-                      <w:szCs w:val="24"/>
-                    </w:rPr>
-                    <w:t xml:space="preserve"> una finestra sotto la barra di ricerca.</w:t>
-                  </w:r>
+                    <w:t xml:space="preserve">Utente </w:t>
+                  </w:r>
+                  <w:r>
+                    <w:rPr>
+                      <w:sz w:val="24"/>
+                      <w:szCs w:val="24"/>
+                    </w:rPr>
+                    <w:t>visualizza la finestra con la lista dei corsi e ne seleziona un elemento.</w:t>
+                  </w:r>
+                </w:p>
+              </w:tc>
+              <w:tc>
+                <w:tcPr>
+                  <w:tcW w:w="3777" w:type="dxa"/>
+                </w:tcPr>
+                <w:p>
+                  <w:pPr>
+                    <w:suppressLineNumbers/>
+                    <w:spacing w:after="0" w:line="240" w:lineRule="auto"/>
+                    <w:rPr>
+                      <w:sz w:val="24"/>
+                      <w:szCs w:val="24"/>
+                    </w:rPr>
+                  </w:pPr>
                 </w:p>
               </w:tc>
             </w:tr>
@@ -6781,12 +6710,27 @@
                       <w:szCs w:val="24"/>
                     </w:rPr>
                   </w:pPr>
-                  <w:r>
-                    <w:rPr>
-                      <w:sz w:val="24"/>
-                      <w:szCs w:val="24"/>
-                    </w:rPr>
-                    <w:t>L’</w:t>
+                </w:p>
+              </w:tc>
+              <w:tc>
+                <w:tcPr>
+                  <w:tcW w:w="3777" w:type="dxa"/>
+                </w:tcPr>
+                <w:p>
+                  <w:pPr>
+                    <w:suppressLineNumbers/>
+                    <w:spacing w:after="0" w:line="240" w:lineRule="auto"/>
+                    <w:rPr>
+                      <w:sz w:val="24"/>
+                      <w:szCs w:val="24"/>
+                    </w:rPr>
+                  </w:pPr>
+                  <w:r>
+                    <w:rPr>
+                      <w:sz w:val="24"/>
+                      <w:szCs w:val="24"/>
+                    </w:rPr>
+                    <w:t xml:space="preserve">Il </w:t>
                   </w:r>
                   <w:r>
                     <w:rPr>
@@ -6795,76 +6739,6 @@
                       <w:sz w:val="24"/>
                       <w:szCs w:val="24"/>
                     </w:rPr>
-                    <w:t xml:space="preserve">Utente </w:t>
-                  </w:r>
-                  <w:r>
-                    <w:rPr>
-                      <w:sz w:val="24"/>
-                      <w:szCs w:val="24"/>
-                    </w:rPr>
-                    <w:t>visualizza la finestra con la lista dei corsi e ne seleziona un elemento.</w:t>
-                  </w:r>
-                </w:p>
-              </w:tc>
-              <w:tc>
-                <w:tcPr>
-                  <w:tcW w:w="3777" w:type="dxa"/>
-                </w:tcPr>
-                <w:p>
-                  <w:pPr>
-                    <w:suppressLineNumbers/>
-                    <w:spacing w:after="0" w:line="240" w:lineRule="auto"/>
-                    <w:rPr>
-                      <w:sz w:val="24"/>
-                      <w:szCs w:val="24"/>
-                    </w:rPr>
-                  </w:pPr>
-                </w:p>
-              </w:tc>
-            </w:tr>
-            <w:tr>
-              <w:tc>
-                <w:tcPr>
-                  <w:tcW w:w="3777" w:type="dxa"/>
-                </w:tcPr>
-                <w:p>
-                  <w:pPr>
-                    <w:suppressLineNumbers/>
-                    <w:spacing w:after="0" w:line="240" w:lineRule="auto"/>
-                    <w:rPr>
-                      <w:sz w:val="24"/>
-                      <w:szCs w:val="24"/>
-                    </w:rPr>
-                  </w:pPr>
-                </w:p>
-              </w:tc>
-              <w:tc>
-                <w:tcPr>
-                  <w:tcW w:w="3777" w:type="dxa"/>
-                </w:tcPr>
-                <w:p>
-                  <w:pPr>
-                    <w:suppressLineNumbers/>
-                    <w:spacing w:after="0" w:line="240" w:lineRule="auto"/>
-                    <w:rPr>
-                      <w:sz w:val="24"/>
-                      <w:szCs w:val="24"/>
-                    </w:rPr>
-                  </w:pPr>
-                  <w:r>
-                    <w:rPr>
-                      <w:sz w:val="24"/>
-                      <w:szCs w:val="24"/>
-                    </w:rPr>
-                    <w:t xml:space="preserve">Il </w:t>
-                  </w:r>
-                  <w:r>
-                    <w:rPr>
-                      <w:i/>
-                      <w:iCs/>
-                      <w:sz w:val="24"/>
-                      <w:szCs w:val="24"/>
-                    </w:rPr>
                     <w:t xml:space="preserve">Sistema </w:t>
                   </w:r>
                   <w:r>
@@ -6872,14 +6746,7 @@
                       <w:sz w:val="24"/>
                       <w:szCs w:val="24"/>
                     </w:rPr>
-                    <w:t xml:space="preserve">risponde andando a visualizzare la pagina del corso selezionato </w:t>
-                  </w:r>
-                  <w:r>
-                    <w:rPr>
-                      <w:sz w:val="24"/>
-                      <w:szCs w:val="24"/>
-                    </w:rPr>
-                    <w:t>dall’Utente.</w:t>
+                    <w:t>risponde andando a visualizzare la pagina del corso selezionato dall’Utente.</w:t>
                   </w:r>
                 </w:p>
               </w:tc>
@@ -7485,12 +7352,14 @@
                     <w:suppressLineNumbers/>
                     <w:spacing w:after="0" w:line="240" w:lineRule="auto"/>
                     <w:rPr>
-                      <w:sz w:val="24"/>
-                      <w:szCs w:val="24"/>
-                    </w:rPr>
-                  </w:pPr>
-                  <w:r>
-                    <w:rPr>
+                      <w:color w:val="4472C4" w:themeColor="accent1"/>
+                      <w:sz w:val="24"/>
+                      <w:szCs w:val="24"/>
+                    </w:rPr>
+                  </w:pPr>
+                  <w:r>
+                    <w:rPr>
+                      <w:color w:val="4472C4" w:themeColor="accent1"/>
                       <w:sz w:val="24"/>
                       <w:szCs w:val="24"/>
                     </w:rPr>
@@ -7507,12 +7376,14 @@
                     <w:suppressLineNumbers/>
                     <w:spacing w:after="0" w:line="240" w:lineRule="auto"/>
                     <w:rPr>
-                      <w:sz w:val="24"/>
-                      <w:szCs w:val="24"/>
-                    </w:rPr>
-                  </w:pPr>
-                  <w:r>
-                    <w:rPr>
+                      <w:color w:val="4472C4" w:themeColor="accent1"/>
+                      <w:sz w:val="24"/>
+                      <w:szCs w:val="24"/>
+                    </w:rPr>
+                  </w:pPr>
+                  <w:r>
+                    <w:rPr>
+                      <w:color w:val="4472C4" w:themeColor="accent1"/>
                       <w:sz w:val="24"/>
                       <w:szCs w:val="24"/>
                     </w:rPr>
@@ -7941,15 +7812,13 @@
               <w:t xml:space="preserve"> </w:t>
             </w:r>
             <w:r>
-              <w:t>che non sono corrispondenti a nessun utente, si andrà nel caso d’uso “</w:t>
-            </w:r>
-            <w:proofErr w:type="spellStart"/>
-            <w:r>
-              <w:t>NessunUtenteTrovato</w:t>
-            </w:r>
-            <w:proofErr w:type="spellEnd"/>
-            <w:r>
-              <w:t xml:space="preserve">” </w:t>
+              <w:t xml:space="preserve">che non sono corrispondenti a nessun utente, si andrà nel caso d’uso </w:t>
+            </w:r>
+            <w:r>
+              <w:t>US6EC1</w:t>
+            </w:r>
+            <w:r>
+              <w:t xml:space="preserve"> </w:t>
             </w:r>
           </w:p>
         </w:tc>
@@ -8398,12 +8267,14 @@
                     <w:suppressLineNumbers/>
                     <w:spacing w:after="0" w:line="240" w:lineRule="auto"/>
                     <w:rPr>
-                      <w:sz w:val="24"/>
-                      <w:szCs w:val="24"/>
-                    </w:rPr>
-                  </w:pPr>
-                  <w:r>
-                    <w:rPr>
+                      <w:color w:val="4472C4" w:themeColor="accent1"/>
+                      <w:sz w:val="24"/>
+                      <w:szCs w:val="24"/>
+                    </w:rPr>
+                  </w:pPr>
+                  <w:r>
+                    <w:rPr>
+                      <w:color w:val="4472C4" w:themeColor="accent1"/>
                       <w:sz w:val="24"/>
                       <w:szCs w:val="24"/>
                     </w:rPr>
@@ -8420,12 +8291,14 @@
                     <w:suppressLineNumbers/>
                     <w:spacing w:after="0" w:line="240" w:lineRule="auto"/>
                     <w:rPr>
-                      <w:sz w:val="24"/>
-                      <w:szCs w:val="24"/>
-                    </w:rPr>
-                  </w:pPr>
-                  <w:r>
-                    <w:rPr>
+                      <w:color w:val="4472C4" w:themeColor="accent1"/>
+                      <w:sz w:val="24"/>
+                      <w:szCs w:val="24"/>
+                    </w:rPr>
+                  </w:pPr>
+                  <w:r>
+                    <w:rPr>
+                      <w:color w:val="4472C4" w:themeColor="accent1"/>
                       <w:sz w:val="24"/>
                       <w:szCs w:val="24"/>
                     </w:rPr>
@@ -8644,7 +8517,46 @@
                       <w:sz w:val="24"/>
                       <w:szCs w:val="24"/>
                     </w:rPr>
-                    <w:t xml:space="preserve"> </w:t>
+                    <w:t xml:space="preserve"> inserite </w:t>
+                  </w:r>
+                  <w:r>
+                    <w:rPr>
+                      <w:iCs/>
+                      <w:sz w:val="24"/>
+                      <w:szCs w:val="24"/>
+                    </w:rPr>
+                    <w:t>all’interno di</w:t>
+                  </w:r>
+                  <w:r>
+                    <w:rPr>
+                      <w:sz w:val="24"/>
+                      <w:szCs w:val="24"/>
+                    </w:rPr>
+                    <w:t xml:space="preserve"> una finestra sotto la barra di ricerca.</w:t>
+                  </w:r>
+                </w:p>
+              </w:tc>
+            </w:tr>
+            <w:tr>
+              <w:tc>
+                <w:tcPr>
+                  <w:tcW w:w="3777" w:type="dxa"/>
+                </w:tcPr>
+                <w:p>
+                  <w:pPr>
+                    <w:suppressLineNumbers/>
+                    <w:spacing w:after="0" w:line="240" w:lineRule="auto"/>
+                    <w:rPr>
+                      <w:sz w:val="24"/>
+                      <w:szCs w:val="24"/>
+                    </w:rPr>
+                  </w:pPr>
+                  <w:r>
+                    <w:rPr>
+                      <w:sz w:val="24"/>
+                      <w:szCs w:val="24"/>
+                    </w:rPr>
+                    <w:t>L’</w:t>
                   </w:r>
                   <w:r>
                     <w:rPr>
@@ -8653,23 +8565,30 @@
                       <w:sz w:val="24"/>
                       <w:szCs w:val="24"/>
                     </w:rPr>
-                    <w:t xml:space="preserve">inserite </w:t>
-                  </w:r>
-                  <w:r>
-                    <w:rPr>
-                      <w:iCs/>
-                      <w:sz w:val="24"/>
-                      <w:szCs w:val="24"/>
-                    </w:rPr>
-                    <w:t>all’interno di</w:t>
-                  </w:r>
-                  <w:r>
-                    <w:rPr>
-                      <w:sz w:val="24"/>
-                      <w:szCs w:val="24"/>
-                    </w:rPr>
-                    <w:t xml:space="preserve"> una finestra sotto la barra di ricerca.</w:t>
-                  </w:r>
+                    <w:t xml:space="preserve">Utente </w:t>
+                  </w:r>
+                  <w:r>
+                    <w:rPr>
+                      <w:sz w:val="24"/>
+                      <w:szCs w:val="24"/>
+                    </w:rPr>
+                    <w:t>visualizza la finestra con la lista degli utenti e ne seleziona un elemento.</w:t>
+                  </w:r>
+                </w:p>
+              </w:tc>
+              <w:tc>
+                <w:tcPr>
+                  <w:tcW w:w="3777" w:type="dxa"/>
+                </w:tcPr>
+                <w:p>
+                  <w:pPr>
+                    <w:suppressLineNumbers/>
+                    <w:spacing w:after="0" w:line="240" w:lineRule="auto"/>
+                    <w:rPr>
+                      <w:sz w:val="24"/>
+                      <w:szCs w:val="24"/>
+                    </w:rPr>
+                  </w:pPr>
                 </w:p>
               </w:tc>
             </w:tr>
@@ -8687,12 +8606,27 @@
                       <w:szCs w:val="24"/>
                     </w:rPr>
                   </w:pPr>
-                  <w:r>
-                    <w:rPr>
-                      <w:sz w:val="24"/>
-                      <w:szCs w:val="24"/>
-                    </w:rPr>
-                    <w:t>L’</w:t>
+                </w:p>
+              </w:tc>
+              <w:tc>
+                <w:tcPr>
+                  <w:tcW w:w="3777" w:type="dxa"/>
+                </w:tcPr>
+                <w:p>
+                  <w:pPr>
+                    <w:suppressLineNumbers/>
+                    <w:spacing w:after="0" w:line="240" w:lineRule="auto"/>
+                    <w:rPr>
+                      <w:sz w:val="24"/>
+                      <w:szCs w:val="24"/>
+                    </w:rPr>
+                  </w:pPr>
+                  <w:r>
+                    <w:rPr>
+                      <w:sz w:val="24"/>
+                      <w:szCs w:val="24"/>
+                    </w:rPr>
+                    <w:t xml:space="preserve">Il </w:t>
                   </w:r>
                   <w:r>
                     <w:rPr>
@@ -8701,76 +8635,6 @@
                       <w:sz w:val="24"/>
                       <w:szCs w:val="24"/>
                     </w:rPr>
-                    <w:t xml:space="preserve">Utente </w:t>
-                  </w:r>
-                  <w:r>
-                    <w:rPr>
-                      <w:sz w:val="24"/>
-                      <w:szCs w:val="24"/>
-                    </w:rPr>
-                    <w:t>visualizza la finestra con la lista degli utenti e ne seleziona un elemento.</w:t>
-                  </w:r>
-                </w:p>
-              </w:tc>
-              <w:tc>
-                <w:tcPr>
-                  <w:tcW w:w="3777" w:type="dxa"/>
-                </w:tcPr>
-                <w:p>
-                  <w:pPr>
-                    <w:suppressLineNumbers/>
-                    <w:spacing w:after="0" w:line="240" w:lineRule="auto"/>
-                    <w:rPr>
-                      <w:sz w:val="24"/>
-                      <w:szCs w:val="24"/>
-                    </w:rPr>
-                  </w:pPr>
-                </w:p>
-              </w:tc>
-            </w:tr>
-            <w:tr>
-              <w:tc>
-                <w:tcPr>
-                  <w:tcW w:w="3777" w:type="dxa"/>
-                </w:tcPr>
-                <w:p>
-                  <w:pPr>
-                    <w:suppressLineNumbers/>
-                    <w:spacing w:after="0" w:line="240" w:lineRule="auto"/>
-                    <w:rPr>
-                      <w:sz w:val="24"/>
-                      <w:szCs w:val="24"/>
-                    </w:rPr>
-                  </w:pPr>
-                </w:p>
-              </w:tc>
-              <w:tc>
-                <w:tcPr>
-                  <w:tcW w:w="3777" w:type="dxa"/>
-                </w:tcPr>
-                <w:p>
-                  <w:pPr>
-                    <w:suppressLineNumbers/>
-                    <w:spacing w:after="0" w:line="240" w:lineRule="auto"/>
-                    <w:rPr>
-                      <w:sz w:val="24"/>
-                      <w:szCs w:val="24"/>
-                    </w:rPr>
-                  </w:pPr>
-                  <w:r>
-                    <w:rPr>
-                      <w:sz w:val="24"/>
-                      <w:szCs w:val="24"/>
-                    </w:rPr>
-                    <w:t xml:space="preserve">Il </w:t>
-                  </w:r>
-                  <w:r>
-                    <w:rPr>
-                      <w:i/>
-                      <w:iCs/>
-                      <w:sz w:val="24"/>
-                      <w:szCs w:val="24"/>
-                    </w:rPr>
                     <w:t xml:space="preserve">Sistema </w:t>
                   </w:r>
                   <w:r>
@@ -8778,14 +8642,7 @@
                       <w:sz w:val="24"/>
                       <w:szCs w:val="24"/>
                     </w:rPr>
-                    <w:t>risponde andando a visualizzare la pagina personale dell’utente selezionato</w:t>
-                  </w:r>
-                  <w:r>
-                    <w:rPr>
-                      <w:sz w:val="24"/>
-                      <w:szCs w:val="24"/>
-                    </w:rPr>
-                    <w:t>.</w:t>
+                    <w:t>risponde andando a visualizzare la pagina personale dell’utente selezionato.</w:t>
                   </w:r>
                 </w:p>
               </w:tc>
@@ -9547,12 +9404,14 @@
                     <w:suppressLineNumbers/>
                     <w:spacing w:after="0" w:line="240" w:lineRule="auto"/>
                     <w:rPr>
-                      <w:sz w:val="24"/>
-                      <w:szCs w:val="24"/>
-                    </w:rPr>
-                  </w:pPr>
-                  <w:r>
-                    <w:rPr>
+                      <w:color w:val="4472C4" w:themeColor="accent1"/>
+                      <w:sz w:val="24"/>
+                      <w:szCs w:val="24"/>
+                    </w:rPr>
+                  </w:pPr>
+                  <w:r>
+                    <w:rPr>
+                      <w:color w:val="4472C4" w:themeColor="accent1"/>
                       <w:sz w:val="24"/>
                       <w:szCs w:val="24"/>
                     </w:rPr>
@@ -9569,12 +9428,14 @@
                     <w:suppressLineNumbers/>
                     <w:spacing w:after="0" w:line="240" w:lineRule="auto"/>
                     <w:rPr>
-                      <w:sz w:val="24"/>
-                      <w:szCs w:val="24"/>
-                    </w:rPr>
-                  </w:pPr>
-                  <w:r>
-                    <w:rPr>
+                      <w:color w:val="4472C4" w:themeColor="accent1"/>
+                      <w:sz w:val="24"/>
+                      <w:szCs w:val="24"/>
+                    </w:rPr>
+                  </w:pPr>
+                  <w:r>
+                    <w:rPr>
+                      <w:color w:val="4472C4" w:themeColor="accent1"/>
                       <w:sz w:val="24"/>
                       <w:szCs w:val="24"/>
                     </w:rPr>
@@ -9734,6 +9595,16 @@
                     <w:t>che si occuperà del pagamento.</w:t>
                   </w:r>
                 </w:p>
+                <w:p>
+                  <w:pPr>
+                    <w:suppressLineNumbers/>
+                    <w:spacing w:after="0" w:line="240" w:lineRule="auto"/>
+                    <w:rPr>
+                      <w:sz w:val="24"/>
+                      <w:szCs w:val="24"/>
+                    </w:rPr>
+                  </w:pPr>
+                </w:p>
               </w:tc>
             </w:tr>
             <w:tr>
@@ -9761,34 +9632,19 @@
                     <w:suppressLineNumbers/>
                     <w:spacing w:after="0" w:line="240" w:lineRule="auto"/>
                     <w:rPr>
-                      <w:sz w:val="24"/>
-                      <w:szCs w:val="24"/>
-                    </w:rPr>
-                  </w:pPr>
-                  <w:r>
-                    <w:rPr>
-                      <w:sz w:val="24"/>
-                      <w:szCs w:val="24"/>
-                    </w:rPr>
-                    <w:t xml:space="preserve">Il </w:t>
-                  </w:r>
-                  <w:r>
-                    <w:rPr>
                       <w:i/>
                       <w:iCs/>
                       <w:sz w:val="24"/>
                       <w:szCs w:val="24"/>
                     </w:rPr>
-                    <w:t xml:space="preserve">Sistema </w:t>
-                  </w:r>
-                  <w:r>
-                    <w:rPr>
-                      <w:sz w:val="24"/>
-                      <w:szCs w:val="24"/>
-                    </w:rPr>
-                    <w:t xml:space="preserve">riceve la risposta di conferma del pagamento da parte del </w:t>
-                  </w:r>
-                  <w:proofErr w:type="spellStart"/>
+                  </w:pPr>
+                  <w:r>
+                    <w:rPr>
+                      <w:sz w:val="24"/>
+                      <w:szCs w:val="24"/>
+                    </w:rPr>
+                    <w:t xml:space="preserve">Il </w:t>
+                  </w:r>
                   <w:r>
                     <w:rPr>
                       <w:i/>
@@ -9796,9 +9652,16 @@
                       <w:sz w:val="24"/>
                       <w:szCs w:val="24"/>
                     </w:rPr>
-                    <w:t>SistemaDiPagamento</w:t>
-                  </w:r>
-                  <w:proofErr w:type="spellEnd"/>
+                    <w:t xml:space="preserve">Sistema </w:t>
+                  </w:r>
+                  <w:r>
+                    <w:rPr>
+                      <w:sz w:val="24"/>
+                      <w:szCs w:val="24"/>
+                    </w:rPr>
+                    <w:t xml:space="preserve">riceve la risposta di conferma del pagamento da parte del </w:t>
+                  </w:r>
+                  <w:proofErr w:type="spellStart"/>
                   <w:r>
                     <w:rPr>
                       <w:i/>
@@ -9806,8 +9669,28 @@
                       <w:sz w:val="24"/>
                       <w:szCs w:val="24"/>
                     </w:rPr>
+                    <w:t>SistemaDiPagamento</w:t>
+                  </w:r>
+                  <w:proofErr w:type="spellEnd"/>
+                  <w:r>
+                    <w:rPr>
+                      <w:i/>
+                      <w:iCs/>
+                      <w:sz w:val="24"/>
+                      <w:szCs w:val="24"/>
+                    </w:rPr>
                     <w:t>.</w:t>
                   </w:r>
+                </w:p>
+                <w:p>
+                  <w:pPr>
+                    <w:suppressLineNumbers/>
+                    <w:spacing w:after="0" w:line="240" w:lineRule="auto"/>
+                    <w:rPr>
+                      <w:sz w:val="24"/>
+                      <w:szCs w:val="24"/>
+                    </w:rPr>
+                  </w:pPr>
                 </w:p>
               </w:tc>
             </w:tr>
@@ -10003,15 +9886,54 @@
               <w:t>Sistema</w:t>
             </w:r>
             <w:r>
-              <w:t>, si andrà nel caso d’uso “</w:t>
+              <w:t xml:space="preserve">, si andrà nel caso d’uso </w:t>
+            </w:r>
+            <w:r>
+              <w:t>ST2EC1</w:t>
+            </w:r>
+          </w:p>
+          <w:p>
+            <w:pPr>
+              <w:suppressLineNumbers/>
+              <w:spacing w:after="0" w:line="240" w:lineRule="auto"/>
+            </w:pPr>
+          </w:p>
+          <w:p>
+            <w:pPr>
+              <w:suppressLineNumbers/>
+              <w:spacing w:after="0" w:line="240" w:lineRule="auto"/>
+            </w:pPr>
+            <w:r>
+              <w:t xml:space="preserve">Se </w:t>
+            </w:r>
+            <w:r>
+              <w:t xml:space="preserve">il </w:t>
+            </w:r>
+            <w:r>
+              <w:rPr>
+                <w:i/>
+              </w:rPr>
+              <w:t xml:space="preserve">Sistema </w:t>
+            </w:r>
+            <w:r>
+              <w:t xml:space="preserve">non riesce a comunicare con il </w:t>
             </w:r>
             <w:proofErr w:type="spellStart"/>
             <w:r>
-              <w:t>ErroreDatiPagamento</w:t>
+              <w:rPr>
+                <w:i/>
+              </w:rPr>
+              <w:t>SistemaDiPagamentoEsterno</w:t>
             </w:r>
             <w:proofErr w:type="spellEnd"/>
             <w:r>
-              <w:t>”</w:t>
+              <w:rPr>
+                <w:i/>
+              </w:rPr>
+              <w:t xml:space="preserve"> </w:t>
+            </w:r>
+            <w:r>
+              <w:t>si andrà nel caso d’uso ST2EC3</w:t>
             </w:r>
           </w:p>
           <w:p>
@@ -10055,22 +9977,10 @@
               <w:t xml:space="preserve"> </w:t>
             </w:r>
             <w:r>
-              <w:t>un errore di invalidità (credito insufficiente, carta non valida) si andrà nel caso d’uso “</w:t>
-            </w:r>
-            <w:proofErr w:type="spellStart"/>
-            <w:r>
-              <w:t>DatiNonValidi</w:t>
-            </w:r>
-            <w:proofErr w:type="spellEnd"/>
-            <w:r>
-              <w:t>”</w:t>
-            </w:r>
-            <w:r>
-              <w:rPr>
-                <w:i/>
-                <w:iCs/>
-              </w:rPr>
-              <w:t xml:space="preserve"> </w:t>
+              <w:t xml:space="preserve">un errore di invalidità (credito insufficiente, carta non valida) si andrà nel caso d’uso </w:t>
+            </w:r>
+            <w:r>
+              <w:t>ST2EC2</w:t>
             </w:r>
           </w:p>
         </w:tc>
@@ -10148,7 +10058,6 @@
                 <w:bCs/>
                 <w:color w:val="FFFFFF" w:themeColor="background1"/>
               </w:rPr>
-              <w:lastRenderedPageBreak/>
               <w:t>ID:</w:t>
             </w:r>
           </w:p>
@@ -10536,12 +10445,14 @@
                     <w:suppressLineNumbers/>
                     <w:spacing w:after="0" w:line="240" w:lineRule="auto"/>
                     <w:rPr>
-                      <w:sz w:val="24"/>
-                      <w:szCs w:val="24"/>
-                    </w:rPr>
-                  </w:pPr>
-                  <w:r>
-                    <w:rPr>
+                      <w:color w:val="4472C4" w:themeColor="accent1"/>
+                      <w:sz w:val="24"/>
+                      <w:szCs w:val="24"/>
+                    </w:rPr>
+                  </w:pPr>
+                  <w:r>
+                    <w:rPr>
+                      <w:color w:val="4472C4" w:themeColor="accent1"/>
                       <w:sz w:val="24"/>
                       <w:szCs w:val="24"/>
                     </w:rPr>
@@ -10564,12 +10475,14 @@
                     <w:suppressLineNumbers/>
                     <w:spacing w:after="0" w:line="240" w:lineRule="auto"/>
                     <w:rPr>
-                      <w:sz w:val="24"/>
-                      <w:szCs w:val="24"/>
-                    </w:rPr>
-                  </w:pPr>
-                  <w:r>
-                    <w:rPr>
+                      <w:color w:val="4472C4" w:themeColor="accent1"/>
+                      <w:sz w:val="24"/>
+                      <w:szCs w:val="24"/>
+                    </w:rPr>
+                  </w:pPr>
+                  <w:r>
+                    <w:rPr>
+                      <w:color w:val="4472C4" w:themeColor="accent1"/>
                       <w:sz w:val="24"/>
                       <w:szCs w:val="24"/>
                     </w:rPr>
@@ -10874,6 +10787,16 @@
                   <w:pPr>
                     <w:suppressLineNumbers/>
                     <w:spacing w:after="0" w:line="240" w:lineRule="auto"/>
+                    <w:rPr>
+                      <w:sz w:val="24"/>
+                      <w:szCs w:val="24"/>
+                    </w:rPr>
+                  </w:pPr>
+                </w:p>
+                <w:p>
+                  <w:pPr>
+                    <w:suppressLineNumbers/>
+                    <w:spacing w:after="0" w:line="240" w:lineRule="auto"/>
                   </w:pPr>
                   <w:r>
                     <w:rPr>
@@ -10962,6 +10885,16 @@
                       <w:szCs w:val="24"/>
                     </w:rPr>
                   </w:pPr>
+                </w:p>
+                <w:p>
+                  <w:pPr>
+                    <w:suppressLineNumbers/>
+                    <w:spacing w:after="0" w:line="240" w:lineRule="auto"/>
+                    <w:rPr>
+                      <w:sz w:val="24"/>
+                      <w:szCs w:val="24"/>
+                    </w:rPr>
+                  </w:pPr>
                   <w:r>
                     <w:rPr>
                       <w:sz w:val="24"/>
@@ -11029,14 +10962,7 @@
                       <w:sz w:val="24"/>
                       <w:szCs w:val="24"/>
                     </w:rPr>
-                    <w:t xml:space="preserve">visualizza la pagina del corso acquistato con il messaggio </w:t>
-                  </w:r>
-                  <w:r>
-                    <w:rPr>
-                      <w:sz w:val="24"/>
-                      <w:szCs w:val="24"/>
-                    </w:rPr>
-                    <w:t>del punto precedente.</w:t>
+                    <w:t>visualizza la pagina del corso acquistato con il messaggio del punto precedente.</w:t>
                   </w:r>
                 </w:p>
               </w:tc>
@@ -11122,39 +11048,75 @@
             <w:r>
               <w:rPr>
                 <w:i/>
-                <w:iCs/>
               </w:rPr>
               <w:t xml:space="preserve">Sistema </w:t>
             </w:r>
             <w:r>
-              <w:t xml:space="preserve">riceve dal </w:t>
+              <w:t xml:space="preserve">non riesce a comunicare con il </w:t>
             </w:r>
             <w:proofErr w:type="spellStart"/>
+            <w:r>
+              <w:rPr>
+                <w:i/>
+              </w:rPr>
+              <w:t>SistemaDiPagamentoEsterno</w:t>
+            </w:r>
+            <w:proofErr w:type="spellEnd"/>
+            <w:r>
+              <w:rPr>
+                <w:i/>
+              </w:rPr>
+              <w:t xml:space="preserve"> </w:t>
+            </w:r>
+            <w:r>
+              <w:t>si andrà nel caso d’uso ST2EC3</w:t>
+            </w:r>
+          </w:p>
+          <w:p>
+            <w:pPr>
+              <w:suppressLineNumbers/>
+              <w:spacing w:after="0" w:line="240" w:lineRule="auto"/>
+            </w:pPr>
+          </w:p>
+          <w:p>
+            <w:pPr>
+              <w:suppressLineNumbers/>
+              <w:spacing w:after="0" w:line="240" w:lineRule="auto"/>
+            </w:pPr>
+            <w:r>
+              <w:t xml:space="preserve">Se il </w:t>
+            </w:r>
             <w:r>
               <w:rPr>
                 <w:i/>
                 <w:iCs/>
               </w:rPr>
-              <w:t>SistemaDiPagamento</w:t>
-            </w:r>
-            <w:proofErr w:type="spellEnd"/>
+              <w:t xml:space="preserve">Sistema </w:t>
+            </w:r>
+            <w:r>
+              <w:t xml:space="preserve">riceve dal </w:t>
+            </w:r>
+            <w:proofErr w:type="spellStart"/>
             <w:r>
               <w:rPr>
                 <w:i/>
                 <w:iCs/>
               </w:rPr>
+              <w:t>SistemaDiPagamento</w:t>
+            </w:r>
+            <w:proofErr w:type="spellEnd"/>
+            <w:r>
+              <w:rPr>
+                <w:i/>
+                <w:iCs/>
+              </w:rPr>
               <w:t xml:space="preserve"> </w:t>
             </w:r>
             <w:r>
-              <w:t>un errore di invalidità (credito insufficiente, carta non valida) si andrà nel caso d’uso “</w:t>
-            </w:r>
-            <w:proofErr w:type="spellStart"/>
-            <w:r>
-              <w:t>DatiNonValidi</w:t>
-            </w:r>
-            <w:proofErr w:type="spellEnd"/>
-            <w:r>
-              <w:t>”</w:t>
+              <w:t xml:space="preserve">un errore di invalidità (credito insufficiente, carta non valida) si andrà nel caso d’uso </w:t>
+            </w:r>
+            <w:r>
+              <w:t>ST2EC2</w:t>
             </w:r>
             <w:r>
               <w:rPr>
@@ -11273,6 +11235,7 @@
                 <w:sz w:val="24"/>
                 <w:szCs w:val="24"/>
               </w:rPr>
+              <w:lastRenderedPageBreak/>
               <w:t>Nome:</w:t>
             </w:r>
           </w:p>
@@ -11600,12 +11563,14 @@
                     <w:suppressLineNumbers/>
                     <w:spacing w:after="0" w:line="240" w:lineRule="auto"/>
                     <w:rPr>
-                      <w:sz w:val="24"/>
-                      <w:szCs w:val="24"/>
-                    </w:rPr>
-                  </w:pPr>
-                  <w:r>
-                    <w:rPr>
+                      <w:color w:val="4472C4" w:themeColor="accent1"/>
+                      <w:sz w:val="24"/>
+                      <w:szCs w:val="24"/>
+                    </w:rPr>
+                  </w:pPr>
+                  <w:r>
+                    <w:rPr>
+                      <w:color w:val="4472C4" w:themeColor="accent1"/>
                       <w:sz w:val="24"/>
                       <w:szCs w:val="24"/>
                     </w:rPr>
@@ -11628,12 +11593,14 @@
                     <w:suppressLineNumbers/>
                     <w:spacing w:after="0" w:line="240" w:lineRule="auto"/>
                     <w:rPr>
-                      <w:sz w:val="24"/>
-                      <w:szCs w:val="24"/>
-                    </w:rPr>
-                  </w:pPr>
-                  <w:r>
-                    <w:rPr>
+                      <w:color w:val="4472C4" w:themeColor="accent1"/>
+                      <w:sz w:val="24"/>
+                      <w:szCs w:val="24"/>
+                    </w:rPr>
+                  </w:pPr>
+                  <w:r>
+                    <w:rPr>
+                      <w:color w:val="4472C4" w:themeColor="accent1"/>
                       <w:sz w:val="24"/>
                       <w:szCs w:val="24"/>
                     </w:rPr>
@@ -11943,6 +11910,16 @@
                       <w:szCs w:val="24"/>
                     </w:rPr>
                   </w:pPr>
+                </w:p>
+                <w:p>
+                  <w:pPr>
+                    <w:suppressLineNumbers/>
+                    <w:spacing w:after="0" w:line="240" w:lineRule="auto"/>
+                    <w:rPr>
+                      <w:sz w:val="24"/>
+                      <w:szCs w:val="24"/>
+                    </w:rPr>
+                  </w:pPr>
                   <w:r>
                     <w:rPr>
                       <w:sz w:val="24"/>
@@ -12030,6 +12007,16 @@
                       <w:szCs w:val="24"/>
                     </w:rPr>
                   </w:pPr>
+                </w:p>
+                <w:p>
+                  <w:pPr>
+                    <w:suppressLineNumbers/>
+                    <w:spacing w:after="0" w:line="240" w:lineRule="auto"/>
+                    <w:rPr>
+                      <w:sz w:val="24"/>
+                      <w:szCs w:val="24"/>
+                    </w:rPr>
+                  </w:pPr>
                   <w:r>
                     <w:rPr>
                       <w:sz w:val="24"/>
@@ -12147,7 +12134,7 @@
               <w:left w:val="single" w:sz="2" w:space="0" w:color="000000"/>
               <w:bottom w:val="single" w:sz="2" w:space="0" w:color="000000"/>
             </w:tcBorders>
-            <w:shd w:val="clear" w:color="auto" w:fill="auto"/>
+            <w:shd w:val="clear" w:color="auto" w:fill="4472C4" w:themeFill="accent1"/>
           </w:tcPr>
           <w:p>
             <w:pPr>
@@ -12162,8 +12149,8 @@
               <w:rPr>
                 <w:b/>
                 <w:bCs/>
-              </w:rPr>
-              <w:lastRenderedPageBreak/>
+                <w:color w:val="FFFFFF" w:themeColor="background1"/>
+              </w:rPr>
               <w:t>Eccezioni:</w:t>
             </w:r>
           </w:p>
@@ -12204,15 +12191,57 @@
               <w:t>Sistema</w:t>
             </w:r>
             <w:r>
-              <w:t>, si andrà nel caso d’uso “</w:t>
+              <w:t xml:space="preserve">, si andrà nel caso d’uso </w:t>
+            </w:r>
+          </w:p>
+          <w:p>
+            <w:pPr>
+              <w:suppressLineNumbers/>
+              <w:spacing w:after="0" w:line="240" w:lineRule="auto"/>
+            </w:pPr>
+            <w:r>
+              <w:t>ST2EC1</w:t>
+            </w:r>
+          </w:p>
+          <w:p>
+            <w:pPr>
+              <w:suppressLineNumbers/>
+              <w:spacing w:after="0" w:line="240" w:lineRule="auto"/>
+            </w:pPr>
+          </w:p>
+          <w:p>
+            <w:pPr>
+              <w:suppressLineNumbers/>
+              <w:spacing w:after="0" w:line="240" w:lineRule="auto"/>
+            </w:pPr>
+            <w:r>
+              <w:t xml:space="preserve">Se il </w:t>
+            </w:r>
+            <w:r>
+              <w:rPr>
+                <w:i/>
+              </w:rPr>
+              <w:t xml:space="preserve">Sistema </w:t>
+            </w:r>
+            <w:r>
+              <w:t xml:space="preserve">non riesce a comunicare con il </w:t>
             </w:r>
             <w:proofErr w:type="spellStart"/>
             <w:r>
-              <w:t>ErroreDatiPagamento</w:t>
+              <w:rPr>
+                <w:i/>
+              </w:rPr>
+              <w:t>SistemaDiPagamentoEsterno</w:t>
             </w:r>
             <w:proofErr w:type="spellEnd"/>
             <w:r>
-              <w:t>”</w:t>
+              <w:rPr>
+                <w:i/>
+              </w:rPr>
+              <w:t xml:space="preserve"> </w:t>
+            </w:r>
+            <w:r>
+              <w:t>si andrà nel caso d’uso ST2EC3</w:t>
             </w:r>
           </w:p>
         </w:tc>
@@ -12308,6 +12337,798 @@
         </w:rPr>
       </w:pPr>
     </w:p>
+    <w:tbl>
+      <w:tblPr>
+        <w:tblW w:w="9638" w:type="dxa"/>
+        <w:tblBorders>
+          <w:top w:val="single" w:sz="2" w:space="0" w:color="000000"/>
+          <w:left w:val="single" w:sz="2" w:space="0" w:color="000000"/>
+          <w:bottom w:val="single" w:sz="2" w:space="0" w:color="000000"/>
+          <w:insideH w:val="single" w:sz="2" w:space="0" w:color="000000"/>
+        </w:tblBorders>
+        <w:tblCellMar>
+          <w:top w:w="55" w:type="dxa"/>
+          <w:left w:w="49" w:type="dxa"/>
+          <w:bottom w:w="55" w:type="dxa"/>
+          <w:right w:w="55" w:type="dxa"/>
+        </w:tblCellMar>
+        <w:tblLook w:val="04A0" w:firstRow="1" w:lastRow="0" w:firstColumn="1" w:lastColumn="0" w:noHBand="0" w:noVBand="1"/>
+      </w:tblPr>
+      <w:tblGrid>
+        <w:gridCol w:w="1970"/>
+        <w:gridCol w:w="7668"/>
+      </w:tblGrid>
+      <w:tr>
+        <w:tc>
+          <w:tcPr>
+            <w:tcW w:w="1970" w:type="dxa"/>
+            <w:tcBorders>
+              <w:top w:val="single" w:sz="2" w:space="0" w:color="000000"/>
+              <w:left w:val="single" w:sz="2" w:space="0" w:color="000000"/>
+              <w:bottom w:val="single" w:sz="2" w:space="0" w:color="000000"/>
+            </w:tcBorders>
+            <w:shd w:val="clear" w:color="auto" w:fill="4472C4" w:themeFill="accent1"/>
+          </w:tcPr>
+          <w:p>
+            <w:pPr>
+              <w:suppressLineNumbers/>
+              <w:spacing w:after="0" w:line="240" w:lineRule="auto"/>
+              <w:rPr>
+                <w:color w:val="FFFFFF" w:themeColor="background1"/>
+              </w:rPr>
+            </w:pPr>
+            <w:r>
+              <w:rPr>
+                <w:b/>
+                <w:bCs/>
+                <w:color w:val="FFFFFF" w:themeColor="background1"/>
+              </w:rPr>
+              <w:t>ID:</w:t>
+            </w:r>
+          </w:p>
+        </w:tc>
+        <w:tc>
+          <w:tcPr>
+            <w:tcW w:w="7668" w:type="dxa"/>
+            <w:tcBorders>
+              <w:top w:val="single" w:sz="2" w:space="0" w:color="000000"/>
+              <w:left w:val="single" w:sz="2" w:space="0" w:color="000000"/>
+              <w:bottom w:val="single" w:sz="2" w:space="0" w:color="000000"/>
+              <w:right w:val="single" w:sz="2" w:space="0" w:color="000000"/>
+            </w:tcBorders>
+            <w:shd w:val="clear" w:color="auto" w:fill="auto"/>
+          </w:tcPr>
+          <w:p>
+            <w:pPr>
+              <w:suppressLineNumbers/>
+              <w:spacing w:after="0" w:line="240" w:lineRule="auto"/>
+            </w:pPr>
+            <w:r>
+              <w:t>ST2EC</w:t>
+            </w:r>
+            <w:r>
+              <w:t>3</w:t>
+            </w:r>
+          </w:p>
+        </w:tc>
+      </w:tr>
+      <w:tr>
+        <w:tc>
+          <w:tcPr>
+            <w:tcW w:w="1970" w:type="dxa"/>
+            <w:tcBorders>
+              <w:top w:val="single" w:sz="2" w:space="0" w:color="000000"/>
+              <w:left w:val="single" w:sz="2" w:space="0" w:color="000000"/>
+              <w:bottom w:val="single" w:sz="2" w:space="0" w:color="000000"/>
+            </w:tcBorders>
+            <w:shd w:val="clear" w:color="auto" w:fill="4472C4" w:themeFill="accent1"/>
+          </w:tcPr>
+          <w:p>
+            <w:pPr>
+              <w:suppressLineNumbers/>
+              <w:spacing w:after="0" w:line="240" w:lineRule="auto"/>
+              <w:rPr>
+                <w:color w:val="FFFFFF" w:themeColor="background1"/>
+              </w:rPr>
+            </w:pPr>
+            <w:r>
+              <w:rPr>
+                <w:b/>
+                <w:color w:val="FFFFFF" w:themeColor="background1"/>
+                <w:sz w:val="24"/>
+                <w:szCs w:val="24"/>
+              </w:rPr>
+              <w:t>Nome:</w:t>
+            </w:r>
+          </w:p>
+        </w:tc>
+        <w:tc>
+          <w:tcPr>
+            <w:tcW w:w="7668" w:type="dxa"/>
+            <w:tcBorders>
+              <w:top w:val="single" w:sz="2" w:space="0" w:color="000000"/>
+              <w:left w:val="single" w:sz="2" w:space="0" w:color="000000"/>
+              <w:bottom w:val="single" w:sz="2" w:space="0" w:color="000000"/>
+              <w:right w:val="single" w:sz="2" w:space="0" w:color="000000"/>
+            </w:tcBorders>
+            <w:shd w:val="clear" w:color="auto" w:fill="auto"/>
+          </w:tcPr>
+          <w:p>
+            <w:pPr>
+              <w:suppressLineNumbers/>
+              <w:spacing w:after="0" w:line="240" w:lineRule="auto"/>
+            </w:pPr>
+            <w:proofErr w:type="spellStart"/>
+            <w:r>
+              <w:rPr>
+                <w:sz w:val="24"/>
+                <w:szCs w:val="24"/>
+              </w:rPr>
+              <w:t>SistemaDiPagamentoNonDisponibile</w:t>
+            </w:r>
+            <w:proofErr w:type="spellEnd"/>
+          </w:p>
+        </w:tc>
+      </w:tr>
+      <w:tr>
+        <w:tc>
+          <w:tcPr>
+            <w:tcW w:w="1970" w:type="dxa"/>
+            <w:tcBorders>
+              <w:top w:val="single" w:sz="2" w:space="0" w:color="000000"/>
+              <w:left w:val="single" w:sz="2" w:space="0" w:color="000000"/>
+              <w:bottom w:val="single" w:sz="2" w:space="0" w:color="000000"/>
+            </w:tcBorders>
+            <w:shd w:val="clear" w:color="auto" w:fill="4472C4" w:themeFill="accent1"/>
+          </w:tcPr>
+          <w:p>
+            <w:pPr>
+              <w:suppressLineNumbers/>
+              <w:spacing w:after="0" w:line="240" w:lineRule="auto"/>
+              <w:rPr>
+                <w:color w:val="FFFFFF" w:themeColor="background1"/>
+              </w:rPr>
+            </w:pPr>
+            <w:r>
+              <w:rPr>
+                <w:b/>
+                <w:color w:val="FFFFFF" w:themeColor="background1"/>
+                <w:sz w:val="24"/>
+                <w:szCs w:val="24"/>
+              </w:rPr>
+              <w:t>Attori:</w:t>
+            </w:r>
+          </w:p>
+        </w:tc>
+        <w:tc>
+          <w:tcPr>
+            <w:tcW w:w="7668" w:type="dxa"/>
+            <w:tcBorders>
+              <w:top w:val="single" w:sz="2" w:space="0" w:color="000000"/>
+              <w:left w:val="single" w:sz="2" w:space="0" w:color="000000"/>
+              <w:bottom w:val="single" w:sz="2" w:space="0" w:color="000000"/>
+              <w:right w:val="single" w:sz="2" w:space="0" w:color="000000"/>
+            </w:tcBorders>
+            <w:shd w:val="clear" w:color="auto" w:fill="auto"/>
+          </w:tcPr>
+          <w:p>
+            <w:pPr>
+              <w:suppressLineNumbers/>
+              <w:spacing w:after="0" w:line="240" w:lineRule="auto"/>
+            </w:pPr>
+            <w:r>
+              <w:rPr>
+                <w:sz w:val="24"/>
+                <w:szCs w:val="24"/>
+              </w:rPr>
+              <w:t xml:space="preserve">Iniziato da </w:t>
+            </w:r>
+            <w:r>
+              <w:rPr>
+                <w:i/>
+                <w:iCs/>
+                <w:sz w:val="24"/>
+                <w:szCs w:val="24"/>
+              </w:rPr>
+              <w:t>Studente</w:t>
+            </w:r>
+          </w:p>
+          <w:p>
+            <w:pPr>
+              <w:suppressLineNumbers/>
+              <w:spacing w:after="0" w:line="240" w:lineRule="auto"/>
+            </w:pPr>
+            <w:r>
+              <w:rPr>
+                <w:sz w:val="24"/>
+                <w:szCs w:val="24"/>
+              </w:rPr>
+              <w:t xml:space="preserve">Conversazione con </w:t>
+            </w:r>
+            <w:proofErr w:type="spellStart"/>
+            <w:r>
+              <w:rPr>
+                <w:i/>
+                <w:iCs/>
+                <w:sz w:val="24"/>
+                <w:szCs w:val="24"/>
+              </w:rPr>
+              <w:t>SistemaDiPagamento</w:t>
+            </w:r>
+            <w:proofErr w:type="spellEnd"/>
+          </w:p>
+        </w:tc>
+      </w:tr>
+      <w:tr>
+        <w:tc>
+          <w:tcPr>
+            <w:tcW w:w="1970" w:type="dxa"/>
+            <w:tcBorders>
+              <w:top w:val="single" w:sz="2" w:space="0" w:color="000000"/>
+              <w:left w:val="single" w:sz="2" w:space="0" w:color="000000"/>
+              <w:bottom w:val="single" w:sz="2" w:space="0" w:color="000000"/>
+            </w:tcBorders>
+            <w:shd w:val="clear" w:color="auto" w:fill="4472C4" w:themeFill="accent1"/>
+          </w:tcPr>
+          <w:p>
+            <w:pPr>
+              <w:suppressLineNumbers/>
+              <w:spacing w:after="0" w:line="240" w:lineRule="auto"/>
+              <w:rPr>
+                <w:color w:val="FFFFFF" w:themeColor="background1"/>
+              </w:rPr>
+            </w:pPr>
+            <w:r>
+              <w:rPr>
+                <w:b/>
+                <w:color w:val="FFFFFF" w:themeColor="background1"/>
+                <w:sz w:val="24"/>
+                <w:szCs w:val="24"/>
+              </w:rPr>
+              <w:t>Condizione di ingresso:</w:t>
+            </w:r>
+          </w:p>
+        </w:tc>
+        <w:tc>
+          <w:tcPr>
+            <w:tcW w:w="7668" w:type="dxa"/>
+            <w:tcBorders>
+              <w:top w:val="single" w:sz="2" w:space="0" w:color="000000"/>
+              <w:left w:val="single" w:sz="2" w:space="0" w:color="000000"/>
+              <w:bottom w:val="single" w:sz="2" w:space="0" w:color="000000"/>
+              <w:right w:val="single" w:sz="2" w:space="0" w:color="000000"/>
+            </w:tcBorders>
+            <w:shd w:val="clear" w:color="auto" w:fill="auto"/>
+          </w:tcPr>
+          <w:p>
+            <w:pPr>
+              <w:suppressLineNumbers/>
+              <w:spacing w:after="0" w:line="240" w:lineRule="auto"/>
+            </w:pPr>
+            <w:r>
+              <w:rPr>
+                <w:i/>
+                <w:iCs/>
+                <w:sz w:val="24"/>
+                <w:szCs w:val="24"/>
+              </w:rPr>
+              <w:t xml:space="preserve">Lo Studente </w:t>
+            </w:r>
+            <w:r>
+              <w:rPr>
+                <w:sz w:val="24"/>
+                <w:szCs w:val="24"/>
+              </w:rPr>
+              <w:t xml:space="preserve">invia dei dati di pagamento invalidi al </w:t>
+            </w:r>
+            <w:r>
+              <w:rPr>
+                <w:i/>
+                <w:iCs/>
+                <w:sz w:val="24"/>
+                <w:szCs w:val="24"/>
+              </w:rPr>
+              <w:t>Sistema.</w:t>
+            </w:r>
+          </w:p>
+        </w:tc>
+      </w:tr>
+      <w:tr>
+        <w:tc>
+          <w:tcPr>
+            <w:tcW w:w="1970" w:type="dxa"/>
+            <w:tcBorders>
+              <w:top w:val="single" w:sz="2" w:space="0" w:color="000000"/>
+              <w:left w:val="single" w:sz="2" w:space="0" w:color="000000"/>
+              <w:bottom w:val="single" w:sz="2" w:space="0" w:color="000000"/>
+            </w:tcBorders>
+            <w:shd w:val="clear" w:color="auto" w:fill="4472C4" w:themeFill="accent1"/>
+          </w:tcPr>
+          <w:p>
+            <w:pPr>
+              <w:suppressLineNumbers/>
+              <w:spacing w:after="0" w:line="240" w:lineRule="auto"/>
+              <w:rPr>
+                <w:color w:val="FFFFFF" w:themeColor="background1"/>
+              </w:rPr>
+            </w:pPr>
+            <w:r>
+              <w:rPr>
+                <w:b/>
+                <w:color w:val="FFFFFF" w:themeColor="background1"/>
+                <w:sz w:val="24"/>
+                <w:szCs w:val="24"/>
+              </w:rPr>
+              <w:t>Condizione di uscita:</w:t>
+            </w:r>
+          </w:p>
+        </w:tc>
+        <w:tc>
+          <w:tcPr>
+            <w:tcW w:w="7668" w:type="dxa"/>
+            <w:tcBorders>
+              <w:top w:val="single" w:sz="2" w:space="0" w:color="000000"/>
+              <w:left w:val="single" w:sz="2" w:space="0" w:color="000000"/>
+              <w:bottom w:val="single" w:sz="2" w:space="0" w:color="000000"/>
+              <w:right w:val="single" w:sz="2" w:space="0" w:color="000000"/>
+            </w:tcBorders>
+            <w:shd w:val="clear" w:color="auto" w:fill="auto"/>
+          </w:tcPr>
+          <w:p>
+            <w:pPr>
+              <w:suppressLineNumbers/>
+              <w:spacing w:after="0" w:line="240" w:lineRule="auto"/>
+            </w:pPr>
+            <w:r>
+              <w:rPr>
+                <w:sz w:val="24"/>
+                <w:szCs w:val="24"/>
+              </w:rPr>
+              <w:t xml:space="preserve">Lo </w:t>
+            </w:r>
+            <w:r>
+              <w:rPr>
+                <w:i/>
+                <w:iCs/>
+                <w:sz w:val="24"/>
+                <w:szCs w:val="24"/>
+              </w:rPr>
+              <w:t>Studente è iscritto al corso.</w:t>
+            </w:r>
+          </w:p>
+        </w:tc>
+      </w:tr>
+      <w:tr>
+        <w:tc>
+          <w:tcPr>
+            <w:tcW w:w="1970" w:type="dxa"/>
+            <w:tcBorders>
+              <w:top w:val="single" w:sz="2" w:space="0" w:color="000000"/>
+              <w:left w:val="single" w:sz="2" w:space="0" w:color="000000"/>
+              <w:bottom w:val="single" w:sz="2" w:space="0" w:color="000000"/>
+            </w:tcBorders>
+            <w:shd w:val="clear" w:color="auto" w:fill="4472C4" w:themeFill="accent1"/>
+          </w:tcPr>
+          <w:p>
+            <w:pPr>
+              <w:suppressLineNumbers/>
+              <w:spacing w:after="0" w:line="240" w:lineRule="auto"/>
+              <w:rPr>
+                <w:color w:val="FFFFFF" w:themeColor="background1"/>
+              </w:rPr>
+            </w:pPr>
+            <w:r>
+              <w:rPr>
+                <w:b/>
+                <w:color w:val="FFFFFF" w:themeColor="background1"/>
+                <w:sz w:val="24"/>
+                <w:szCs w:val="24"/>
+              </w:rPr>
+              <w:t>Flusso di eventi:</w:t>
+            </w:r>
+          </w:p>
+        </w:tc>
+        <w:tc>
+          <w:tcPr>
+            <w:tcW w:w="7668" w:type="dxa"/>
+            <w:tcBorders>
+              <w:top w:val="single" w:sz="2" w:space="0" w:color="000000"/>
+              <w:left w:val="single" w:sz="2" w:space="0" w:color="000000"/>
+              <w:bottom w:val="single" w:sz="2" w:space="0" w:color="000000"/>
+              <w:right w:val="single" w:sz="2" w:space="0" w:color="000000"/>
+            </w:tcBorders>
+            <w:shd w:val="clear" w:color="auto" w:fill="auto"/>
+          </w:tcPr>
+          <w:tbl>
+            <w:tblPr>
+              <w:tblStyle w:val="TableGrid"/>
+              <w:tblW w:w="0" w:type="auto"/>
+              <w:tblLook w:val="04A0" w:firstRow="1" w:lastRow="0" w:firstColumn="1" w:lastColumn="0" w:noHBand="0" w:noVBand="1"/>
+            </w:tblPr>
+            <w:tblGrid>
+              <w:gridCol w:w="3777"/>
+              <w:gridCol w:w="3777"/>
+            </w:tblGrid>
+            <w:tr>
+              <w:tc>
+                <w:tcPr>
+                  <w:tcW w:w="3777" w:type="dxa"/>
+                  <w:tcBorders>
+                    <w:top w:val="nil"/>
+                    <w:left w:val="nil"/>
+                    <w:bottom w:val="nil"/>
+                    <w:right w:val="nil"/>
+                  </w:tcBorders>
+                </w:tcPr>
+                <w:p>
+                  <w:pPr>
+                    <w:suppressLineNumbers/>
+                    <w:spacing w:after="0" w:line="240" w:lineRule="auto"/>
+                    <w:rPr>
+                      <w:color w:val="4472C4" w:themeColor="accent1"/>
+                      <w:sz w:val="24"/>
+                      <w:szCs w:val="24"/>
+                    </w:rPr>
+                  </w:pPr>
+                  <w:r>
+                    <w:rPr>
+                      <w:color w:val="4472C4" w:themeColor="accent1"/>
+                      <w:sz w:val="24"/>
+                      <w:szCs w:val="24"/>
+                    </w:rPr>
+                    <w:t>Studente</w:t>
+                  </w:r>
+                </w:p>
+              </w:tc>
+              <w:tc>
+                <w:tcPr>
+                  <w:tcW w:w="3777" w:type="dxa"/>
+                  <w:tcBorders>
+                    <w:top w:val="nil"/>
+                    <w:left w:val="nil"/>
+                    <w:bottom w:val="nil"/>
+                    <w:right w:val="nil"/>
+                  </w:tcBorders>
+                </w:tcPr>
+                <w:p>
+                  <w:pPr>
+                    <w:suppressLineNumbers/>
+                    <w:spacing w:after="0" w:line="240" w:lineRule="auto"/>
+                    <w:rPr>
+                      <w:color w:val="4472C4" w:themeColor="accent1"/>
+                      <w:sz w:val="24"/>
+                      <w:szCs w:val="24"/>
+                    </w:rPr>
+                  </w:pPr>
+                  <w:r>
+                    <w:rPr>
+                      <w:color w:val="4472C4" w:themeColor="accent1"/>
+                      <w:sz w:val="24"/>
+                      <w:szCs w:val="24"/>
+                    </w:rPr>
+                    <w:t>Sistema</w:t>
+                  </w:r>
+                </w:p>
+              </w:tc>
+            </w:tr>
+            <w:tr>
+              <w:tc>
+                <w:tcPr>
+                  <w:tcW w:w="3777" w:type="dxa"/>
+                  <w:tcBorders>
+                    <w:top w:val="nil"/>
+                    <w:left w:val="nil"/>
+                    <w:bottom w:val="nil"/>
+                    <w:right w:val="nil"/>
+                  </w:tcBorders>
+                </w:tcPr>
+                <w:p>
+                  <w:pPr>
+                    <w:suppressLineNumbers/>
+                    <w:spacing w:after="0" w:line="240" w:lineRule="auto"/>
+                    <w:rPr>
+                      <w:sz w:val="24"/>
+                      <w:szCs w:val="24"/>
+                    </w:rPr>
+                  </w:pPr>
+                </w:p>
+              </w:tc>
+              <w:tc>
+                <w:tcPr>
+                  <w:tcW w:w="3777" w:type="dxa"/>
+                  <w:tcBorders>
+                    <w:top w:val="nil"/>
+                    <w:left w:val="nil"/>
+                    <w:bottom w:val="nil"/>
+                    <w:right w:val="nil"/>
+                  </w:tcBorders>
+                </w:tcPr>
+                <w:p>
+                  <w:pPr>
+                    <w:suppressLineNumbers/>
+                    <w:spacing w:after="0" w:line="240" w:lineRule="auto"/>
+                    <w:rPr>
+                      <w:sz w:val="24"/>
+                      <w:szCs w:val="24"/>
+                    </w:rPr>
+                  </w:pPr>
+                  <w:r>
+                    <w:rPr>
+                      <w:sz w:val="24"/>
+                      <w:szCs w:val="24"/>
+                    </w:rPr>
+                    <w:t xml:space="preserve">Il </w:t>
+                  </w:r>
+                  <w:r>
+                    <w:rPr>
+                      <w:i/>
+                      <w:iCs/>
+                      <w:sz w:val="24"/>
+                      <w:szCs w:val="24"/>
+                    </w:rPr>
+                    <w:t>Sistema</w:t>
+                  </w:r>
+                  <w:r>
+                    <w:rPr>
+                      <w:i/>
+                      <w:iCs/>
+                      <w:sz w:val="24"/>
+                      <w:szCs w:val="24"/>
+                    </w:rPr>
+                    <w:t xml:space="preserve">, </w:t>
+                  </w:r>
+                  <w:r>
+                    <w:rPr>
+                      <w:iCs/>
+                      <w:sz w:val="24"/>
+                      <w:szCs w:val="24"/>
+                    </w:rPr>
+                    <w:t>dopo un tempo di attesa, fa visualizzare un messaggio di errore in una pagina dedicata andando ad annullare il pagamento.</w:t>
+                  </w:r>
+                </w:p>
+              </w:tc>
+            </w:tr>
+            <w:tr>
+              <w:tc>
+                <w:tcPr>
+                  <w:tcW w:w="3777" w:type="dxa"/>
+                  <w:tcBorders>
+                    <w:top w:val="nil"/>
+                    <w:left w:val="nil"/>
+                    <w:bottom w:val="nil"/>
+                    <w:right w:val="nil"/>
+                  </w:tcBorders>
+                </w:tcPr>
+                <w:p>
+                  <w:pPr>
+                    <w:suppressLineNumbers/>
+                    <w:spacing w:after="0" w:line="240" w:lineRule="auto"/>
+                    <w:rPr>
+                      <w:sz w:val="24"/>
+                      <w:szCs w:val="24"/>
+                    </w:rPr>
+                  </w:pPr>
+                  <w:r>
+                    <w:rPr>
+                      <w:sz w:val="24"/>
+                      <w:szCs w:val="24"/>
+                    </w:rPr>
+                    <w:t xml:space="preserve">Lo </w:t>
+                  </w:r>
+                  <w:r>
+                    <w:rPr>
+                      <w:i/>
+                      <w:iCs/>
+                      <w:sz w:val="24"/>
+                      <w:szCs w:val="24"/>
+                    </w:rPr>
+                    <w:t xml:space="preserve">Studente </w:t>
+                  </w:r>
+                  <w:r>
+                    <w:rPr>
+                      <w:sz w:val="24"/>
+                      <w:szCs w:val="24"/>
+                    </w:rPr>
+                    <w:t>visualizza il messaggio</w:t>
+                  </w:r>
+                  <w:r>
+                    <w:rPr>
+                      <w:sz w:val="24"/>
+                      <w:szCs w:val="24"/>
+                    </w:rPr>
+                    <w:t>.</w:t>
+                  </w:r>
+                </w:p>
+              </w:tc>
+              <w:tc>
+                <w:tcPr>
+                  <w:tcW w:w="3777" w:type="dxa"/>
+                  <w:tcBorders>
+                    <w:top w:val="nil"/>
+                    <w:left w:val="nil"/>
+                    <w:bottom w:val="nil"/>
+                    <w:right w:val="nil"/>
+                  </w:tcBorders>
+                </w:tcPr>
+                <w:p>
+                  <w:pPr>
+                    <w:suppressLineNumbers/>
+                    <w:spacing w:after="0" w:line="240" w:lineRule="auto"/>
+                    <w:rPr>
+                      <w:sz w:val="24"/>
+                      <w:szCs w:val="24"/>
+                    </w:rPr>
+                  </w:pPr>
+                </w:p>
+              </w:tc>
+            </w:tr>
+            <w:tr>
+              <w:tc>
+                <w:tcPr>
+                  <w:tcW w:w="3777" w:type="dxa"/>
+                  <w:tcBorders>
+                    <w:top w:val="nil"/>
+                    <w:left w:val="nil"/>
+                    <w:bottom w:val="nil"/>
+                    <w:right w:val="nil"/>
+                  </w:tcBorders>
+                </w:tcPr>
+                <w:p>
+                  <w:pPr>
+                    <w:suppressLineNumbers/>
+                    <w:spacing w:after="0" w:line="240" w:lineRule="auto"/>
+                    <w:rPr>
+                      <w:sz w:val="24"/>
+                      <w:szCs w:val="24"/>
+                    </w:rPr>
+                  </w:pPr>
+                </w:p>
+              </w:tc>
+              <w:tc>
+                <w:tcPr>
+                  <w:tcW w:w="3777" w:type="dxa"/>
+                  <w:tcBorders>
+                    <w:top w:val="nil"/>
+                    <w:left w:val="nil"/>
+                    <w:bottom w:val="nil"/>
+                    <w:right w:val="nil"/>
+                  </w:tcBorders>
+                </w:tcPr>
+                <w:p>
+                  <w:pPr>
+                    <w:suppressLineNumbers/>
+                    <w:spacing w:after="0" w:line="240" w:lineRule="auto"/>
+                    <w:rPr>
+                      <w:sz w:val="24"/>
+                      <w:szCs w:val="24"/>
+                    </w:rPr>
+                  </w:pPr>
+                  <w:r>
+                    <w:rPr>
+                      <w:sz w:val="24"/>
+                      <w:szCs w:val="24"/>
+                    </w:rPr>
+                    <w:t xml:space="preserve">Il Sistema reindirizza automaticamente lo </w:t>
+                  </w:r>
+                  <w:r>
+                    <w:rPr>
+                      <w:i/>
+                      <w:sz w:val="24"/>
+                      <w:szCs w:val="24"/>
+                    </w:rPr>
+                    <w:t xml:space="preserve">Studente </w:t>
+                  </w:r>
+                  <w:r>
+                    <w:rPr>
+                      <w:sz w:val="24"/>
+                      <w:szCs w:val="24"/>
+                    </w:rPr>
+                    <w:t>nella pagina di presentazione del corso dopo alcuni secondi dalla visualizzazione della pagina di errore.</w:t>
+                  </w:r>
+                </w:p>
+                <w:p>
+                  <w:pPr>
+                    <w:suppressLineNumbers/>
+                    <w:spacing w:after="0" w:line="240" w:lineRule="auto"/>
+                    <w:rPr>
+                      <w:sz w:val="24"/>
+                      <w:szCs w:val="24"/>
+                    </w:rPr>
+                  </w:pPr>
+                </w:p>
+              </w:tc>
+            </w:tr>
+            <w:tr>
+              <w:tc>
+                <w:tcPr>
+                  <w:tcW w:w="3777" w:type="dxa"/>
+                  <w:tcBorders>
+                    <w:top w:val="nil"/>
+                    <w:left w:val="nil"/>
+                    <w:bottom w:val="nil"/>
+                    <w:right w:val="nil"/>
+                  </w:tcBorders>
+                </w:tcPr>
+                <w:p>
+                  <w:pPr>
+                    <w:suppressLineNumbers/>
+                    <w:spacing w:after="0" w:line="240" w:lineRule="auto"/>
+                    <w:rPr>
+                      <w:sz w:val="24"/>
+                      <w:szCs w:val="24"/>
+                    </w:rPr>
+                  </w:pPr>
+                  <w:r>
+                    <w:rPr>
+                      <w:sz w:val="24"/>
+                      <w:szCs w:val="24"/>
+                    </w:rPr>
+                    <w:t xml:space="preserve">Lo </w:t>
+                  </w:r>
+                  <w:r>
+                    <w:rPr>
+                      <w:i/>
+                      <w:iCs/>
+                      <w:sz w:val="24"/>
+                      <w:szCs w:val="24"/>
+                    </w:rPr>
+                    <w:t xml:space="preserve">Studente </w:t>
+                  </w:r>
+                  <w:r>
+                    <w:rPr>
+                      <w:sz w:val="24"/>
+                      <w:szCs w:val="24"/>
+                    </w:rPr>
+                    <w:t xml:space="preserve">visualizza la pagina </w:t>
+                  </w:r>
+                  <w:r>
+                    <w:rPr>
+                      <w:sz w:val="24"/>
+                      <w:szCs w:val="24"/>
+                    </w:rPr>
+                    <w:t>di presentazione del corso</w:t>
+                  </w:r>
+                  <w:r>
+                    <w:rPr>
+                      <w:sz w:val="24"/>
+                      <w:szCs w:val="24"/>
+                    </w:rPr>
+                    <w:t>.</w:t>
+                  </w:r>
+                </w:p>
+              </w:tc>
+              <w:tc>
+                <w:tcPr>
+                  <w:tcW w:w="3777" w:type="dxa"/>
+                  <w:tcBorders>
+                    <w:top w:val="nil"/>
+                    <w:left w:val="nil"/>
+                    <w:bottom w:val="nil"/>
+                    <w:right w:val="nil"/>
+                  </w:tcBorders>
+                </w:tcPr>
+                <w:p>
+                  <w:pPr>
+                    <w:suppressLineNumbers/>
+                    <w:spacing w:after="0" w:line="240" w:lineRule="auto"/>
+                    <w:rPr>
+                      <w:sz w:val="24"/>
+                      <w:szCs w:val="24"/>
+                    </w:rPr>
+                  </w:pPr>
+                </w:p>
+              </w:tc>
+            </w:tr>
+          </w:tbl>
+          <w:p>
+            <w:pPr>
+              <w:suppressLineNumbers/>
+              <w:spacing w:after="0" w:line="240" w:lineRule="auto"/>
+            </w:pPr>
+          </w:p>
+        </w:tc>
+      </w:tr>
+    </w:tbl>
     <w:p>
       <w:pPr>
         <w:rPr>
@@ -12345,7 +13166,6 @@
           <w:sz w:val="36"/>
           <w:szCs w:val="36"/>
         </w:rPr>
-        <w:lastRenderedPageBreak/>
         <w:t>IscrizioneCorso</w:t>
       </w:r>
       <w:proofErr w:type="spellEnd"/>
@@ -12571,6 +13391,7 @@
                 <w:sz w:val="24"/>
                 <w:szCs w:val="24"/>
               </w:rPr>
+              <w:lastRenderedPageBreak/>
               <w:t>Condizione di ingresso:</w:t>
             </w:r>
           </w:p>
@@ -12758,12 +13579,14 @@
                     <w:suppressLineNumbers/>
                     <w:spacing w:after="0" w:line="240" w:lineRule="auto"/>
                     <w:rPr>
-                      <w:sz w:val="24"/>
-                      <w:szCs w:val="24"/>
-                    </w:rPr>
-                  </w:pPr>
-                  <w:r>
-                    <w:rPr>
+                      <w:color w:val="4472C4" w:themeColor="accent1"/>
+                      <w:sz w:val="24"/>
+                      <w:szCs w:val="24"/>
+                    </w:rPr>
+                  </w:pPr>
+                  <w:r>
+                    <w:rPr>
+                      <w:color w:val="4472C4" w:themeColor="accent1"/>
                       <w:sz w:val="24"/>
                       <w:szCs w:val="24"/>
                     </w:rPr>
@@ -12780,12 +13603,14 @@
                     <w:suppressLineNumbers/>
                     <w:spacing w:after="0" w:line="240" w:lineRule="auto"/>
                     <w:rPr>
-                      <w:sz w:val="24"/>
-                      <w:szCs w:val="24"/>
-                    </w:rPr>
-                  </w:pPr>
-                  <w:r>
-                    <w:rPr>
+                      <w:color w:val="4472C4" w:themeColor="accent1"/>
+                      <w:sz w:val="24"/>
+                      <w:szCs w:val="24"/>
+                    </w:rPr>
+                  </w:pPr>
+                  <w:r>
+                    <w:rPr>
+                      <w:color w:val="4472C4" w:themeColor="accent1"/>
                       <w:sz w:val="24"/>
                       <w:szCs w:val="24"/>
                     </w:rPr>
@@ -12972,14 +13797,7 @@
                       <w:sz w:val="24"/>
                       <w:szCs w:val="24"/>
                     </w:rPr>
-                    <w:t xml:space="preserve">visualizza la pagina del corso </w:t>
-                  </w:r>
-                  <w:r>
-                    <w:rPr>
-                      <w:sz w:val="24"/>
-                      <w:szCs w:val="24"/>
-                    </w:rPr>
-                    <w:t xml:space="preserve">con il messaggio di iscrizione e tutti i servizi per gli </w:t>
+                    <w:t xml:space="preserve">visualizza la pagina del corso con il messaggio di iscrizione e tutti i servizi per gli </w:t>
                   </w:r>
                   <w:r>
                     <w:rPr>
@@ -13428,6 +14246,14 @@
             <w:tblPr>
               <w:tblStyle w:val="TableGrid"/>
               <w:tblW w:w="0" w:type="auto"/>
+              <w:tblBorders>
+                <w:top w:val="none" w:sz="0" w:space="0" w:color="auto"/>
+                <w:left w:val="none" w:sz="0" w:space="0" w:color="auto"/>
+                <w:bottom w:val="none" w:sz="0" w:space="0" w:color="auto"/>
+                <w:right w:val="none" w:sz="0" w:space="0" w:color="auto"/>
+                <w:insideH w:val="none" w:sz="0" w:space="0" w:color="auto"/>
+                <w:insideV w:val="none" w:sz="0" w:space="0" w:color="auto"/>
+              </w:tblBorders>
               <w:tblLook w:val="04A0" w:firstRow="1" w:lastRow="0" w:firstColumn="1" w:lastColumn="0" w:noHBand="0" w:noVBand="1"/>
             </w:tblPr>
             <w:tblGrid>
@@ -13444,12 +14270,14 @@
                     <w:suppressLineNumbers/>
                     <w:spacing w:after="0" w:line="240" w:lineRule="auto"/>
                     <w:rPr>
-                      <w:sz w:val="24"/>
-                      <w:szCs w:val="24"/>
-                    </w:rPr>
-                  </w:pPr>
-                  <w:r>
-                    <w:rPr>
+                      <w:color w:val="4472C4" w:themeColor="accent1"/>
+                      <w:sz w:val="24"/>
+                      <w:szCs w:val="24"/>
+                    </w:rPr>
+                  </w:pPr>
+                  <w:r>
+                    <w:rPr>
+                      <w:color w:val="4472C4" w:themeColor="accent1"/>
                       <w:sz w:val="24"/>
                       <w:szCs w:val="24"/>
                     </w:rPr>
@@ -13466,12 +14294,14 @@
                     <w:suppressLineNumbers/>
                     <w:spacing w:after="0" w:line="240" w:lineRule="auto"/>
                     <w:rPr>
-                      <w:sz w:val="24"/>
-                      <w:szCs w:val="24"/>
-                    </w:rPr>
-                  </w:pPr>
-                  <w:r>
-                    <w:rPr>
+                      <w:color w:val="4472C4" w:themeColor="accent1"/>
+                      <w:sz w:val="24"/>
+                      <w:szCs w:val="24"/>
+                    </w:rPr>
+                  </w:pPr>
+                  <w:r>
+                    <w:rPr>
+                      <w:color w:val="4472C4" w:themeColor="accent1"/>
                       <w:sz w:val="24"/>
                       <w:szCs w:val="24"/>
                     </w:rPr>
@@ -13673,15 +14503,7 @@
                       <w:sz w:val="24"/>
                       <w:szCs w:val="24"/>
                     </w:rPr>
-                    <w:t xml:space="preserve"> di pagamento del corso e </w:t>
-                  </w:r>
-                  <w:r>
-                    <w:rPr>
-                      <w:sz w:val="24"/>
-                      <w:szCs w:val="24"/>
-                    </w:rPr>
-                    <w:lastRenderedPageBreak/>
-                    <w:t>compie i passi del caso d’uso “</w:t>
+                    <w:t xml:space="preserve"> di pagamento del corso e compie i passi del caso d’uso “</w:t>
                   </w:r>
                   <w:proofErr w:type="spellStart"/>
                   <w:r>
@@ -13746,206 +14568,8 @@
           <w:szCs w:val="32"/>
         </w:rPr>
       </w:pPr>
-    </w:p>
-    <w:p>
-      <w:pPr>
-        <w:rPr>
-          <w:b/>
-          <w:bCs/>
-          <w:sz w:val="32"/>
-          <w:szCs w:val="32"/>
-        </w:rPr>
-      </w:pPr>
-    </w:p>
-    <w:p>
-      <w:pPr>
-        <w:rPr>
-          <w:b/>
-          <w:bCs/>
-          <w:sz w:val="32"/>
-          <w:szCs w:val="32"/>
-        </w:rPr>
-      </w:pPr>
-    </w:p>
-    <w:p>
-      <w:pPr>
-        <w:rPr>
-          <w:b/>
-          <w:bCs/>
-          <w:sz w:val="32"/>
-          <w:szCs w:val="32"/>
-        </w:rPr>
-      </w:pPr>
-    </w:p>
-    <w:p>
-      <w:pPr>
-        <w:rPr>
-          <w:b/>
-          <w:bCs/>
-          <w:sz w:val="32"/>
-          <w:szCs w:val="32"/>
-        </w:rPr>
-      </w:pPr>
-    </w:p>
-    <w:p>
-      <w:pPr>
-        <w:rPr>
-          <w:b/>
-          <w:bCs/>
-          <w:sz w:val="32"/>
-          <w:szCs w:val="32"/>
-        </w:rPr>
-      </w:pPr>
-    </w:p>
-    <w:p>
-      <w:pPr>
-        <w:rPr>
-          <w:b/>
-          <w:bCs/>
-          <w:sz w:val="32"/>
-          <w:szCs w:val="32"/>
-        </w:rPr>
-      </w:pPr>
-    </w:p>
-    <w:p>
-      <w:pPr>
-        <w:rPr>
-          <w:b/>
-          <w:bCs/>
-          <w:sz w:val="32"/>
-          <w:szCs w:val="32"/>
-        </w:rPr>
-      </w:pPr>
-    </w:p>
-    <w:p>
-      <w:pPr>
-        <w:rPr>
-          <w:b/>
-          <w:bCs/>
-          <w:sz w:val="32"/>
-          <w:szCs w:val="32"/>
-        </w:rPr>
-      </w:pPr>
-    </w:p>
-    <w:p>
-      <w:pPr>
-        <w:rPr>
-          <w:b/>
-          <w:bCs/>
-          <w:sz w:val="32"/>
-          <w:szCs w:val="32"/>
-        </w:rPr>
-      </w:pPr>
-    </w:p>
-    <w:p>
-      <w:pPr>
-        <w:rPr>
-          <w:b/>
-          <w:bCs/>
-          <w:sz w:val="32"/>
-          <w:szCs w:val="32"/>
-        </w:rPr>
-      </w:pPr>
-    </w:p>
-    <w:p>
-      <w:pPr>
-        <w:rPr>
-          <w:b/>
-          <w:bCs/>
-          <w:sz w:val="32"/>
-          <w:szCs w:val="32"/>
-        </w:rPr>
-      </w:pPr>
-    </w:p>
-    <w:p>
-      <w:pPr>
-        <w:rPr>
-          <w:b/>
-          <w:bCs/>
-          <w:sz w:val="32"/>
-          <w:szCs w:val="32"/>
-        </w:rPr>
-      </w:pPr>
-    </w:p>
-    <w:p>
-      <w:pPr>
-        <w:rPr>
-          <w:b/>
-          <w:bCs/>
-          <w:sz w:val="32"/>
-          <w:szCs w:val="32"/>
-        </w:rPr>
-      </w:pPr>
-    </w:p>
-    <w:p>
-      <w:pPr>
-        <w:rPr>
-          <w:b/>
-          <w:bCs/>
-          <w:sz w:val="32"/>
-          <w:szCs w:val="32"/>
-        </w:rPr>
-      </w:pPr>
-    </w:p>
-    <w:p>
-      <w:pPr>
-        <w:rPr>
-          <w:b/>
-          <w:bCs/>
-          <w:sz w:val="32"/>
-          <w:szCs w:val="32"/>
-        </w:rPr>
-      </w:pPr>
-    </w:p>
-    <w:p>
-      <w:pPr>
-        <w:rPr>
-          <w:b/>
-          <w:bCs/>
-          <w:sz w:val="32"/>
-          <w:szCs w:val="32"/>
-        </w:rPr>
-      </w:pPr>
-    </w:p>
-    <w:p>
-      <w:pPr>
-        <w:rPr>
-          <w:b/>
-          <w:bCs/>
-          <w:sz w:val="32"/>
-          <w:szCs w:val="32"/>
-        </w:rPr>
-      </w:pPr>
-    </w:p>
-    <w:p>
-      <w:pPr>
-        <w:rPr>
-          <w:b/>
-          <w:bCs/>
-          <w:sz w:val="32"/>
-          <w:szCs w:val="32"/>
-        </w:rPr>
-      </w:pPr>
-    </w:p>
-    <w:p>
-      <w:pPr>
-        <w:rPr>
-          <w:b/>
-          <w:bCs/>
-          <w:sz w:val="32"/>
-          <w:szCs w:val="32"/>
-        </w:rPr>
-      </w:pPr>
-    </w:p>
-    <w:p>
-      <w:pPr>
-        <w:rPr>
-          <w:b/>
-          <w:bCs/>
-          <w:sz w:val="32"/>
-          <w:szCs w:val="32"/>
-        </w:rPr>
-      </w:pPr>
+      <w:bookmarkStart w:id="0" w:name="_GoBack"/>
+      <w:bookmarkEnd w:id="0"/>
     </w:p>
     <w:p>
       <w:pPr>
@@ -14387,12 +15011,14 @@
                     <w:suppressLineNumbers/>
                     <w:spacing w:after="0" w:line="240" w:lineRule="auto"/>
                     <w:rPr>
-                      <w:sz w:val="24"/>
-                      <w:szCs w:val="24"/>
-                    </w:rPr>
-                  </w:pPr>
-                  <w:r>
-                    <w:rPr>
+                      <w:color w:val="4472C4" w:themeColor="accent1"/>
+                      <w:sz w:val="24"/>
+                      <w:szCs w:val="24"/>
+                    </w:rPr>
+                  </w:pPr>
+                  <w:r>
+                    <w:rPr>
+                      <w:color w:val="4472C4" w:themeColor="accent1"/>
                       <w:sz w:val="24"/>
                       <w:szCs w:val="24"/>
                     </w:rPr>
@@ -14409,12 +15035,14 @@
                     <w:suppressLineNumbers/>
                     <w:spacing w:after="0" w:line="240" w:lineRule="auto"/>
                     <w:rPr>
-                      <w:sz w:val="24"/>
-                      <w:szCs w:val="24"/>
-                    </w:rPr>
-                  </w:pPr>
-                  <w:r>
-                    <w:rPr>
+                      <w:color w:val="4472C4" w:themeColor="accent1"/>
+                      <w:sz w:val="24"/>
+                      <w:szCs w:val="24"/>
+                    </w:rPr>
+                  </w:pPr>
+                  <w:r>
+                    <w:rPr>
+                      <w:color w:val="4472C4" w:themeColor="accent1"/>
                       <w:sz w:val="24"/>
                       <w:szCs w:val="24"/>
                     </w:rPr>
@@ -15358,12 +15986,14 @@
                     <w:suppressLineNumbers/>
                     <w:spacing w:after="0" w:line="240" w:lineRule="auto"/>
                     <w:rPr>
-                      <w:sz w:val="24"/>
-                      <w:szCs w:val="24"/>
-                    </w:rPr>
-                  </w:pPr>
-                  <w:r>
-                    <w:rPr>
+                      <w:color w:val="4472C4" w:themeColor="accent1"/>
+                      <w:sz w:val="24"/>
+                      <w:szCs w:val="24"/>
+                    </w:rPr>
+                  </w:pPr>
+                  <w:r>
+                    <w:rPr>
+                      <w:color w:val="4472C4" w:themeColor="accent1"/>
                       <w:sz w:val="24"/>
                       <w:szCs w:val="24"/>
                     </w:rPr>
@@ -15380,12 +16010,14 @@
                     <w:suppressLineNumbers/>
                     <w:spacing w:after="0" w:line="240" w:lineRule="auto"/>
                     <w:rPr>
-                      <w:sz w:val="24"/>
-                      <w:szCs w:val="24"/>
-                    </w:rPr>
-                  </w:pPr>
-                  <w:r>
-                    <w:rPr>
+                      <w:color w:val="4472C4" w:themeColor="accent1"/>
+                      <w:sz w:val="24"/>
+                      <w:szCs w:val="24"/>
+                    </w:rPr>
+                  </w:pPr>
+                  <w:r>
+                    <w:rPr>
+                      <w:color w:val="4472C4" w:themeColor="accent1"/>
                       <w:sz w:val="24"/>
                       <w:szCs w:val="24"/>
                     </w:rPr>
@@ -15802,21 +16434,7 @@
                       <w:sz w:val="24"/>
                       <w:szCs w:val="24"/>
                     </w:rPr>
-                    <w:t>visualizza il messaggio d</w:t>
-                  </w:r>
-                  <w:r>
-                    <w:rPr>
-                      <w:sz w:val="24"/>
-                      <w:szCs w:val="24"/>
-                    </w:rPr>
-                    <w:t xml:space="preserve">el punto precedente </w:t>
-                  </w:r>
-                  <w:r>
-                    <w:rPr>
-                      <w:sz w:val="24"/>
-                      <w:szCs w:val="24"/>
-                    </w:rPr>
-                    <w:t xml:space="preserve">all’interno della pagina del corso a cui si è </w:t>
+                    <w:t xml:space="preserve">visualizza il messaggio del punto precedente all’interno della pagina del corso a cui si è </w:t>
                   </w:r>
                   <w:proofErr w:type="spellStart"/>
                   <w:r>
@@ -16372,12 +16990,14 @@
                     <w:suppressLineNumbers/>
                     <w:spacing w:after="0" w:line="240" w:lineRule="auto"/>
                     <w:rPr>
-                      <w:sz w:val="24"/>
-                      <w:szCs w:val="24"/>
-                    </w:rPr>
-                  </w:pPr>
-                  <w:r>
-                    <w:rPr>
+                      <w:color w:val="4472C4" w:themeColor="accent1"/>
+                      <w:sz w:val="24"/>
+                      <w:szCs w:val="24"/>
+                    </w:rPr>
+                  </w:pPr>
+                  <w:r>
+                    <w:rPr>
+                      <w:color w:val="4472C4" w:themeColor="accent1"/>
                       <w:sz w:val="24"/>
                       <w:szCs w:val="24"/>
                     </w:rPr>
@@ -16394,12 +17014,14 @@
                     <w:suppressLineNumbers/>
                     <w:spacing w:after="0" w:line="240" w:lineRule="auto"/>
                     <w:rPr>
-                      <w:sz w:val="24"/>
-                      <w:szCs w:val="24"/>
-                    </w:rPr>
-                  </w:pPr>
-                  <w:r>
-                    <w:rPr>
+                      <w:color w:val="4472C4" w:themeColor="accent1"/>
+                      <w:sz w:val="24"/>
+                      <w:szCs w:val="24"/>
+                    </w:rPr>
+                  </w:pPr>
+                  <w:r>
+                    <w:rPr>
+                      <w:color w:val="4472C4" w:themeColor="accent1"/>
                       <w:sz w:val="24"/>
                       <w:szCs w:val="24"/>
                     </w:rPr>
@@ -17043,12 +17665,14 @@
                     <w:suppressLineNumbers/>
                     <w:spacing w:after="0" w:line="240" w:lineRule="auto"/>
                     <w:rPr>
-                      <w:sz w:val="24"/>
-                      <w:szCs w:val="24"/>
-                    </w:rPr>
-                  </w:pPr>
-                  <w:r>
-                    <w:rPr>
+                      <w:color w:val="4472C4" w:themeColor="accent1"/>
+                      <w:sz w:val="24"/>
+                      <w:szCs w:val="24"/>
+                    </w:rPr>
+                  </w:pPr>
+                  <w:r>
+                    <w:rPr>
+                      <w:color w:val="4472C4" w:themeColor="accent1"/>
                       <w:sz w:val="24"/>
                       <w:szCs w:val="24"/>
                     </w:rPr>
@@ -17065,12 +17689,14 @@
                     <w:suppressLineNumbers/>
                     <w:spacing w:after="0" w:line="240" w:lineRule="auto"/>
                     <w:rPr>
-                      <w:sz w:val="24"/>
-                      <w:szCs w:val="24"/>
-                    </w:rPr>
-                  </w:pPr>
-                  <w:r>
-                    <w:rPr>
+                      <w:color w:val="4472C4" w:themeColor="accent1"/>
+                      <w:sz w:val="24"/>
+                      <w:szCs w:val="24"/>
+                    </w:rPr>
+                  </w:pPr>
+                  <w:r>
+                    <w:rPr>
+                      <w:color w:val="4472C4" w:themeColor="accent1"/>
                       <w:sz w:val="24"/>
                       <w:szCs w:val="24"/>
                     </w:rPr>
@@ -17200,14 +17826,7 @@
                       <w:sz w:val="24"/>
                       <w:szCs w:val="24"/>
                     </w:rPr>
-                    <w:t xml:space="preserve"> delle sue notifiche non lette al di sotto dell’icona cliccata al</w:t>
-                  </w:r>
-                  <w:r>
-                    <w:rPr>
-                      <w:sz w:val="24"/>
-                      <w:szCs w:val="24"/>
-                    </w:rPr>
-                    <w:t xml:space="preserve"> punto precedente.</w:t>
+                    <w:t xml:space="preserve"> delle sue notifiche non lette al di sotto dell’icona cliccata al punto precedente.</w:t>
                   </w:r>
                 </w:p>
               </w:tc>
@@ -17997,12 +18616,14 @@
                     <w:suppressLineNumbers/>
                     <w:spacing w:after="0" w:line="240" w:lineRule="auto"/>
                     <w:rPr>
-                      <w:sz w:val="24"/>
-                      <w:szCs w:val="24"/>
-                    </w:rPr>
-                  </w:pPr>
-                  <w:r>
-                    <w:rPr>
+                      <w:color w:val="4472C4" w:themeColor="accent1"/>
+                      <w:sz w:val="24"/>
+                      <w:szCs w:val="24"/>
+                    </w:rPr>
+                  </w:pPr>
+                  <w:r>
+                    <w:rPr>
+                      <w:color w:val="4472C4" w:themeColor="accent1"/>
                       <w:sz w:val="24"/>
                       <w:szCs w:val="24"/>
                     </w:rPr>
@@ -18019,12 +18640,14 @@
                     <w:suppressLineNumbers/>
                     <w:spacing w:after="0" w:line="240" w:lineRule="auto"/>
                     <w:rPr>
-                      <w:sz w:val="24"/>
-                      <w:szCs w:val="24"/>
-                    </w:rPr>
-                  </w:pPr>
-                  <w:r>
-                    <w:rPr>
+                      <w:color w:val="4472C4" w:themeColor="accent1"/>
+                      <w:sz w:val="24"/>
+                      <w:szCs w:val="24"/>
+                    </w:rPr>
+                  </w:pPr>
+                  <w:r>
+                    <w:rPr>
+                      <w:color w:val="4472C4" w:themeColor="accent1"/>
                       <w:sz w:val="24"/>
                       <w:szCs w:val="24"/>
                     </w:rPr>
@@ -18398,14 +19021,7 @@
                       <w:sz w:val="24"/>
                       <w:szCs w:val="24"/>
                     </w:rPr>
-                    <w:t>visualizza la lista del punto</w:t>
-                  </w:r>
-                  <w:r>
-                    <w:rPr>
-                      <w:sz w:val="24"/>
-                      <w:szCs w:val="24"/>
-                    </w:rPr>
-                    <w:t xml:space="preserve"> precedente.</w:t>
+                    <w:t>visualizza la lista del punto precedente.</w:t>
                   </w:r>
                 </w:p>
               </w:tc>
@@ -18514,8 +19130,6 @@
           <w:szCs w:val="32"/>
         </w:rPr>
       </w:pPr>
-      <w:bookmarkStart w:id="0" w:name="_GoBack"/>
-      <w:bookmarkEnd w:id="0"/>
     </w:p>
     <w:p>
       <w:pPr>
@@ -18902,15 +19516,13 @@
               </w:rPr>
               <w:t xml:space="preserve"> di creazione di una nuova </w:t>
             </w:r>
-            <w:proofErr w:type="gramStart"/>
-            <w:r>
-              <w:rPr>
-                <w:sz w:val="24"/>
-                <w:szCs w:val="24"/>
-              </w:rPr>
-              <w:t>email</w:t>
-            </w:r>
-            <w:proofErr w:type="gramEnd"/>
+            <w:r>
+              <w:rPr>
+                <w:sz w:val="24"/>
+                <w:szCs w:val="24"/>
+              </w:rPr>
+              <w:t>e-mail</w:t>
+            </w:r>
             <w:r>
               <w:rPr>
                 <w:sz w:val="24"/>
@@ -18943,7 +19555,21 @@
                 <w:sz w:val="24"/>
                 <w:szCs w:val="24"/>
               </w:rPr>
-              <w:t>con l’email del destinatario prefissato.</w:t>
+              <w:t xml:space="preserve">con </w:t>
+            </w:r>
+            <w:r>
+              <w:rPr>
+                <w:sz w:val="24"/>
+                <w:szCs w:val="24"/>
+              </w:rPr>
+              <w:t>l’e-mail</w:t>
+            </w:r>
+            <w:r>
+              <w:rPr>
+                <w:sz w:val="24"/>
+                <w:szCs w:val="24"/>
+              </w:rPr>
+              <w:t xml:space="preserve"> del destinatario prefissato.</w:t>
             </w:r>
             <w:bookmarkEnd w:id="1"/>
           </w:p>
@@ -19018,12 +19644,14 @@
                     <w:suppressLineNumbers/>
                     <w:spacing w:after="0" w:line="240" w:lineRule="auto"/>
                     <w:rPr>
-                      <w:sz w:val="24"/>
-                      <w:szCs w:val="24"/>
-                    </w:rPr>
-                  </w:pPr>
-                  <w:r>
-                    <w:rPr>
+                      <w:color w:val="4472C4" w:themeColor="accent1"/>
+                      <w:sz w:val="24"/>
+                      <w:szCs w:val="24"/>
+                    </w:rPr>
+                  </w:pPr>
+                  <w:r>
+                    <w:rPr>
+                      <w:color w:val="4472C4" w:themeColor="accent1"/>
                       <w:sz w:val="24"/>
                       <w:szCs w:val="24"/>
                     </w:rPr>
@@ -19040,12 +19668,14 @@
                     <w:suppressLineNumbers/>
                     <w:spacing w:after="0" w:line="240" w:lineRule="auto"/>
                     <w:rPr>
-                      <w:sz w:val="24"/>
-                      <w:szCs w:val="24"/>
-                    </w:rPr>
-                  </w:pPr>
-                  <w:r>
-                    <w:rPr>
+                      <w:color w:val="4472C4" w:themeColor="accent1"/>
+                      <w:sz w:val="24"/>
+                      <w:szCs w:val="24"/>
+                    </w:rPr>
+                  </w:pPr>
+                  <w:r>
+                    <w:rPr>
+                      <w:color w:val="4472C4" w:themeColor="accent1"/>
                       <w:sz w:val="24"/>
                       <w:szCs w:val="24"/>
                     </w:rPr>
@@ -19291,21 +19921,33 @@
                     </w:rPr>
                     <w:t xml:space="preserve"> a mandargli </w:t>
                   </w:r>
-                  <w:proofErr w:type="gramStart"/>
-                  <w:r>
-                    <w:rPr>
-                      <w:sz w:val="24"/>
-                      <w:szCs w:val="24"/>
-                    </w:rPr>
-                    <w:t>l’email</w:t>
-                  </w:r>
-                  <w:proofErr w:type="gramEnd"/>
-                  <w:r>
-                    <w:rPr>
-                      <w:sz w:val="24"/>
-                      <w:szCs w:val="24"/>
-                    </w:rPr>
-                    <w:t xml:space="preserve"> dell’utente ricercato e l’azione di creazione di una nuova email.</w:t>
+                  <w:r>
+                    <w:rPr>
+                      <w:sz w:val="24"/>
+                      <w:szCs w:val="24"/>
+                    </w:rPr>
+                    <w:t>l’e-mail</w:t>
+                  </w:r>
+                  <w:r>
+                    <w:rPr>
+                      <w:sz w:val="24"/>
+                      <w:szCs w:val="24"/>
+                    </w:rPr>
+                    <w:t xml:space="preserve"> dell’utente ricercato e l’azione di creazione di una nuova </w:t>
+                  </w:r>
+                  <w:r>
+                    <w:rPr>
+                      <w:sz w:val="24"/>
+                      <w:szCs w:val="24"/>
+                    </w:rPr>
+                    <w:t>e-mail</w:t>
+                  </w:r>
+                  <w:r>
+                    <w:rPr>
+                      <w:sz w:val="24"/>
+                      <w:szCs w:val="24"/>
+                    </w:rPr>
+                    <w:t>.</w:t>
                   </w:r>
                 </w:p>
               </w:tc>
@@ -19363,15 +20005,13 @@
                     </w:rPr>
                     <w:t xml:space="preserve"> di creazione di una nuova </w:t>
                   </w:r>
-                  <w:proofErr w:type="gramStart"/>
-                  <w:r>
-                    <w:rPr>
-                      <w:sz w:val="24"/>
-                      <w:szCs w:val="24"/>
-                    </w:rPr>
-                    <w:t>email</w:t>
-                  </w:r>
-                  <w:proofErr w:type="gramEnd"/>
+                  <w:r>
+                    <w:rPr>
+                      <w:sz w:val="24"/>
+                      <w:szCs w:val="24"/>
+                    </w:rPr>
+                    <w:t>e-mail</w:t>
+                  </w:r>
                   <w:r>
                     <w:rPr>
                       <w:sz w:val="24"/>
@@ -19404,7 +20044,21 @@
                       <w:sz w:val="24"/>
                       <w:szCs w:val="24"/>
                     </w:rPr>
-                    <w:t>con l’email del destinatario prefissato.</w:t>
+                    <w:t xml:space="preserve">con </w:t>
+                  </w:r>
+                  <w:r>
+                    <w:rPr>
+                      <w:sz w:val="24"/>
+                      <w:szCs w:val="24"/>
+                    </w:rPr>
+                    <w:t>l’e-mail</w:t>
+                  </w:r>
+                  <w:r>
+                    <w:rPr>
+                      <w:sz w:val="24"/>
+                      <w:szCs w:val="24"/>
+                    </w:rPr>
+                    <w:t xml:space="preserve"> del destinatario prefissato.</w:t>
                   </w:r>
                 </w:p>
               </w:tc>

</xml_diff>